<commit_message>
Update Documento de Requisitos
</commit_message>
<xml_diff>
--- a/docs/requisitos/tripleGstore-Documento de Requisitos.docx
+++ b/docs/requisitos/tripleGstore-Documento de Requisitos.docx
@@ -1,6 +1,6 @@
 
 <file path=word/document.xml><?xml version="1.0" encoding="utf-8"?>
-<w:document xmlns:wpc="http://schemas.microsoft.com/office/word/2010/wordprocessingCanvas" xmlns:cx="http://schemas.microsoft.com/office/drawing/2014/chartex" xmlns:cx1="http://schemas.microsoft.com/office/drawing/2015/9/8/chartex" xmlns:cx2="http://schemas.microsoft.com/office/drawing/2015/10/21/chartex" xmlns:cx3="http://schemas.microsoft.com/office/drawing/2016/5/9/chartex" xmlns:cx4="http://schemas.microsoft.com/office/drawing/2016/5/10/chartex" xmlns:cx5="http://schemas.microsoft.com/office/drawing/2016/5/11/chartex" xmlns:cx6="http://schemas.microsoft.com/office/drawing/2016/5/12/chartex" xmlns:cx7="http://schemas.microsoft.com/office/drawing/2016/5/13/chartex" xmlns:cx8="http://schemas.microsoft.com/office/drawing/2016/5/14/chartex" xmlns:mc="http://schemas.openxmlformats.org/markup-compatibility/2006" xmlns:aink="http://schemas.microsoft.com/office/drawing/2016/ink" xmlns:am3d="http://schemas.microsoft.com/office/drawing/2017/model3d" xmlns:o="urn:schemas-microsoft-com:office:office" xmlns:r="http://schemas.openxmlformats.org/officeDocument/2006/relationships" xmlns:m="http://schemas.openxmlformats.org/officeDocument/2006/math" xmlns:v="urn:schemas-microsoft-com:vml" xmlns:wp14="http://schemas.microsoft.com/office/word/2010/wordprocessingDrawing" xmlns:wp="http://schemas.openxmlformats.org/drawingml/2006/wordprocessingDrawing" xmlns:w10="urn:schemas-microsoft-com:office:word" xmlns:w="http://schemas.openxmlformats.org/wordprocessingml/2006/main" xmlns:w14="http://schemas.microsoft.com/office/word/2010/wordml" xmlns:w15="http://schemas.microsoft.com/office/word/2012/wordml" xmlns:w16cid="http://schemas.microsoft.com/office/word/2016/wordml/cid" xmlns:w16se="http://schemas.microsoft.com/office/word/2015/wordml/symex" xmlns:wpg="http://schemas.microsoft.com/office/word/2010/wordprocessingGroup" xmlns:wpi="http://schemas.microsoft.com/office/word/2010/wordprocessingInk" xmlns:wne="http://schemas.microsoft.com/office/word/2006/wordml" xmlns:wps="http://schemas.microsoft.com/office/word/2010/wordprocessingShape" mc:Ignorable="w14 w15 w16se w16cid wp14">
+<w:document xmlns:ve="http://schemas.openxmlformats.org/markup-compatibility/2006" xmlns:o="urn:schemas-microsoft-com:office:office" xmlns:r="http://schemas.openxmlformats.org/officeDocument/2006/relationships" xmlns:m="http://schemas.openxmlformats.org/officeDocument/2006/math" xmlns:v="urn:schemas-microsoft-com:vml" xmlns:wp="http://schemas.openxmlformats.org/drawingml/2006/wordprocessingDrawing" xmlns:w10="urn:schemas-microsoft-com:office:word" xmlns:w="http://schemas.openxmlformats.org/wordprocessingml/2006/main" xmlns:wne="http://schemas.microsoft.com/office/word/2006/wordml">
   <w:body>
     <w:p>
       <w:pPr>
@@ -128,7 +128,7 @@
           <w:szCs w:val="48"/>
         </w:rPr>
         <w:drawing>
-          <wp:inline distT="0" distB="0" distL="0" distR="0" wp14:anchorId="4001D5AC" wp14:editId="216EF124">
+          <wp:inline distT="0" distB="0" distL="0" distR="0">
             <wp:extent cx="2857500" cy="2857500"/>
             <wp:effectExtent l="0" t="0" r="0" b="0"/>
             <wp:docPr id="5" name="Imagem 5"/>
@@ -146,7 +146,7 @@
                     <a:blip r:embed="rId8">
                       <a:extLst>
                         <a:ext uri="{28A0092B-C50C-407E-A947-70E740481C1C}">
-                          <a14:useLocalDpi xmlns:a14="http://schemas.microsoft.com/office/drawing/2010/main" val="0"/>
+                          <a14:useLocalDpi xmlns:a14="http://schemas.microsoft.com/office/drawing/2010/main" xmlns:wps="http://schemas.microsoft.com/office/word/2010/wordprocessingShape" xmlns:wpi="http://schemas.microsoft.com/office/word/2010/wordprocessingInk" xmlns:wpg="http://schemas.microsoft.com/office/word/2010/wordprocessingGroup" xmlns:w16se="http://schemas.microsoft.com/office/word/2015/wordml/symex" xmlns:w16cid="http://schemas.microsoft.com/office/word/2016/wordml/cid" xmlns:w15="http://schemas.microsoft.com/office/word/2012/wordml" xmlns:w14="http://schemas.microsoft.com/office/word/2010/wordml" xmlns:w="http://schemas.openxmlformats.org/wordprocessingml/2006/main" xmlns:w10="urn:schemas-microsoft-com:office:word" xmlns:wp14="http://schemas.microsoft.com/office/word/2010/wordprocessingDrawing" xmlns:v="urn:schemas-microsoft-com:vml" xmlns:o="urn:schemas-microsoft-com:office:office" xmlns:am3d="http://schemas.microsoft.com/office/drawing/2017/model3d" xmlns:aink="http://schemas.microsoft.com/office/drawing/2016/ink" xmlns:mc="http://schemas.openxmlformats.org/markup-compatibility/2006" xmlns:cx8="http://schemas.microsoft.com/office/drawing/2016/5/14/chartex" xmlns:cx7="http://schemas.microsoft.com/office/drawing/2016/5/13/chartex" xmlns:cx6="http://schemas.microsoft.com/office/drawing/2016/5/12/chartex" xmlns:cx5="http://schemas.microsoft.com/office/drawing/2016/5/11/chartex" xmlns:cx4="http://schemas.microsoft.com/office/drawing/2016/5/10/chartex" xmlns:cx3="http://schemas.microsoft.com/office/drawing/2016/5/9/chartex" xmlns:cx2="http://schemas.microsoft.com/office/drawing/2015/10/21/chartex" xmlns:cx1="http://schemas.microsoft.com/office/drawing/2015/9/8/chartex" xmlns:cx="http://schemas.microsoft.com/office/drawing/2014/chartex" xmlns:wpc="http://schemas.microsoft.com/office/word/2010/wordprocessingCanvas" xmlns="" val="0"/>
                         </a:ext>
                       </a:extLst>
                     </a:blip>
@@ -467,74 +467,119 @@
           <w:szCs w:val="24"/>
         </w:rPr>
         <w:tab/>
-        <w:t xml:space="preserve">Desenvolvedor </w:t>
-      </w:r>
-      <w:proofErr w:type="spellStart"/>
-      <w:r>
+        <w:t>Desenvolvedor Fullstack</w:t>
+      </w:r>
+    </w:p>
+    <w:p>
+      <w:pPr>
+        <w:pBdr>
+          <w:top w:val="nil"/>
+          <w:left w:val="nil"/>
+          <w:bottom w:val="nil"/>
+          <w:right w:val="nil"/>
+          <w:between w:val="nil"/>
+        </w:pBdr>
         <w:rPr>
           <w:rFonts w:ascii="Arial" w:eastAsia="Arial" w:hAnsi="Arial" w:cs="Arial"/>
           <w:sz w:val="24"/>
           <w:szCs w:val="24"/>
         </w:rPr>
-        <w:t>Fullstack</w:t>
-      </w:r>
-      <w:proofErr w:type="spellEnd"/>
+      </w:pPr>
       <w:r>
         <w:rPr>
           <w:rFonts w:ascii="Arial" w:eastAsia="Arial" w:hAnsi="Arial" w:cs="Arial"/>
           <w:sz w:val="24"/>
           <w:szCs w:val="24"/>
         </w:rPr>
-        <w:t xml:space="preserve"> </w:t>
-      </w:r>
-    </w:p>
-    <w:p>
-      <w:pPr>
-        <w:pBdr>
-          <w:top w:val="nil"/>
-          <w:left w:val="nil"/>
-          <w:bottom w:val="nil"/>
-          <w:right w:val="nil"/>
-          <w:between w:val="nil"/>
-        </w:pBdr>
+        <w:t xml:space="preserve">Gabriel Gasperi Casagrande </w:t>
+      </w:r>
+      <w:r>
         <w:rPr>
           <w:rFonts w:ascii="Arial" w:eastAsia="Arial" w:hAnsi="Arial" w:cs="Arial"/>
           <w:sz w:val="24"/>
           <w:szCs w:val="24"/>
         </w:rPr>
-      </w:pPr>
+        <w:tab/>
+      </w:r>
       <w:r>
         <w:rPr>
           <w:rFonts w:ascii="Arial" w:eastAsia="Arial" w:hAnsi="Arial" w:cs="Arial"/>
           <w:sz w:val="24"/>
           <w:szCs w:val="24"/>
         </w:rPr>
-        <w:t xml:space="preserve">Gabriel </w:t>
-      </w:r>
-      <w:proofErr w:type="spellStart"/>
+        <w:tab/>
+      </w:r>
       <w:r>
         <w:rPr>
           <w:rFonts w:ascii="Arial" w:eastAsia="Arial" w:hAnsi="Arial" w:cs="Arial"/>
           <w:sz w:val="24"/>
           <w:szCs w:val="24"/>
         </w:rPr>
-        <w:t>Gasperi</w:t>
-      </w:r>
-      <w:proofErr w:type="spellEnd"/>
+        <w:tab/>
+      </w:r>
       <w:r>
         <w:rPr>
           <w:rFonts w:ascii="Arial" w:eastAsia="Arial" w:hAnsi="Arial" w:cs="Arial"/>
           <w:sz w:val="24"/>
           <w:szCs w:val="24"/>
         </w:rPr>
-        <w:t xml:space="preserve"> Casagrande </w:t>
-      </w:r>
-      <w:r>
+        <w:tab/>
+        <w:t>Desenvolvedor Fullstack</w:t>
+      </w:r>
+    </w:p>
+    <w:p>
+      <w:pPr>
+        <w:pBdr>
+          <w:top w:val="nil"/>
+          <w:left w:val="nil"/>
+          <w:bottom w:val="nil"/>
+          <w:right w:val="nil"/>
+          <w:between w:val="nil"/>
+        </w:pBdr>
         <w:rPr>
           <w:rFonts w:ascii="Arial" w:eastAsia="Arial" w:hAnsi="Arial" w:cs="Arial"/>
           <w:sz w:val="24"/>
           <w:szCs w:val="24"/>
         </w:rPr>
+      </w:pPr>
+      <w:r>
+        <w:rPr>
+          <w:rFonts w:ascii="Arial" w:eastAsia="Arial" w:hAnsi="Arial" w:cs="Arial"/>
+          <w:sz w:val="24"/>
+          <w:szCs w:val="24"/>
+        </w:rPr>
+        <w:t>Mat</w:t>
+      </w:r>
+      <w:r>
+        <w:rPr>
+          <w:rFonts w:ascii="Arial" w:eastAsia="Arial" w:hAnsi="Arial" w:cs="Arial"/>
+          <w:sz w:val="24"/>
+          <w:szCs w:val="24"/>
+        </w:rPr>
+        <w:t>h</w:t>
+      </w:r>
+      <w:r>
+        <w:rPr>
+          <w:rFonts w:ascii="Arial" w:eastAsia="Arial" w:hAnsi="Arial" w:cs="Arial"/>
+          <w:sz w:val="24"/>
+          <w:szCs w:val="24"/>
+        </w:rPr>
+        <w:t>eus Galvão</w:t>
+      </w:r>
+      <w:r>
+        <w:rPr>
+          <w:rFonts w:ascii="Arial" w:eastAsia="Arial" w:hAnsi="Arial" w:cs="Arial"/>
+          <w:sz w:val="24"/>
+          <w:szCs w:val="24"/>
+        </w:rPr>
+        <w:t xml:space="preserve"> Ferreira</w:t>
+      </w:r>
+      <w:r>
+        <w:rPr>
+          <w:rFonts w:ascii="Arial" w:eastAsia="Arial" w:hAnsi="Arial" w:cs="Arial"/>
+          <w:sz w:val="24"/>
+          <w:szCs w:val="24"/>
+        </w:rPr>
         <w:tab/>
       </w:r>
       <w:r>
@@ -560,117 +605,16 @@
           <w:szCs w:val="24"/>
         </w:rPr>
         <w:tab/>
-        <w:t xml:space="preserve">Desenvolvedor </w:t>
-      </w:r>
-      <w:proofErr w:type="spellStart"/>
+      </w:r>
       <w:r>
         <w:rPr>
           <w:rFonts w:ascii="Arial" w:eastAsia="Arial" w:hAnsi="Arial" w:cs="Arial"/>
           <w:sz w:val="24"/>
           <w:szCs w:val="24"/>
         </w:rPr>
-        <w:t>Fullstack</w:t>
-      </w:r>
-      <w:proofErr w:type="spellEnd"/>
-    </w:p>
-    <w:p>
-      <w:pPr>
-        <w:pBdr>
-          <w:top w:val="nil"/>
-          <w:left w:val="nil"/>
-          <w:bottom w:val="nil"/>
-          <w:right w:val="nil"/>
-          <w:between w:val="nil"/>
-        </w:pBdr>
-        <w:rPr>
-          <w:rFonts w:ascii="Arial" w:eastAsia="Arial" w:hAnsi="Arial" w:cs="Arial"/>
-          <w:sz w:val="24"/>
-          <w:szCs w:val="24"/>
-        </w:rPr>
-      </w:pPr>
-      <w:r>
-        <w:rPr>
-          <w:rFonts w:ascii="Arial" w:eastAsia="Arial" w:hAnsi="Arial" w:cs="Arial"/>
-          <w:sz w:val="24"/>
-          <w:szCs w:val="24"/>
-        </w:rPr>
-        <w:t>Mat</w:t>
-      </w:r>
-      <w:r>
-        <w:rPr>
-          <w:rFonts w:ascii="Arial" w:eastAsia="Arial" w:hAnsi="Arial" w:cs="Arial"/>
-          <w:sz w:val="24"/>
-          <w:szCs w:val="24"/>
-        </w:rPr>
-        <w:t>h</w:t>
-      </w:r>
-      <w:r>
-        <w:rPr>
-          <w:rFonts w:ascii="Arial" w:eastAsia="Arial" w:hAnsi="Arial" w:cs="Arial"/>
-          <w:sz w:val="24"/>
-          <w:szCs w:val="24"/>
-        </w:rPr>
-        <w:t>eus Galvão</w:t>
-      </w:r>
-      <w:r>
-        <w:rPr>
-          <w:rFonts w:ascii="Arial" w:eastAsia="Arial" w:hAnsi="Arial" w:cs="Arial"/>
-          <w:sz w:val="24"/>
-          <w:szCs w:val="24"/>
-        </w:rPr>
-        <w:t xml:space="preserve"> Ferreira</w:t>
-      </w:r>
-      <w:r>
-        <w:rPr>
-          <w:rFonts w:ascii="Arial" w:eastAsia="Arial" w:hAnsi="Arial" w:cs="Arial"/>
-          <w:sz w:val="24"/>
-          <w:szCs w:val="24"/>
-        </w:rPr>
         <w:tab/>
-      </w:r>
-      <w:r>
-        <w:rPr>
-          <w:rFonts w:ascii="Arial" w:eastAsia="Arial" w:hAnsi="Arial" w:cs="Arial"/>
-          <w:sz w:val="24"/>
-          <w:szCs w:val="24"/>
-        </w:rPr>
-        <w:tab/>
-      </w:r>
-      <w:r>
-        <w:rPr>
-          <w:rFonts w:ascii="Arial" w:eastAsia="Arial" w:hAnsi="Arial" w:cs="Arial"/>
-          <w:sz w:val="24"/>
-          <w:szCs w:val="24"/>
-        </w:rPr>
-        <w:tab/>
-      </w:r>
-      <w:r>
-        <w:rPr>
-          <w:rFonts w:ascii="Arial" w:eastAsia="Arial" w:hAnsi="Arial" w:cs="Arial"/>
-          <w:sz w:val="24"/>
-          <w:szCs w:val="24"/>
-        </w:rPr>
-        <w:tab/>
-      </w:r>
-      <w:r>
-        <w:rPr>
-          <w:rFonts w:ascii="Arial" w:eastAsia="Arial" w:hAnsi="Arial" w:cs="Arial"/>
-          <w:sz w:val="24"/>
-          <w:szCs w:val="24"/>
-        </w:rPr>
-        <w:tab/>
-        <w:t xml:space="preserve">Desenvolvedor </w:t>
-      </w:r>
-      <w:proofErr w:type="spellStart"/>
-      <w:r>
-        <w:rPr>
-          <w:rFonts w:ascii="Arial" w:eastAsia="Arial" w:hAnsi="Arial" w:cs="Arial"/>
-          <w:sz w:val="24"/>
-          <w:szCs w:val="24"/>
-        </w:rPr>
-        <w:t>Fullstack</w:t>
-      </w:r>
-      <w:proofErr w:type="spellEnd"/>
+        <w:t>Desenvolvedor Fullstack</w:t>
+      </w:r>
     </w:p>
     <w:p>
       <w:pPr>
@@ -1570,19 +1514,7 @@
         <w:rPr>
           <w:noProof/>
         </w:rPr>
-        <w:t>o</w:t>
-      </w:r>
-      <w:r>
-        <w:rPr>
-          <w:noProof/>
-        </w:rPr>
-        <w:t xml:space="preserve"> </w:t>
-      </w:r>
-      <w:r>
-        <w:rPr>
-          <w:noProof/>
-        </w:rPr>
-        <w:t>Banco de Dados</w:t>
+        <w:t>oBanco de Dados</w:t>
       </w:r>
       <w:r>
         <w:rPr>
@@ -1623,13 +1555,13 @@
         <w:rPr>
           <w:noProof/>
         </w:rPr>
-        <w:t>] Cadastro de produto</w:t>
-      </w:r>
-      <w:r>
-        <w:rPr>
-          <w:noProof/>
-        </w:rPr>
-        <w:t xml:space="preserve"> no Banco de Dados</w:t>
+        <w:t>] Cadastrar</w:t>
+      </w:r>
+      <w:r>
+        <w:rPr>
+          <w:noProof/>
+        </w:rPr>
+        <w:t xml:space="preserve"> produto</w:t>
       </w:r>
       <w:r>
         <w:rPr>
@@ -1676,7 +1608,7 @@
         <w:rPr>
           <w:noProof/>
         </w:rPr>
-        <w:t>Remoção de produto no Banco de Dados</w:t>
+        <w:t>Remover produto</w:t>
       </w:r>
       <w:r>
         <w:rPr>
@@ -1702,7 +1634,7 @@
         <w:rPr>
           <w:noProof/>
         </w:rPr>
-        <w:t>[RF06] Alteração de produto no Banco de Dados</w:t>
+        <w:t>[RF06] Alterar produto</w:t>
       </w:r>
       <w:r>
         <w:rPr>
@@ -1728,7 +1660,7 @@
         <w:rPr>
           <w:noProof/>
         </w:rPr>
-        <w:t>[RF07] Busca de produto no Banco de Dados</w:t>
+        <w:t>[RF07] Buscar produto</w:t>
       </w:r>
       <w:r>
         <w:rPr>
@@ -1754,31 +1686,45 @@
         <w:rPr>
           <w:noProof/>
         </w:rPr>
+        <w:t>[RF08] Cadastrar fornecedor</w:t>
+      </w:r>
+      <w:r>
+        <w:rPr>
+          <w:noProof/>
+        </w:rPr>
+        <w:tab/>
+      </w:r>
+      <w:r>
+        <w:rPr>
+          <w:noProof/>
+        </w:rPr>
+        <w:t>11</w:t>
+      </w:r>
+    </w:p>
+    <w:p>
+      <w:pPr>
+        <w:pStyle w:val="Sumrio3"/>
+        <w:rPr>
+          <w:noProof/>
+        </w:rPr>
+      </w:pPr>
+      <w:r>
+        <w:rPr>
+          <w:noProof/>
+        </w:rPr>
         <w:t>[RF0</w:t>
       </w:r>
       <w:r>
         <w:rPr>
           <w:noProof/>
         </w:rPr>
-        <w:t>8</w:t>
-      </w:r>
-      <w:r>
-        <w:rPr>
-          <w:noProof/>
-        </w:rPr>
-        <w:t xml:space="preserve">] </w:t>
-      </w:r>
-      <w:r>
-        <w:rPr>
-          <w:noProof/>
-        </w:rPr>
-        <w:t>Cadastro de fornecedor</w:t>
-      </w:r>
-      <w:r>
-        <w:rPr>
-          <w:noProof/>
-        </w:rPr>
-        <w:t xml:space="preserve"> no Banco de Dados</w:t>
+        <w:t>9] Remover</w:t>
+      </w:r>
+      <w:r>
+        <w:rPr>
+          <w:noProof/>
+        </w:rPr>
+        <w:t xml:space="preserve"> fornecedor</w:t>
       </w:r>
       <w:r>
         <w:rPr>
@@ -1790,7 +1736,7 @@
         <w:rPr>
           <w:noProof/>
         </w:rPr>
-        <w:t>11</w:t>
+        <w:t>12</w:t>
       </w:r>
     </w:p>
     <w:p>
@@ -1804,31 +1750,13 @@
         <w:rPr>
           <w:noProof/>
         </w:rPr>
-        <w:t>[RF0</w:t>
-      </w:r>
-      <w:r>
-        <w:rPr>
-          <w:noProof/>
-        </w:rPr>
-        <w:t>9</w:t>
-      </w:r>
-      <w:r>
-        <w:rPr>
-          <w:noProof/>
-        </w:rPr>
-        <w:t xml:space="preserve">] </w:t>
-      </w:r>
-      <w:r>
-        <w:rPr>
-          <w:noProof/>
-        </w:rPr>
-        <w:t xml:space="preserve">Remoção de fornecedor </w:t>
-      </w:r>
-      <w:r>
-        <w:rPr>
-          <w:noProof/>
-        </w:rPr>
-        <w:t>no Banco de Dados</w:t>
+        <w:t>[RF10] Alterar</w:t>
+      </w:r>
+      <w:r>
+        <w:rPr>
+          <w:noProof/>
+        </w:rPr>
+        <w:t xml:space="preserve"> fornecedor</w:t>
       </w:r>
       <w:r>
         <w:rPr>
@@ -1854,19 +1782,7 @@
         <w:rPr>
           <w:noProof/>
         </w:rPr>
-        <w:t>[RF</w:t>
-      </w:r>
-      <w:r>
-        <w:rPr>
-          <w:noProof/>
-        </w:rPr>
-        <w:t>10</w:t>
-      </w:r>
-      <w:r>
-        <w:rPr>
-          <w:noProof/>
-        </w:rPr>
-        <w:t xml:space="preserve">] Alteração de </w:t>
+        <w:t xml:space="preserve">[RF11] Buscar </w:t>
       </w:r>
       <w:r>
         <w:rPr>
@@ -1878,12 +1794,6 @@
         <w:rPr>
           <w:noProof/>
         </w:rPr>
-        <w:t xml:space="preserve"> no Banco de Dados</w:t>
-      </w:r>
-      <w:r>
-        <w:rPr>
-          <w:noProof/>
-        </w:rPr>
         <w:tab/>
       </w:r>
       <w:r>
@@ -1904,31 +1814,7 @@
         <w:rPr>
           <w:noProof/>
         </w:rPr>
-        <w:t>[RF</w:t>
-      </w:r>
-      <w:r>
-        <w:rPr>
-          <w:noProof/>
-        </w:rPr>
-        <w:t>11</w:t>
-      </w:r>
-      <w:r>
-        <w:rPr>
-          <w:noProof/>
-        </w:rPr>
-        <w:t xml:space="preserve">] Busca de </w:t>
-      </w:r>
-      <w:r>
-        <w:rPr>
-          <w:noProof/>
-        </w:rPr>
-        <w:t>fornecedor</w:t>
-      </w:r>
-      <w:r>
-        <w:rPr>
-          <w:noProof/>
-        </w:rPr>
-        <w:t xml:space="preserve"> no Banco de Dados</w:t>
+        <w:t>[RF12] Cadastrar compra</w:t>
       </w:r>
       <w:r>
         <w:rPr>
@@ -1940,7 +1826,7 @@
         <w:rPr>
           <w:noProof/>
         </w:rPr>
-        <w:t>12</w:t>
+        <w:t>13</w:t>
       </w:r>
     </w:p>
     <w:p>
@@ -1954,31 +1840,13 @@
         <w:rPr>
           <w:noProof/>
         </w:rPr>
-        <w:t>[RF</w:t>
-      </w:r>
-      <w:r>
-        <w:rPr>
-          <w:noProof/>
-        </w:rPr>
-        <w:t>12</w:t>
-      </w:r>
-      <w:r>
-        <w:rPr>
-          <w:noProof/>
-        </w:rPr>
-        <w:t xml:space="preserve">] </w:t>
-      </w:r>
-      <w:r>
-        <w:rPr>
-          <w:noProof/>
-        </w:rPr>
-        <w:t>Cadastrar compra</w:t>
-      </w:r>
-      <w:r>
-        <w:rPr>
-          <w:noProof/>
-        </w:rPr>
-        <w:t xml:space="preserve"> no Banco de Dados</w:t>
+        <w:t>[RF13] Cadastrar</w:t>
+      </w:r>
+      <w:r>
+        <w:rPr>
+          <w:noProof/>
+        </w:rPr>
+        <w:t xml:space="preserve"> usuário</w:t>
       </w:r>
       <w:r>
         <w:rPr>
@@ -2004,7 +1872,25 @@
         <w:rPr>
           <w:noProof/>
         </w:rPr>
-        <w:t>[RF</w:t>
+        <w:t xml:space="preserve">[RF14] </w:t>
+      </w:r>
+      <w:r>
+        <w:rPr>
+          <w:noProof/>
+        </w:rPr>
+        <w:t>Remover</w:t>
+      </w:r>
+      <w:r>
+        <w:rPr>
+          <w:noProof/>
+        </w:rPr>
+        <w:t xml:space="preserve"> usuário</w:t>
+      </w:r>
+      <w:r>
+        <w:rPr>
+          <w:noProof/>
+        </w:rPr>
+        <w:tab/>
       </w:r>
       <w:r>
         <w:rPr>
@@ -2012,23 +1898,31 @@
         </w:rPr>
         <w:t>13</w:t>
       </w:r>
-      <w:r>
-        <w:rPr>
-          <w:noProof/>
-        </w:rPr>
-        <w:t xml:space="preserve">] </w:t>
-      </w:r>
-      <w:r>
-        <w:rPr>
-          <w:noProof/>
-        </w:rPr>
-        <w:t>Cadastro de usuário</w:t>
-      </w:r>
-      <w:r>
-        <w:rPr>
-          <w:noProof/>
-        </w:rPr>
-        <w:t xml:space="preserve"> no Banco de Dados</w:t>
+    </w:p>
+    <w:p>
+      <w:pPr>
+        <w:pStyle w:val="Sumrio3"/>
+        <w:rPr>
+          <w:noProof/>
+        </w:rPr>
+      </w:pPr>
+      <w:r>
+        <w:rPr>
+          <w:noProof/>
+        </w:rPr>
+        <w:t xml:space="preserve">[RF15] </w:t>
+      </w:r>
+      <w:r>
+        <w:rPr>
+          <w:noProof/>
+        </w:rPr>
+        <w:t>Alterar</w:t>
+      </w:r>
+      <w:r>
+        <w:rPr>
+          <w:noProof/>
+        </w:rPr>
+        <w:t xml:space="preserve"> usuário</w:t>
       </w:r>
       <w:r>
         <w:rPr>
@@ -2040,7 +1934,7 @@
         <w:rPr>
           <w:noProof/>
         </w:rPr>
-        <w:t>13</w:t>
+        <w:t>14</w:t>
       </w:r>
     </w:p>
     <w:p>
@@ -2054,119 +1948,7 @@
         <w:rPr>
           <w:noProof/>
         </w:rPr>
-        <w:t>[RF1</w:t>
-      </w:r>
-      <w:r>
-        <w:rPr>
-          <w:noProof/>
-        </w:rPr>
-        <w:t>4</w:t>
-      </w:r>
-      <w:r>
-        <w:rPr>
-          <w:noProof/>
-        </w:rPr>
-        <w:t xml:space="preserve">] </w:t>
-      </w:r>
-      <w:r>
-        <w:rPr>
-          <w:noProof/>
-        </w:rPr>
-        <w:t>Remoção</w:t>
-      </w:r>
-      <w:r>
-        <w:rPr>
-          <w:noProof/>
-        </w:rPr>
-        <w:t xml:space="preserve"> de usuário no Banco de Dados</w:t>
-      </w:r>
-      <w:r>
-        <w:rPr>
-          <w:noProof/>
-        </w:rPr>
-        <w:tab/>
-      </w:r>
-      <w:r>
-        <w:rPr>
-          <w:noProof/>
-        </w:rPr>
-        <w:t>13</w:t>
-      </w:r>
-    </w:p>
-    <w:p>
-      <w:pPr>
-        <w:pStyle w:val="Sumrio3"/>
-        <w:rPr>
-          <w:noProof/>
-        </w:rPr>
-      </w:pPr>
-      <w:r>
-        <w:rPr>
-          <w:noProof/>
-        </w:rPr>
-        <w:t>[RF1</w:t>
-      </w:r>
-      <w:r>
-        <w:rPr>
-          <w:noProof/>
-        </w:rPr>
-        <w:t>5</w:t>
-      </w:r>
-      <w:r>
-        <w:rPr>
-          <w:noProof/>
-        </w:rPr>
-        <w:t xml:space="preserve">] </w:t>
-      </w:r>
-      <w:r>
-        <w:rPr>
-          <w:noProof/>
-        </w:rPr>
-        <w:t>Alteração</w:t>
-      </w:r>
-      <w:r>
-        <w:rPr>
-          <w:noProof/>
-        </w:rPr>
-        <w:t xml:space="preserve"> de usuário no Banco de Dados</w:t>
-      </w:r>
-      <w:r>
-        <w:rPr>
-          <w:noProof/>
-        </w:rPr>
-        <w:tab/>
-      </w:r>
-      <w:r>
-        <w:rPr>
-          <w:noProof/>
-        </w:rPr>
-        <w:t>14</w:t>
-      </w:r>
-    </w:p>
-    <w:p>
-      <w:pPr>
-        <w:pStyle w:val="Sumrio3"/>
-        <w:rPr>
-          <w:noProof/>
-        </w:rPr>
-      </w:pPr>
-      <w:r>
-        <w:rPr>
-          <w:noProof/>
-        </w:rPr>
-        <w:t>[RF1</w:t>
-      </w:r>
-      <w:r>
-        <w:rPr>
-          <w:noProof/>
-        </w:rPr>
-        <w:t>6</w:t>
-      </w:r>
-      <w:r>
-        <w:rPr>
-          <w:noProof/>
-        </w:rPr>
-        <w:t xml:space="preserve">] </w:t>
+        <w:t xml:space="preserve">[RF16] </w:t>
       </w:r>
       <w:r>
         <w:rPr>
@@ -2178,7 +1960,13 @@
         <w:rPr>
           <w:noProof/>
         </w:rPr>
-        <w:t xml:space="preserve"> de usuário no Banco de Dados</w:t>
+        <w:t>r</w:t>
+      </w:r>
+      <w:r>
+        <w:rPr>
+          <w:noProof/>
+        </w:rPr>
+        <w:t xml:space="preserve"> usuário</w:t>
       </w:r>
       <w:r>
         <w:rPr>
@@ -2563,13 +2351,7 @@
         <w:rPr>
           <w:noProof/>
         </w:rPr>
-        <w:t>1</w:t>
-      </w:r>
-      <w:r>
-        <w:rPr>
-          <w:noProof/>
-        </w:rPr>
-        <w:t>6</w:t>
+        <w:t>16</w:t>
       </w:r>
     </w:p>
     <w:p/>
@@ -2604,9 +2386,6 @@
           <w:sz w:val="24"/>
         </w:rPr>
         <w:fldChar w:fldCharType="end"/>
-      </w:r>
-      <w:r>
-        <w:t xml:space="preserve"> </w:t>
       </w:r>
     </w:p>
     <w:p>
@@ -2679,16 +2458,6 @@
         <w:lastRenderedPageBreak/>
         <w:t>Introdução</w:t>
       </w:r>
-      <w:r>
-        <w:rPr>
-          <w:rFonts w:eastAsia="Arial" w:cs="Arial"/>
-          <w:b w:val="0"/>
-          <w:color w:val="000000"/>
-          <w:sz w:val="44"/>
-          <w:szCs w:val="44"/>
-        </w:rPr>
-        <w:t xml:space="preserve">  </w:t>
-      </w:r>
     </w:p>
     <w:p>
       <w:pPr>
@@ -2724,29 +2493,7 @@
           <w:sz w:val="24"/>
           <w:szCs w:val="24"/>
         </w:rPr>
-        <w:t>“</w:t>
-      </w:r>
-      <w:proofErr w:type="spellStart"/>
-      <w:r>
-        <w:rPr>
-          <w:rFonts w:eastAsia="Arial"/>
-          <w:b/>
-          <w:i/>
-          <w:sz w:val="24"/>
-          <w:szCs w:val="24"/>
-        </w:rPr>
-        <w:t>tripleG</w:t>
-      </w:r>
-      <w:proofErr w:type="spellEnd"/>
-      <w:r>
-        <w:rPr>
-          <w:rFonts w:eastAsia="Arial"/>
-          <w:b/>
-          <w:i/>
-          <w:sz w:val="24"/>
-          <w:szCs w:val="24"/>
-        </w:rPr>
-        <w:t xml:space="preserve"> Store”</w:t>
+        <w:t>“tripleG Store”</w:t>
       </w:r>
       <w:r>
         <w:rPr>
@@ -2789,16 +2536,6 @@
           <w:sz w:val="28"/>
           <w:szCs w:val="28"/>
         </w:rPr>
-        <w:t xml:space="preserve"> </w:t>
-      </w:r>
-      <w:r>
-        <w:rPr>
-          <w:rFonts w:ascii="Arial" w:eastAsia="Arial" w:hAnsi="Arial" w:cs="Arial"/>
-          <w:b/>
-          <w:color w:val="000000"/>
-          <w:sz w:val="28"/>
-          <w:szCs w:val="28"/>
-        </w:rPr>
         <w:t>Visão geral deste documento</w:t>
       </w:r>
     </w:p>
@@ -2857,33 +2594,7 @@
           <w:sz w:val="24"/>
           <w:szCs w:val="24"/>
         </w:rPr>
-        <w:t>“</w:t>
-      </w:r>
-      <w:proofErr w:type="spellStart"/>
-      <w:r>
-        <w:rPr>
-          <w:b/>
-          <w:bCs/>
-          <w:i/>
-          <w:iCs/>
-          <w:color w:val="000000"/>
-          <w:sz w:val="24"/>
-          <w:szCs w:val="24"/>
-        </w:rPr>
-        <w:t>tripleG</w:t>
-      </w:r>
-      <w:proofErr w:type="spellEnd"/>
-      <w:r>
-        <w:rPr>
-          <w:b/>
-          <w:bCs/>
-          <w:i/>
-          <w:iCs/>
-          <w:color w:val="000000"/>
-          <w:sz w:val="24"/>
-          <w:szCs w:val="24"/>
-        </w:rPr>
-        <w:t xml:space="preserve"> Store” </w:t>
+        <w:t xml:space="preserve">“tripleG Store” </w:t>
       </w:r>
       <w:r>
         <w:rPr>
@@ -3126,24 +2837,7 @@
           <w:sz w:val="24"/>
           <w:szCs w:val="24"/>
         </w:rPr>
-        <w:t>Requisitos não funcionais:</w:t>
-      </w:r>
-      <w:r>
-        <w:rPr>
-          <w:b/>
-          <w:color w:val="000000"/>
-          <w:sz w:val="24"/>
-          <w:szCs w:val="24"/>
-        </w:rPr>
-        <w:t xml:space="preserve"> </w:t>
-      </w:r>
-      <w:r>
-        <w:rPr>
-          <w:color w:val="000000"/>
-          <w:sz w:val="24"/>
-          <w:szCs w:val="24"/>
-        </w:rPr>
-        <w:t>especifica todos os requisitos não funcionais do sistema, divididos em requisitos de usabilidade, confiabilidade, desempenho, segurança, distribuição, adequação a padrões e requisitos de hardware e software.</w:t>
+        <w:t>Requisitos não funcionais:especifica todos os requisitos não funcionais do sistema, divididos em requisitos de usabilidade, confiabilidade, desempenho, segurança, distribuição, adequação a padrões e requisitos de hardware e software.</w:t>
       </w:r>
     </w:p>
     <w:p>
@@ -3222,24 +2916,7 @@
           <w:sz w:val="24"/>
           <w:szCs w:val="24"/>
         </w:rPr>
-        <w:t>Descrição da interface com o usuário:</w:t>
-      </w:r>
-      <w:r>
-        <w:rPr>
-          <w:b/>
-          <w:color w:val="000000"/>
-          <w:sz w:val="24"/>
-          <w:szCs w:val="24"/>
-        </w:rPr>
-        <w:t xml:space="preserve"> </w:t>
-      </w:r>
-      <w:r>
-        <w:rPr>
-          <w:color w:val="000000"/>
-          <w:sz w:val="24"/>
-          <w:szCs w:val="24"/>
-        </w:rPr>
-        <w:t>apresenta desenhos, figuras ou rascunhos de telas do sistema.</w:t>
+        <w:t>Descrição da interface com o usuário:apresenta desenhos, figuras ou rascunhos de telas do sistema.</w:t>
       </w:r>
     </w:p>
     <w:p>
@@ -3292,16 +2969,6 @@
           <w:sz w:val="28"/>
           <w:szCs w:val="28"/>
         </w:rPr>
-        <w:t xml:space="preserve"> </w:t>
-      </w:r>
-      <w:r>
-        <w:rPr>
-          <w:rFonts w:ascii="Arial" w:eastAsia="Arial" w:hAnsi="Arial" w:cs="Arial"/>
-          <w:b/>
-          <w:color w:val="000000"/>
-          <w:sz w:val="28"/>
-          <w:szCs w:val="28"/>
-        </w:rPr>
         <w:t>Glossário, Siglas e Acrogramas</w:t>
       </w:r>
     </w:p>
@@ -3359,7 +3026,6 @@
         </w:rPr>
         <w:t>DBA – (</w:t>
       </w:r>
-      <w:proofErr w:type="spellStart"/>
       <w:r>
         <w:rPr>
           <w:rFonts w:ascii="Arial" w:hAnsi="Arial" w:cs="Arial"/>
@@ -3368,37 +3034,17 @@
           <w:sz w:val="22"/>
           <w:szCs w:val="22"/>
         </w:rPr>
-        <w:t>Database</w:t>
-      </w:r>
-      <w:proofErr w:type="spellEnd"/>
+        <w:t>Database Administrator</w:t>
+      </w:r>
       <w:r>
         <w:rPr>
           <w:rFonts w:ascii="Arial" w:hAnsi="Arial" w:cs="Arial"/>
           <w:b/>
-          <w:i/>
-          <w:sz w:val="22"/>
-          <w:szCs w:val="22"/>
-        </w:rPr>
-        <w:t xml:space="preserve"> Administrator</w:t>
-      </w:r>
-      <w:r>
-        <w:rPr>
-          <w:rFonts w:ascii="Arial" w:hAnsi="Arial" w:cs="Arial"/>
-          <w:b/>
           <w:iCs/>
           <w:sz w:val="22"/>
           <w:szCs w:val="22"/>
         </w:rPr>
         <w:t>):</w:t>
-      </w:r>
-      <w:r>
-        <w:rPr>
-          <w:b/>
-          <w:iCs/>
-          <w:sz w:val="24"/>
-          <w:szCs w:val="24"/>
-        </w:rPr>
-        <w:t xml:space="preserve"> </w:t>
       </w:r>
       <w:r>
         <w:rPr>
@@ -3408,27 +3054,7 @@
           <w:szCs w:val="24"/>
           <w:shd w:val="clear" w:color="auto" w:fill="FFFFFF"/>
         </w:rPr>
-        <w:t>é o profissional responsável por gerenciar, instalar,</w:t>
-      </w:r>
-      <w:r>
-        <w:rPr>
-          <w:iCs/>
-          <w:color w:val="222222"/>
-          <w:sz w:val="24"/>
-          <w:szCs w:val="24"/>
-          <w:shd w:val="clear" w:color="auto" w:fill="FFFFFF"/>
-        </w:rPr>
-        <w:t xml:space="preserve"> </w:t>
-      </w:r>
-      <w:r>
-        <w:rPr>
-          <w:iCs/>
-          <w:color w:val="222222"/>
-          <w:sz w:val="24"/>
-          <w:szCs w:val="24"/>
-          <w:shd w:val="clear" w:color="auto" w:fill="FFFFFF"/>
-        </w:rPr>
-        <w:t>configurar, atualizar e monitorar um </w:t>
+        <w:t>é o profissional responsável por gerenciar, instalar,configurar, atualizar e monitorar um </w:t>
       </w:r>
       <w:r>
         <w:rPr>
@@ -3485,16 +3111,6 @@
       </w:pPr>
       <w:bookmarkStart w:id="23" w:name="_tyjcwt" w:colFirst="0" w:colLast="0"/>
       <w:bookmarkEnd w:id="23"/>
-      <w:r>
-        <w:rPr>
-          <w:rFonts w:ascii="Arial" w:eastAsia="Arial" w:hAnsi="Arial" w:cs="Arial"/>
-          <w:b/>
-          <w:color w:val="000000"/>
-          <w:sz w:val="28"/>
-          <w:szCs w:val="28"/>
-        </w:rPr>
-        <w:t xml:space="preserve"> </w:t>
-      </w:r>
       <w:r>
         <w:rPr>
           <w:rFonts w:ascii="Arial" w:eastAsia="Arial" w:hAnsi="Arial" w:cs="Arial"/>
@@ -3858,16 +3474,6 @@
           <w:sz w:val="28"/>
           <w:szCs w:val="28"/>
         </w:rPr>
-        <w:t xml:space="preserve"> </w:t>
-      </w:r>
-      <w:r>
-        <w:rPr>
-          <w:rFonts w:ascii="Arial" w:eastAsia="Arial" w:hAnsi="Arial" w:cs="Arial"/>
-          <w:b/>
-          <w:color w:val="000000"/>
-          <w:sz w:val="28"/>
-          <w:szCs w:val="28"/>
-        </w:rPr>
         <w:t>Formulários coletados</w:t>
       </w:r>
     </w:p>
@@ -3914,25 +3520,7 @@
           <w:sz w:val="22"/>
           <w:szCs w:val="22"/>
         </w:rPr>
-        <w:t xml:space="preserve">Os documentos relacionados abaixo estão </w:t>
-      </w:r>
-      <w:proofErr w:type="spellStart"/>
-      <w:r>
-        <w:rPr>
-          <w:color w:val="000000"/>
-          <w:sz w:val="22"/>
-          <w:szCs w:val="22"/>
-        </w:rPr>
-        <w:t>a</w:t>
-      </w:r>
-      <w:proofErr w:type="spellEnd"/>
-      <w:r>
-        <w:rPr>
-          <w:color w:val="000000"/>
-          <w:sz w:val="22"/>
-          <w:szCs w:val="22"/>
-        </w:rPr>
-        <w:t xml:space="preserve"> disposição no anexo deste documento. Os campos riscados de</w:t>
+        <w:t>Os documentos relacionados abaixo estão a disposição no anexo deste documento. Os campos riscados de</w:t>
       </w:r>
     </w:p>
     <w:p>
@@ -4213,7 +3801,7 @@
         <w:rPr>
           <w:sz w:val="24"/>
         </w:rPr>
-        <w:object w:dxaOrig="581" w:dyaOrig="725" w14:anchorId="27E3CD9D">
+        <w:object w:dxaOrig="581" w:dyaOrig="725">
           <v:shapetype id="_x0000_t75" coordsize="21600,21600" o:spt="75" o:preferrelative="t" path="m@4@5l@4@11@9@11@9@5xe" filled="f" stroked="f">
             <v:stroke joinstyle="miter"/>
             <v:formulas>
@@ -4233,10 +3821,10 @@
             <v:path o:extrusionok="f" gradientshapeok="t" o:connecttype="rect"/>
             <o:lock v:ext="edit" aspectratio="t"/>
           </v:shapetype>
-          <v:shape id="_x0000_i1082" type="#_x0000_t75" style="width:29.25pt;height:36.75pt" o:ole="">
+          <v:shape id="_x0000_i1025" type="#_x0000_t75" style="width:29.25pt;height:36.75pt" o:ole="">
             <v:imagedata r:id="rId14" o:title=""/>
           </v:shape>
-          <o:OLEObject Type="Embed" ProgID="Word.Document.8" ShapeID="_x0000_i1082" DrawAspect="Content" ObjectID="_1635949399" r:id="rId15"/>
+          <o:OLEObject Type="Embed" ProgID="Word.Document.8" ShapeID="_x0000_i1025" DrawAspect="Content" ObjectID="_1636041139" r:id="rId15"/>
         </w:object>
       </w:r>
     </w:p>
@@ -4266,16 +3854,6 @@
           <w:szCs w:val="24"/>
         </w:rPr>
         <w:t>Capítulo</w:t>
-      </w:r>
-      <w:r>
-        <w:rPr>
-          <w:rFonts w:ascii="Arial" w:eastAsia="Arial" w:hAnsi="Arial" w:cs="Arial"/>
-          <w:b/>
-          <w:color w:val="000000"/>
-          <w:sz w:val="24"/>
-          <w:szCs w:val="24"/>
-        </w:rPr>
-        <w:t xml:space="preserve"> </w:t>
       </w:r>
     </w:p>
     <w:p>
@@ -4337,7 +3915,6 @@
         </w:rPr>
         <w:t xml:space="preserve">O </w:t>
       </w:r>
-      <w:proofErr w:type="spellStart"/>
       <w:r>
         <w:rPr>
           <w:b/>
@@ -4345,40 +3922,14 @@
           <w:sz w:val="24"/>
           <w:szCs w:val="24"/>
         </w:rPr>
-        <w:t>tripleG</w:t>
-      </w:r>
-      <w:proofErr w:type="spellEnd"/>
-      <w:r>
-        <w:rPr>
-          <w:b/>
-          <w:bCs/>
-          <w:sz w:val="24"/>
-          <w:szCs w:val="24"/>
-        </w:rPr>
-        <w:t xml:space="preserve"> Store</w:t>
-      </w:r>
-      <w:r>
-        <w:rPr>
-          <w:sz w:val="24"/>
-          <w:szCs w:val="24"/>
-        </w:rPr>
-        <w:t xml:space="preserve"> é um sistema para vendas online de calçados, onde é possível um cliente se cadastrar, buscar produtos e comprar os mesmos. É constituído por uma interface web que se conecta com o banco de dados. As operações possíveis são, para o usuário do sistema, cadastro de cliente e para o </w:t>
-      </w:r>
-      <w:proofErr w:type="spellStart"/>
-      <w:r>
-        <w:rPr>
-          <w:sz w:val="24"/>
-          <w:szCs w:val="24"/>
-        </w:rPr>
-        <w:t>back-end</w:t>
-      </w:r>
-      <w:proofErr w:type="spellEnd"/>
-      <w:r>
-        <w:rPr>
-          <w:sz w:val="24"/>
-          <w:szCs w:val="24"/>
-        </w:rPr>
-        <w:t>, busca, remoção, alteração, cadastro de produtos e fornecedores.</w:t>
+        <w:t>tripleG Store</w:t>
+      </w:r>
+      <w:r>
+        <w:rPr>
+          <w:sz w:val="24"/>
+          <w:szCs w:val="24"/>
+        </w:rPr>
+        <w:t xml:space="preserve"> é um sistema para vendas online de calçados, onde é possível um cliente se cadastrar, buscar produtos e comprar os mesmos. É constituído por uma interface web que se conecta com o banco de dados. As operações possíveis são, para o usuário do sistema, cadastro de cliente e para o back-end, busca, remoção, alteração, cadastro de produtos e fornecedores.</w:t>
       </w:r>
     </w:p>
     <w:p>
@@ -4413,16 +3964,6 @@
           <w:sz w:val="28"/>
           <w:szCs w:val="28"/>
         </w:rPr>
-        <w:t xml:space="preserve"> </w:t>
-      </w:r>
-      <w:r>
-        <w:rPr>
-          <w:rFonts w:ascii="Arial" w:eastAsia="Arial" w:hAnsi="Arial" w:cs="Arial"/>
-          <w:b/>
-          <w:color w:val="000000"/>
-          <w:sz w:val="28"/>
-          <w:szCs w:val="28"/>
-        </w:rPr>
         <w:t>Abrangência e sistemas relacionados</w:t>
       </w:r>
     </w:p>
@@ -4472,29 +4013,7 @@
           <w:sz w:val="24"/>
           <w:szCs w:val="24"/>
         </w:rPr>
-        <w:t xml:space="preserve">O sistema é independente e totalmente </w:t>
-      </w:r>
-      <w:proofErr w:type="spellStart"/>
-      <w:r>
-        <w:rPr>
-          <w:rFonts w:eastAsia="Arial"/>
-          <w:bCs/>
-          <w:color w:val="000000"/>
-          <w:sz w:val="24"/>
-          <w:szCs w:val="24"/>
-        </w:rPr>
-        <w:t>auto-contido</w:t>
-      </w:r>
-      <w:proofErr w:type="spellEnd"/>
-      <w:r>
-        <w:rPr>
-          <w:rFonts w:eastAsia="Arial"/>
-          <w:bCs/>
-          <w:color w:val="000000"/>
-          <w:sz w:val="24"/>
-          <w:szCs w:val="24"/>
-        </w:rPr>
-        <w:t xml:space="preserve">, fornecendo funcionalidades para uma pessoa que pode se cadastrar e se tornar um </w:t>
+        <w:t xml:space="preserve">O sistema é independente e totalmente auto-contido, fornecendo funcionalidades para uma pessoa que pode se cadastrar e se tornar um </w:t>
       </w:r>
       <w:r>
         <w:rPr>
@@ -4660,16 +4179,6 @@
           <w:sz w:val="28"/>
           <w:szCs w:val="28"/>
         </w:rPr>
-        <w:t xml:space="preserve"> </w:t>
-      </w:r>
-      <w:r>
-        <w:rPr>
-          <w:rFonts w:ascii="Arial" w:eastAsia="Arial" w:hAnsi="Arial" w:cs="Arial"/>
-          <w:b/>
-          <w:color w:val="000000"/>
-          <w:sz w:val="28"/>
-          <w:szCs w:val="28"/>
-        </w:rPr>
         <w:t>Relação de usuários do sistema</w:t>
       </w:r>
     </w:p>
@@ -4741,7 +4250,6 @@
         </w:rPr>
         <w:t xml:space="preserve"> usuários do sistema </w:t>
       </w:r>
-      <w:proofErr w:type="spellStart"/>
       <w:r>
         <w:rPr>
           <w:rFonts w:eastAsia="Arial"/>
@@ -4751,19 +4259,7 @@
           <w:sz w:val="24"/>
           <w:szCs w:val="24"/>
         </w:rPr>
-        <w:t>tripleG</w:t>
-      </w:r>
-      <w:proofErr w:type="spellEnd"/>
-      <w:r>
-        <w:rPr>
-          <w:rFonts w:eastAsia="Arial"/>
-          <w:b/>
-          <w:bCs/>
-          <w:color w:val="000000"/>
-          <w:sz w:val="24"/>
-          <w:szCs w:val="24"/>
-        </w:rPr>
-        <w:t xml:space="preserve"> Store</w:t>
+        <w:t>tripleG Store</w:t>
       </w:r>
       <w:r>
         <w:rPr>
@@ -5075,16 +4571,6 @@
           <w:szCs w:val="28"/>
         </w:rPr>
         <w:lastRenderedPageBreak/>
-        <w:t xml:space="preserve"> </w:t>
-      </w:r>
-      <w:r>
-        <w:rPr>
-          <w:rFonts w:ascii="Arial" w:eastAsia="Arial" w:hAnsi="Arial" w:cs="Arial"/>
-          <w:b/>
-          <w:color w:val="000000"/>
-          <w:sz w:val="28"/>
-          <w:szCs w:val="28"/>
-        </w:rPr>
         <w:t>Diagrama de Caso de Uso – Vis</w:t>
       </w:r>
       <w:r>
@@ -5170,16 +4656,6 @@
         </w:rPr>
         <w:t>DBA</w:t>
       </w:r>
-      <w:r>
-        <w:rPr>
-          <w:rFonts w:ascii="Arial" w:eastAsia="Arial" w:hAnsi="Arial" w:cs="Arial"/>
-          <w:b/>
-          <w:color w:val="000000"/>
-          <w:sz w:val="24"/>
-          <w:szCs w:val="24"/>
-        </w:rPr>
-        <w:t xml:space="preserve"> </w:t>
-      </w:r>
     </w:p>
     <w:p>
       <w:pPr>
@@ -5228,7 +4704,7 @@
           <w:szCs w:val="22"/>
         </w:rPr>
         <w:drawing>
-          <wp:inline distT="0" distB="0" distL="0" distR="0" wp14:anchorId="4247A311" wp14:editId="547789E0">
+          <wp:inline distT="0" distB="0" distL="0" distR="0">
             <wp:extent cx="5731510" cy="2905125"/>
             <wp:effectExtent l="0" t="0" r="2540" b="9525"/>
             <wp:docPr id="1" name="Imagem 1"/>
@@ -5246,7 +4722,7 @@
                     <a:blip r:embed="rId16">
                       <a:extLst>
                         <a:ext uri="{28A0092B-C50C-407E-A947-70E740481C1C}">
-                          <a14:useLocalDpi xmlns:a14="http://schemas.microsoft.com/office/drawing/2010/main" val="0"/>
+                          <a14:useLocalDpi xmlns:a14="http://schemas.microsoft.com/office/drawing/2010/main" xmlns:wps="http://schemas.microsoft.com/office/word/2010/wordprocessingShape" xmlns:wpi="http://schemas.microsoft.com/office/word/2010/wordprocessingInk" xmlns:wpg="http://schemas.microsoft.com/office/word/2010/wordprocessingGroup" xmlns:w16se="http://schemas.microsoft.com/office/word/2015/wordml/symex" xmlns:w16cid="http://schemas.microsoft.com/office/word/2016/wordml/cid" xmlns:w15="http://schemas.microsoft.com/office/word/2012/wordml" xmlns:w14="http://schemas.microsoft.com/office/word/2010/wordml" xmlns:w="http://schemas.openxmlformats.org/wordprocessingml/2006/main" xmlns:w10="urn:schemas-microsoft-com:office:word" xmlns:wp14="http://schemas.microsoft.com/office/word/2010/wordprocessingDrawing" xmlns:v="urn:schemas-microsoft-com:vml" xmlns:o="urn:schemas-microsoft-com:office:office" xmlns:am3d="http://schemas.microsoft.com/office/drawing/2017/model3d" xmlns:aink="http://schemas.microsoft.com/office/drawing/2016/ink" xmlns:mc="http://schemas.openxmlformats.org/markup-compatibility/2006" xmlns:cx8="http://schemas.microsoft.com/office/drawing/2016/5/14/chartex" xmlns:cx7="http://schemas.microsoft.com/office/drawing/2016/5/13/chartex" xmlns:cx6="http://schemas.microsoft.com/office/drawing/2016/5/12/chartex" xmlns:cx5="http://schemas.microsoft.com/office/drawing/2016/5/11/chartex" xmlns:cx4="http://schemas.microsoft.com/office/drawing/2016/5/10/chartex" xmlns:cx3="http://schemas.microsoft.com/office/drawing/2016/5/9/chartex" xmlns:cx2="http://schemas.microsoft.com/office/drawing/2015/10/21/chartex" xmlns:cx1="http://schemas.microsoft.com/office/drawing/2015/9/8/chartex" xmlns:cx="http://schemas.microsoft.com/office/drawing/2014/chartex" xmlns:wpc="http://schemas.microsoft.com/office/word/2010/wordprocessingCanvas" xmlns="" val="0"/>
                         </a:ext>
                       </a:extLst>
                     </a:blip>
@@ -5354,7 +4830,20 @@
         </w:rPr>
         <w:t>Cliente</w:t>
       </w:r>
-      <w:r>
+    </w:p>
+    <w:p>
+      <w:pPr>
+        <w:pStyle w:val="PargrafodaLista"/>
+        <w:pBdr>
+          <w:top w:val="nil"/>
+          <w:left w:val="nil"/>
+          <w:bottom w:val="nil"/>
+          <w:right w:val="nil"/>
+          <w:between w:val="nil"/>
+        </w:pBdr>
+        <w:spacing w:before="60" w:after="60"/>
+        <w:ind w:left="567"/>
+        <w:jc w:val="both"/>
         <w:rPr>
           <w:rFonts w:ascii="Arial" w:eastAsia="Arial" w:hAnsi="Arial" w:cs="Arial"/>
           <w:b/>
@@ -5362,8 +4851,7 @@
           <w:sz w:val="24"/>
           <w:szCs w:val="24"/>
         </w:rPr>
-        <w:t xml:space="preserve"> </w:t>
-      </w:r>
+      </w:pPr>
     </w:p>
     <w:p>
       <w:pPr>
@@ -5379,28 +4867,6 @@
         <w:ind w:left="567"/>
         <w:jc w:val="both"/>
         <w:rPr>
-          <w:rFonts w:ascii="Arial" w:eastAsia="Arial" w:hAnsi="Arial" w:cs="Arial"/>
-          <w:b/>
-          <w:color w:val="000000"/>
-          <w:sz w:val="24"/>
-          <w:szCs w:val="24"/>
-        </w:rPr>
-      </w:pPr>
-    </w:p>
-    <w:p>
-      <w:pPr>
-        <w:pStyle w:val="PargrafodaLista"/>
-        <w:pBdr>
-          <w:top w:val="nil"/>
-          <w:left w:val="nil"/>
-          <w:bottom w:val="nil"/>
-          <w:right w:val="nil"/>
-          <w:between w:val="nil"/>
-        </w:pBdr>
-        <w:spacing w:before="60" w:after="60"/>
-        <w:ind w:left="567"/>
-        <w:jc w:val="both"/>
-        <w:rPr>
           <w:b/>
           <w:color w:val="000000"/>
           <w:sz w:val="24"/>
@@ -5416,7 +4882,7 @@
           <w:szCs w:val="24"/>
         </w:rPr>
         <w:drawing>
-          <wp:anchor distT="0" distB="0" distL="114300" distR="114300" simplePos="0" relativeHeight="251660288" behindDoc="0" locked="0" layoutInCell="1" allowOverlap="1" wp14:anchorId="32E585CB" wp14:editId="6BC95DD3">
+          <wp:anchor distT="0" distB="0" distL="114300" distR="114300" simplePos="0" relativeHeight="251660288" behindDoc="0" locked="0" layoutInCell="1" allowOverlap="1">
             <wp:simplePos x="0" y="0"/>
             <wp:positionH relativeFrom="margin">
               <wp:align>left</wp:align>
@@ -5442,7 +4908,7 @@
                     <a:blip r:embed="rId17">
                       <a:extLst>
                         <a:ext uri="{28A0092B-C50C-407E-A947-70E740481C1C}">
-                          <a14:useLocalDpi xmlns:a14="http://schemas.microsoft.com/office/drawing/2010/main" val="0"/>
+                          <a14:useLocalDpi xmlns:a14="http://schemas.microsoft.com/office/drawing/2010/main" xmlns:wps="http://schemas.microsoft.com/office/word/2010/wordprocessingShape" xmlns:wpi="http://schemas.microsoft.com/office/word/2010/wordprocessingInk" xmlns:wpg="http://schemas.microsoft.com/office/word/2010/wordprocessingGroup" xmlns:w16se="http://schemas.microsoft.com/office/word/2015/wordml/symex" xmlns:w16cid="http://schemas.microsoft.com/office/word/2016/wordml/cid" xmlns:w15="http://schemas.microsoft.com/office/word/2012/wordml" xmlns:w14="http://schemas.microsoft.com/office/word/2010/wordml" xmlns:w="http://schemas.openxmlformats.org/wordprocessingml/2006/main" xmlns:w10="urn:schemas-microsoft-com:office:word" xmlns:wp14="http://schemas.microsoft.com/office/word/2010/wordprocessingDrawing" xmlns:v="urn:schemas-microsoft-com:vml" xmlns:o="urn:schemas-microsoft-com:office:office" xmlns:am3d="http://schemas.microsoft.com/office/drawing/2017/model3d" xmlns:aink="http://schemas.microsoft.com/office/drawing/2016/ink" xmlns:mc="http://schemas.openxmlformats.org/markup-compatibility/2006" xmlns:cx8="http://schemas.microsoft.com/office/drawing/2016/5/14/chartex" xmlns:cx7="http://schemas.microsoft.com/office/drawing/2016/5/13/chartex" xmlns:cx6="http://schemas.microsoft.com/office/drawing/2016/5/12/chartex" xmlns:cx5="http://schemas.microsoft.com/office/drawing/2016/5/11/chartex" xmlns:cx4="http://schemas.microsoft.com/office/drawing/2016/5/10/chartex" xmlns:cx3="http://schemas.microsoft.com/office/drawing/2016/5/9/chartex" xmlns:cx2="http://schemas.microsoft.com/office/drawing/2015/10/21/chartex" xmlns:cx1="http://schemas.microsoft.com/office/drawing/2015/9/8/chartex" xmlns:cx="http://schemas.microsoft.com/office/drawing/2014/chartex" xmlns:wpc="http://schemas.microsoft.com/office/word/2010/wordprocessingCanvas" xmlns="" val="0"/>
                         </a:ext>
                       </a:extLst>
                     </a:blip>
@@ -5462,12 +4928,6 @@
                 </pic:pic>
               </a:graphicData>
             </a:graphic>
-            <wp14:sizeRelH relativeFrom="margin">
-              <wp14:pctWidth>0</wp14:pctWidth>
-            </wp14:sizeRelH>
-            <wp14:sizeRelV relativeFrom="margin">
-              <wp14:pctHeight>0</wp14:pctHeight>
-            </wp14:sizeRelV>
           </wp:anchor>
         </w:drawing>
       </w:r>
@@ -5562,7 +5022,7 @@
           <w:szCs w:val="24"/>
         </w:rPr>
         <w:drawing>
-          <wp:anchor distT="0" distB="0" distL="114300" distR="114300" simplePos="0" relativeHeight="251661312" behindDoc="0" locked="0" layoutInCell="1" allowOverlap="1" wp14:anchorId="09688BB3" wp14:editId="52BFA80B">
+          <wp:anchor distT="0" distB="0" distL="114300" distR="114300" simplePos="0" relativeHeight="251661312" behindDoc="0" locked="0" layoutInCell="1" allowOverlap="1">
             <wp:simplePos x="0" y="0"/>
             <wp:positionH relativeFrom="column">
               <wp:posOffset>5629275</wp:posOffset>
@@ -5590,7 +5050,7 @@
                     <a:blip r:embed="rId18">
                       <a:extLst>
                         <a:ext uri="{28A0092B-C50C-407E-A947-70E740481C1C}">
-                          <a14:useLocalDpi xmlns:a14="http://schemas.microsoft.com/office/drawing/2010/main" val="0"/>
+                          <a14:useLocalDpi xmlns:a14="http://schemas.microsoft.com/office/drawing/2010/main" xmlns:wps="http://schemas.microsoft.com/office/word/2010/wordprocessingShape" xmlns:wpi="http://schemas.microsoft.com/office/word/2010/wordprocessingInk" xmlns:wpg="http://schemas.microsoft.com/office/word/2010/wordprocessingGroup" xmlns:w16se="http://schemas.microsoft.com/office/word/2015/wordml/symex" xmlns:w16cid="http://schemas.microsoft.com/office/word/2016/wordml/cid" xmlns:w15="http://schemas.microsoft.com/office/word/2012/wordml" xmlns:w14="http://schemas.microsoft.com/office/word/2010/wordml" xmlns:w="http://schemas.openxmlformats.org/wordprocessingml/2006/main" xmlns:w10="urn:schemas-microsoft-com:office:word" xmlns:wp14="http://schemas.microsoft.com/office/word/2010/wordprocessingDrawing" xmlns:v="urn:schemas-microsoft-com:vml" xmlns:o="urn:schemas-microsoft-com:office:office" xmlns:am3d="http://schemas.microsoft.com/office/drawing/2017/model3d" xmlns:aink="http://schemas.microsoft.com/office/drawing/2016/ink" xmlns:mc="http://schemas.openxmlformats.org/markup-compatibility/2006" xmlns:cx8="http://schemas.microsoft.com/office/drawing/2016/5/14/chartex" xmlns:cx7="http://schemas.microsoft.com/office/drawing/2016/5/13/chartex" xmlns:cx6="http://schemas.microsoft.com/office/drawing/2016/5/12/chartex" xmlns:cx5="http://schemas.microsoft.com/office/drawing/2016/5/11/chartex" xmlns:cx4="http://schemas.microsoft.com/office/drawing/2016/5/10/chartex" xmlns:cx3="http://schemas.microsoft.com/office/drawing/2016/5/9/chartex" xmlns:cx2="http://schemas.microsoft.com/office/drawing/2015/10/21/chartex" xmlns:cx1="http://schemas.microsoft.com/office/drawing/2015/9/8/chartex" xmlns:cx="http://schemas.microsoft.com/office/drawing/2014/chartex" xmlns:wpc="http://schemas.microsoft.com/office/word/2010/wordprocessingCanvas" xmlns="" val="0"/>
                         </a:ext>
                       </a:extLst>
                     </a:blip>
@@ -5625,16 +5085,6 @@
         </w:rPr>
         <w:t>Capítulo</w:t>
       </w:r>
-      <w:r>
-        <w:rPr>
-          <w:rFonts w:ascii="Arial" w:eastAsia="Arial" w:hAnsi="Arial" w:cs="Arial"/>
-          <w:b/>
-          <w:color w:val="000000"/>
-          <w:sz w:val="24"/>
-          <w:szCs w:val="24"/>
-        </w:rPr>
-        <w:t xml:space="preserve"> </w:t>
-      </w:r>
     </w:p>
     <w:p>
       <w:pPr>
@@ -5670,17 +5120,6 @@
         </w:rPr>
         <w:t>Requisitos funcionais (casos de uso)</w:t>
       </w:r>
-      <w:r>
-        <w:rPr>
-          <w:rFonts w:ascii="Arial" w:eastAsia="Arial" w:hAnsi="Arial" w:cs="Arial"/>
-          <w:b/>
-          <w:noProof/>
-          <w:color w:val="000000"/>
-          <w:sz w:val="24"/>
-          <w:szCs w:val="24"/>
-        </w:rPr>
-        <w:t xml:space="preserve"> </w:t>
-      </w:r>
     </w:p>
     <w:p>
       <w:pPr>
@@ -5759,16 +5198,6 @@
           <w:sz w:val="28"/>
           <w:szCs w:val="28"/>
         </w:rPr>
-        <w:t xml:space="preserve"> </w:t>
-      </w:r>
-      <w:r>
-        <w:rPr>
-          <w:rFonts w:ascii="Arial" w:eastAsia="Arial" w:hAnsi="Arial" w:cs="Arial"/>
-          <w:b/>
-          <w:color w:val="000000"/>
-          <w:sz w:val="28"/>
-          <w:szCs w:val="28"/>
-        </w:rPr>
         <w:t>Cliente</w:t>
       </w:r>
     </w:p>
@@ -5821,29 +5250,7 @@
           <w:sz w:val="24"/>
           <w:szCs w:val="24"/>
         </w:rPr>
-        <w:t>[RF01</w:t>
-      </w:r>
-      <w:proofErr w:type="gramStart"/>
-      <w:r>
-        <w:rPr>
-          <w:rFonts w:ascii="Arial" w:eastAsia="Arial" w:hAnsi="Arial" w:cs="Arial"/>
-          <w:b/>
-          <w:color w:val="000000"/>
-          <w:sz w:val="24"/>
-          <w:szCs w:val="24"/>
-        </w:rPr>
-        <w:t>] Cadastrar</w:t>
-      </w:r>
-      <w:proofErr w:type="gramEnd"/>
-      <w:r>
-        <w:rPr>
-          <w:rFonts w:ascii="Arial" w:eastAsia="Arial" w:hAnsi="Arial" w:cs="Arial"/>
-          <w:b/>
-          <w:color w:val="000000"/>
-          <w:sz w:val="24"/>
-          <w:szCs w:val="24"/>
-        </w:rPr>
-        <w:t xml:space="preserve"> usuário</w:t>
+        <w:t>[RF01] Cadastrar usuário</w:t>
       </w:r>
     </w:p>
     <w:p>
@@ -6427,7 +5834,6 @@
         </w:rPr>
         <w:t>2</w:t>
       </w:r>
-      <w:proofErr w:type="gramStart"/>
       <w:r>
         <w:rPr>
           <w:rFonts w:ascii="Arial" w:eastAsia="Arial" w:hAnsi="Arial" w:cs="Arial"/>
@@ -6436,38 +5842,7 @@
           <w:sz w:val="24"/>
           <w:szCs w:val="24"/>
         </w:rPr>
-        <w:t>]</w:t>
-      </w:r>
-      <w:r>
-        <w:rPr>
-          <w:rFonts w:ascii="Arial" w:eastAsia="Arial" w:hAnsi="Arial" w:cs="Arial"/>
-          <w:b/>
-          <w:color w:val="000000"/>
-          <w:sz w:val="24"/>
-          <w:szCs w:val="24"/>
-        </w:rPr>
-        <w:t xml:space="preserve"> </w:t>
-      </w:r>
-      <w:r>
-        <w:rPr>
-          <w:rFonts w:ascii="Arial" w:eastAsia="Arial" w:hAnsi="Arial" w:cs="Arial"/>
-          <w:b/>
-          <w:color w:val="000000"/>
-          <w:sz w:val="24"/>
-          <w:szCs w:val="24"/>
-        </w:rPr>
-        <w:t>Autenticar</w:t>
-      </w:r>
-      <w:proofErr w:type="gramEnd"/>
-      <w:r>
-        <w:rPr>
-          <w:rFonts w:ascii="Arial" w:eastAsia="Arial" w:hAnsi="Arial" w:cs="Arial"/>
-          <w:b/>
-          <w:color w:val="000000"/>
-          <w:sz w:val="24"/>
-          <w:szCs w:val="24"/>
-        </w:rPr>
-        <w:t xml:space="preserve"> usuário</w:t>
+        <w:t>]Autenticar usuário</w:t>
       </w:r>
     </w:p>
     <w:p>
@@ -6972,7 +6347,6 @@
         </w:rPr>
         <w:t>3</w:t>
       </w:r>
-      <w:proofErr w:type="gramStart"/>
       <w:r>
         <w:rPr>
           <w:rFonts w:ascii="Arial" w:eastAsia="Arial" w:hAnsi="Arial" w:cs="Arial"/>
@@ -6981,9 +6355,8 @@
           <w:sz w:val="24"/>
           <w:szCs w:val="24"/>
         </w:rPr>
-        <w:t>] Fazer</w:t>
-      </w:r>
-      <w:proofErr w:type="gramEnd"/>
+        <w:t xml:space="preserve">] </w:t>
+      </w:r>
       <w:r>
         <w:rPr>
           <w:rFonts w:ascii="Arial" w:eastAsia="Arial" w:hAnsi="Arial" w:cs="Arial"/>
@@ -6992,7 +6365,7 @@
           <w:sz w:val="24"/>
           <w:szCs w:val="24"/>
         </w:rPr>
-        <w:t xml:space="preserve"> compra</w:t>
+        <w:t>Comprar</w:t>
       </w:r>
     </w:p>
     <w:p>
@@ -7411,18 +6784,10 @@
       <w:r>
         <w:rPr>
           <w:rFonts w:ascii="Arial" w:hAnsi="Arial" w:cs="Arial"/>
+          <w:color w:val="000000"/>
           <w:sz w:val="28"/>
           <w:szCs w:val="28"/>
         </w:rPr>
-        <w:t xml:space="preserve"> </w:t>
-      </w:r>
-      <w:r>
-        <w:rPr>
-          <w:rFonts w:ascii="Arial" w:hAnsi="Arial" w:cs="Arial"/>
-          <w:color w:val="000000"/>
-          <w:sz w:val="28"/>
-          <w:szCs w:val="28"/>
-        </w:rPr>
         <w:t>Requisitos de Banco de Dados</w:t>
       </w:r>
     </w:p>
@@ -7493,7 +6858,17 @@
           <w:sz w:val="24"/>
           <w:szCs w:val="24"/>
         </w:rPr>
-        <w:t>] Cadastro de produto no Banco de Dados</w:t>
+        <w:t xml:space="preserve">] </w:t>
+      </w:r>
+      <w:r>
+        <w:rPr>
+          <w:rFonts w:ascii="Arial" w:eastAsia="Arial" w:hAnsi="Arial" w:cs="Arial"/>
+          <w:b/>
+          <w:color w:val="000000"/>
+          <w:sz w:val="24"/>
+          <w:szCs w:val="24"/>
+        </w:rPr>
+        <w:t>Cadastrar produto</w:t>
       </w:r>
     </w:p>
     <w:p>
@@ -7861,7 +7236,7 @@
           <w:sz w:val="24"/>
           <w:szCs w:val="24"/>
         </w:rPr>
-        <w:t>] Remoção de produto no Banco de Dados</w:t>
+        <w:t>] Remover produto</w:t>
       </w:r>
     </w:p>
     <w:p>
@@ -8234,7 +7609,7 @@
           <w:sz w:val="24"/>
           <w:szCs w:val="24"/>
         </w:rPr>
-        <w:t>] Alteração de produto no Banco de Dados</w:t>
+        <w:t>] Alterar produto</w:t>
       </w:r>
     </w:p>
     <w:p>
@@ -8606,7 +7981,7 @@
           <w:sz w:val="24"/>
           <w:szCs w:val="24"/>
         </w:rPr>
-        <w:t>] Busca de produto no Banco de Dados</w:t>
+        <w:t>] Buscar produto</w:t>
       </w:r>
     </w:p>
     <w:p>
@@ -9103,7 +8478,7 @@
           <w:sz w:val="24"/>
           <w:szCs w:val="24"/>
         </w:rPr>
-        <w:t>] Cadastro de fornecedor no Banco de Dados</w:t>
+        <w:t>] Cadastrar fornecedor</w:t>
       </w:r>
     </w:p>
     <w:p>
@@ -9471,7 +8846,7 @@
           <w:sz w:val="24"/>
           <w:szCs w:val="24"/>
         </w:rPr>
-        <w:t>] Remoção de fornecedor no Banco de Dados</w:t>
+        <w:t>] Remover fornecedor</w:t>
       </w:r>
     </w:p>
     <w:p>
@@ -9846,7 +9221,7 @@
           <w:sz w:val="24"/>
           <w:szCs w:val="24"/>
         </w:rPr>
-        <w:t>] Alteração de fornecedor no Banco de Dados</w:t>
+        <w:t>] Alterar fornecedor</w:t>
       </w:r>
     </w:p>
     <w:p>
@@ -10240,7 +9615,7 @@
           <w:sz w:val="24"/>
           <w:szCs w:val="24"/>
         </w:rPr>
-        <w:t>] Busca de fornecedor no Banco de Dados</w:t>
+        <w:t>] Buscar fornecedor</w:t>
       </w:r>
     </w:p>
     <w:p>
@@ -10636,7 +10011,6 @@
         </w:rPr>
         <w:t>2</w:t>
       </w:r>
-      <w:proofErr w:type="gramStart"/>
       <w:r>
         <w:rPr>
           <w:rFonts w:ascii="Arial" w:eastAsia="Arial" w:hAnsi="Arial" w:cs="Arial"/>
@@ -10647,7 +10021,6 @@
         </w:rPr>
         <w:t>] Cadastrar</w:t>
       </w:r>
-      <w:proofErr w:type="gramEnd"/>
       <w:r>
         <w:rPr>
           <w:rFonts w:ascii="Arial" w:eastAsia="Arial" w:hAnsi="Arial" w:cs="Arial"/>
@@ -10656,7 +10029,7 @@
           <w:sz w:val="24"/>
           <w:szCs w:val="24"/>
         </w:rPr>
-        <w:t xml:space="preserve"> compra no Banco de Dados</w:t>
+        <w:t xml:space="preserve"> compra</w:t>
       </w:r>
     </w:p>
     <w:p>
@@ -11152,7 +10525,17 @@
           <w:sz w:val="24"/>
           <w:szCs w:val="24"/>
         </w:rPr>
-        <w:t>] Cadastro de Usuário no Banco de Dados</w:t>
+        <w:t xml:space="preserve">] </w:t>
+      </w:r>
+      <w:r>
+        <w:rPr>
+          <w:rFonts w:ascii="Arial" w:eastAsia="Arial" w:hAnsi="Arial" w:cs="Arial"/>
+          <w:b/>
+          <w:color w:val="000000"/>
+          <w:sz w:val="24"/>
+          <w:szCs w:val="24"/>
+        </w:rPr>
+        <w:t>Cadastrar Usuário</w:t>
       </w:r>
     </w:p>
     <w:p>
@@ -11538,7 +10921,7 @@
           <w:sz w:val="24"/>
           <w:szCs w:val="24"/>
         </w:rPr>
-        <w:t>] Remoção de Usuário no Banco de Dados</w:t>
+        <w:t>] Remover Usuário</w:t>
       </w:r>
     </w:p>
     <w:p>
@@ -11936,7 +11319,7 @@
           <w:sz w:val="24"/>
           <w:szCs w:val="24"/>
         </w:rPr>
-        <w:t>] Alteração de Usuário no Banco de Dados</w:t>
+        <w:t>] Alterar dados do Usuário</w:t>
       </w:r>
     </w:p>
     <w:p>
@@ -12296,7 +11679,7 @@
           <w:sz w:val="24"/>
           <w:szCs w:val="24"/>
         </w:rPr>
-        <w:t>] Busca de Usuário no Banco de Dados</w:t>
+        <w:t>] Buscar Usuário</w:t>
       </w:r>
     </w:p>
     <w:p>
@@ -12652,11 +12035,11 @@
         <w:rPr>
           <w:sz w:val="24"/>
         </w:rPr>
-        <w:object w:dxaOrig="585" w:dyaOrig="735" w14:anchorId="532F140A">
-          <v:shape id="_x0000_i1089" type="#_x0000_t75" style="width:29.25pt;height:36.75pt" o:ole="">
+        <w:object w:dxaOrig="585" w:dyaOrig="735">
+          <v:shape id="_x0000_i1026" type="#_x0000_t75" style="width:29.25pt;height:36.75pt" o:ole="">
             <v:imagedata r:id="rId21" o:title=""/>
           </v:shape>
-          <o:OLEObject Type="Embed" ProgID="Word.Document.8" ShapeID="_x0000_i1089" DrawAspect="Content" ObjectID="_1635949400" r:id="rId22"/>
+          <o:OLEObject Type="Embed" ProgID="Word.Document.8" ShapeID="_x0000_i1026" DrawAspect="Content" ObjectID="_1636041140" r:id="rId22"/>
         </w:object>
       </w:r>
     </w:p>
@@ -12999,25 +12382,7 @@
           <w:sz w:val="22"/>
           <w:szCs w:val="22"/>
         </w:rPr>
-        <w:t xml:space="preserve">: O sistema não deve apresentar brechas para ataques SQL </w:t>
-      </w:r>
-      <w:proofErr w:type="spellStart"/>
-      <w:r>
-        <w:rPr>
-          <w:color w:val="000000"/>
-          <w:sz w:val="22"/>
-          <w:szCs w:val="22"/>
-        </w:rPr>
-        <w:t>injection</w:t>
-      </w:r>
-      <w:proofErr w:type="spellEnd"/>
-      <w:r>
-        <w:rPr>
-          <w:color w:val="000000"/>
-          <w:sz w:val="22"/>
-          <w:szCs w:val="22"/>
-        </w:rPr>
-        <w:t xml:space="preserve"> ao banco de dados.</w:t>
+        <w:t>: O sistema não deve apresentar brechas para ataques SQL injection ao banco de dados.</w:t>
       </w:r>
     </w:p>
     <w:p>
@@ -13360,11 +12725,11 @@
         <w:rPr>
           <w:sz w:val="24"/>
         </w:rPr>
-        <w:object w:dxaOrig="585" w:dyaOrig="735" w14:anchorId="694A5AEE">
-          <v:shape id="_x0000_i1080" type="#_x0000_t75" style="width:29.25pt;height:36.75pt" o:ole="">
+        <w:object w:dxaOrig="585" w:dyaOrig="735">
+          <v:shape id="_x0000_i1027" type="#_x0000_t75" style="width:29.25pt;height:36.75pt" o:ole="">
             <v:imagedata r:id="rId24" o:title=""/>
           </v:shape>
-          <o:OLEObject Type="Embed" ProgID="Word.Document.8" ShapeID="_x0000_i1080" DrawAspect="Content" ObjectID="_1635949401" r:id="rId25"/>
+          <o:OLEObject Type="Embed" ProgID="Word.Document.8" ShapeID="_x0000_i1027" DrawAspect="Content" ObjectID="_1636041141" r:id="rId25"/>
         </w:object>
       </w:r>
     </w:p>
@@ -13575,7 +12940,7 @@
           <w:szCs w:val="22"/>
         </w:rPr>
         <w:drawing>
-          <wp:inline distT="0" distB="0" distL="114300" distR="114300" wp14:anchorId="1271BD4C" wp14:editId="3077BB97">
+          <wp:inline distT="0" distB="0" distL="114300" distR="114300">
             <wp:extent cx="5151755" cy="3557905"/>
             <wp:effectExtent l="0" t="0" r="0" b="0"/>
             <wp:docPr id="2" name="image1.jpg" descr="Image result for navigation diagram interface"/>
@@ -13685,7 +13050,7 @@
           <w:szCs w:val="22"/>
         </w:rPr>
         <w:drawing>
-          <wp:inline distT="0" distB="0" distL="114300" distR="114300" wp14:anchorId="7C64656C" wp14:editId="3293CAB5">
+          <wp:inline distT="0" distB="0" distL="114300" distR="114300">
             <wp:extent cx="3308350" cy="2666365"/>
             <wp:effectExtent l="0" t="0" r="0" b="0"/>
             <wp:docPr id="4" name="image2.jpg" descr="Image result for interface de login"/>
@@ -13779,25 +13144,7 @@
           <w:sz w:val="22"/>
           <w:szCs w:val="22"/>
         </w:rPr>
-        <w:t xml:space="preserve">O campo username deve ser um </w:t>
-      </w:r>
-      <w:proofErr w:type="spellStart"/>
-      <w:r>
-        <w:rPr>
-          <w:color w:val="000000"/>
-          <w:sz w:val="22"/>
-          <w:szCs w:val="22"/>
-        </w:rPr>
-        <w:t>email</w:t>
-      </w:r>
-      <w:proofErr w:type="spellEnd"/>
-      <w:r>
-        <w:rPr>
-          <w:color w:val="000000"/>
-          <w:sz w:val="22"/>
-          <w:szCs w:val="22"/>
-        </w:rPr>
-        <w:t xml:space="preserve"> válido.</w:t>
+        <w:t>O campo username deve ser um email válido.</w:t>
       </w:r>
     </w:p>
     <w:p>
@@ -13890,25 +13237,7 @@
           <w:sz w:val="22"/>
           <w:szCs w:val="22"/>
         </w:rPr>
-        <w:t xml:space="preserve">A senha deve conter pelo menos um </w:t>
-      </w:r>
-      <w:proofErr w:type="spellStart"/>
-      <w:r>
-        <w:rPr>
-          <w:color w:val="000000"/>
-          <w:sz w:val="22"/>
-          <w:szCs w:val="22"/>
-        </w:rPr>
-        <w:t>caracter</w:t>
-      </w:r>
-      <w:proofErr w:type="spellEnd"/>
-      <w:r>
-        <w:rPr>
-          <w:color w:val="000000"/>
-          <w:sz w:val="22"/>
-          <w:szCs w:val="22"/>
-        </w:rPr>
-        <w:t xml:space="preserve"> especial. </w:t>
+        <w:t xml:space="preserve">A senha deve conter pelo menos um caracter especial. </w:t>
       </w:r>
     </w:p>
     <w:p>
@@ -13968,7 +13297,6 @@
           <w:szCs w:val="28"/>
         </w:rPr>
       </w:pPr>
-      <w:proofErr w:type="spellStart"/>
       <w:r>
         <w:rPr>
           <w:rFonts w:ascii="Arial" w:eastAsia="Arial" w:hAnsi="Arial" w:cs="Arial"/>
@@ -13979,7 +13307,6 @@
         </w:rPr>
         <w:t>IE_LoginUserNameLogin</w:t>
       </w:r>
-      <w:proofErr w:type="spellEnd"/>
     </w:p>
     <w:p>
       <w:pPr>
@@ -14198,7 +13525,6 @@
           <w:szCs w:val="28"/>
         </w:rPr>
       </w:pPr>
-      <w:proofErr w:type="spellStart"/>
       <w:r>
         <w:rPr>
           <w:rFonts w:ascii="Arial" w:eastAsia="Arial" w:hAnsi="Arial" w:cs="Arial"/>
@@ -14207,18 +13533,7 @@
           <w:sz w:val="28"/>
           <w:szCs w:val="28"/>
         </w:rPr>
-        <w:t>IE_LoginUserNameLogin</w:t>
-      </w:r>
-      <w:proofErr w:type="spellEnd"/>
-      <w:r>
-        <w:rPr>
-          <w:rFonts w:ascii="Arial" w:eastAsia="Arial" w:hAnsi="Arial" w:cs="Arial"/>
-          <w:b/>
-          <w:color w:val="000000"/>
-          <w:sz w:val="28"/>
-          <w:szCs w:val="28"/>
-        </w:rPr>
-        <w:t>&lt;Identificador de outra interface&gt;</w:t>
+        <w:t>IE_LoginUserNameLogin&lt;Identificador de outra interface&gt;</w:t>
       </w:r>
     </w:p>
     <w:p>
@@ -14280,15 +13595,15 @@
 </file>
 
 <file path=word/endnotes.xml><?xml version="1.0" encoding="utf-8"?>
-<w:endnotes xmlns:wpc="http://schemas.microsoft.com/office/word/2010/wordprocessingCanvas" xmlns:cx="http://schemas.microsoft.com/office/drawing/2014/chartex" xmlns:cx1="http://schemas.microsoft.com/office/drawing/2015/9/8/chartex" xmlns:cx2="http://schemas.microsoft.com/office/drawing/2015/10/21/chartex" xmlns:cx3="http://schemas.microsoft.com/office/drawing/2016/5/9/chartex" xmlns:cx4="http://schemas.microsoft.com/office/drawing/2016/5/10/chartex" xmlns:cx5="http://schemas.microsoft.com/office/drawing/2016/5/11/chartex" xmlns:cx6="http://schemas.microsoft.com/office/drawing/2016/5/12/chartex" xmlns:cx7="http://schemas.microsoft.com/office/drawing/2016/5/13/chartex" xmlns:cx8="http://schemas.microsoft.com/office/drawing/2016/5/14/chartex" xmlns:mc="http://schemas.openxmlformats.org/markup-compatibility/2006" xmlns:aink="http://schemas.microsoft.com/office/drawing/2016/ink" xmlns:am3d="http://schemas.microsoft.com/office/drawing/2017/model3d" xmlns:o="urn:schemas-microsoft-com:office:office" xmlns:r="http://schemas.openxmlformats.org/officeDocument/2006/relationships" xmlns:m="http://schemas.openxmlformats.org/officeDocument/2006/math" xmlns:v="urn:schemas-microsoft-com:vml" xmlns:wp14="http://schemas.microsoft.com/office/word/2010/wordprocessingDrawing" xmlns:wp="http://schemas.openxmlformats.org/drawingml/2006/wordprocessingDrawing" xmlns:w10="urn:schemas-microsoft-com:office:word" xmlns:w="http://schemas.openxmlformats.org/wordprocessingml/2006/main" xmlns:w14="http://schemas.microsoft.com/office/word/2010/wordml" xmlns:w15="http://schemas.microsoft.com/office/word/2012/wordml" xmlns:w16cid="http://schemas.microsoft.com/office/word/2016/wordml/cid" xmlns:w16se="http://schemas.microsoft.com/office/word/2015/wordml/symex" xmlns:wpg="http://schemas.microsoft.com/office/word/2010/wordprocessingGroup" xmlns:wpi="http://schemas.microsoft.com/office/word/2010/wordprocessingInk" xmlns:wne="http://schemas.microsoft.com/office/word/2006/wordml" xmlns:wps="http://schemas.microsoft.com/office/word/2010/wordprocessingShape" mc:Ignorable="w14 w15 w16se w16cid wp14">
-  <w:endnote w:type="separator" w:id="-1">
+<w:endnotes xmlns:ve="http://schemas.openxmlformats.org/markup-compatibility/2006" xmlns:o="urn:schemas-microsoft-com:office:office" xmlns:r="http://schemas.openxmlformats.org/officeDocument/2006/relationships" xmlns:m="http://schemas.openxmlformats.org/officeDocument/2006/math" xmlns:v="urn:schemas-microsoft-com:vml" xmlns:wp="http://schemas.openxmlformats.org/drawingml/2006/wordprocessingDrawing" xmlns:w10="urn:schemas-microsoft-com:office:word" xmlns:w="http://schemas.openxmlformats.org/wordprocessingml/2006/main" xmlns:wne="http://schemas.microsoft.com/office/word/2006/wordml">
+  <w:endnote w:type="separator" w:id="0">
     <w:p>
       <w:r>
         <w:separator/>
       </w:r>
     </w:p>
   </w:endnote>
-  <w:endnote w:type="continuationSeparator" w:id="0">
+  <w:endnote w:type="continuationSeparator" w:id="1">
     <w:p>
       <w:r>
         <w:continuationSeparator/>
@@ -14299,7 +13614,7 @@
 </file>
 
 <file path=word/footer1.xml><?xml version="1.0" encoding="utf-8"?>
-<w:ftr xmlns:wpc="http://schemas.microsoft.com/office/word/2010/wordprocessingCanvas" xmlns:cx="http://schemas.microsoft.com/office/drawing/2014/chartex" xmlns:cx1="http://schemas.microsoft.com/office/drawing/2015/9/8/chartex" xmlns:cx2="http://schemas.microsoft.com/office/drawing/2015/10/21/chartex" xmlns:cx3="http://schemas.microsoft.com/office/drawing/2016/5/9/chartex" xmlns:cx4="http://schemas.microsoft.com/office/drawing/2016/5/10/chartex" xmlns:cx5="http://schemas.microsoft.com/office/drawing/2016/5/11/chartex" xmlns:cx6="http://schemas.microsoft.com/office/drawing/2016/5/12/chartex" xmlns:cx7="http://schemas.microsoft.com/office/drawing/2016/5/13/chartex" xmlns:cx8="http://schemas.microsoft.com/office/drawing/2016/5/14/chartex" xmlns:mc="http://schemas.openxmlformats.org/markup-compatibility/2006" xmlns:aink="http://schemas.microsoft.com/office/drawing/2016/ink" xmlns:am3d="http://schemas.microsoft.com/office/drawing/2017/model3d" xmlns:o="urn:schemas-microsoft-com:office:office" xmlns:r="http://schemas.openxmlformats.org/officeDocument/2006/relationships" xmlns:m="http://schemas.openxmlformats.org/officeDocument/2006/math" xmlns:v="urn:schemas-microsoft-com:vml" xmlns:wp14="http://schemas.microsoft.com/office/word/2010/wordprocessingDrawing" xmlns:wp="http://schemas.openxmlformats.org/drawingml/2006/wordprocessingDrawing" xmlns:w10="urn:schemas-microsoft-com:office:word" xmlns:w="http://schemas.openxmlformats.org/wordprocessingml/2006/main" xmlns:w14="http://schemas.microsoft.com/office/word/2010/wordml" xmlns:w15="http://schemas.microsoft.com/office/word/2012/wordml" xmlns:w16cid="http://schemas.microsoft.com/office/word/2016/wordml/cid" xmlns:w16se="http://schemas.microsoft.com/office/word/2015/wordml/symex" xmlns:wpg="http://schemas.microsoft.com/office/word/2010/wordprocessingGroup" xmlns:wpi="http://schemas.microsoft.com/office/word/2010/wordprocessingInk" xmlns:wne="http://schemas.microsoft.com/office/word/2006/wordml" xmlns:wps="http://schemas.microsoft.com/office/word/2010/wordprocessingShape" mc:Ignorable="w14 w15 w16se w16cid wp14">
+<w:ftr xmlns:ve="http://schemas.openxmlformats.org/markup-compatibility/2006" xmlns:o="urn:schemas-microsoft-com:office:office" xmlns:r="http://schemas.openxmlformats.org/officeDocument/2006/relationships" xmlns:m="http://schemas.openxmlformats.org/officeDocument/2006/math" xmlns:v="urn:schemas-microsoft-com:vml" xmlns:wp="http://schemas.openxmlformats.org/drawingml/2006/wordprocessingDrawing" xmlns:w10="urn:schemas-microsoft-com:office:word" xmlns:w="http://schemas.openxmlformats.org/wordprocessingml/2006/main" xmlns:wne="http://schemas.microsoft.com/office/word/2006/wordml">
   <w:p>
     <w:pPr>
       <w:widowControl w:val="0"/>
@@ -14333,7 +13648,7 @@
         <w:insideV w:val="nil"/>
       </w:tblBorders>
       <w:tblLayout w:type="fixed"/>
-      <w:tblLook w:val="0000" w:firstRow="0" w:lastRow="0" w:firstColumn="0" w:lastColumn="0" w:noHBand="0" w:noVBand="0"/>
+      <w:tblLook w:val="0000"/>
     </w:tblPr>
     <w:tblGrid>
       <w:gridCol w:w="6487"/>
@@ -14430,7 +13745,7 @@
 </file>
 
 <file path=word/footer2.xml><?xml version="1.0" encoding="utf-8"?>
-<w:ftr xmlns:wpc="http://schemas.microsoft.com/office/word/2010/wordprocessingCanvas" xmlns:cx="http://schemas.microsoft.com/office/drawing/2014/chartex" xmlns:cx1="http://schemas.microsoft.com/office/drawing/2015/9/8/chartex" xmlns:cx2="http://schemas.microsoft.com/office/drawing/2015/10/21/chartex" xmlns:cx3="http://schemas.microsoft.com/office/drawing/2016/5/9/chartex" xmlns:cx4="http://schemas.microsoft.com/office/drawing/2016/5/10/chartex" xmlns:cx5="http://schemas.microsoft.com/office/drawing/2016/5/11/chartex" xmlns:cx6="http://schemas.microsoft.com/office/drawing/2016/5/12/chartex" xmlns:cx7="http://schemas.microsoft.com/office/drawing/2016/5/13/chartex" xmlns:cx8="http://schemas.microsoft.com/office/drawing/2016/5/14/chartex" xmlns:mc="http://schemas.openxmlformats.org/markup-compatibility/2006" xmlns:aink="http://schemas.microsoft.com/office/drawing/2016/ink" xmlns:am3d="http://schemas.microsoft.com/office/drawing/2017/model3d" xmlns:o="urn:schemas-microsoft-com:office:office" xmlns:r="http://schemas.openxmlformats.org/officeDocument/2006/relationships" xmlns:m="http://schemas.openxmlformats.org/officeDocument/2006/math" xmlns:v="urn:schemas-microsoft-com:vml" xmlns:wp14="http://schemas.microsoft.com/office/word/2010/wordprocessingDrawing" xmlns:wp="http://schemas.openxmlformats.org/drawingml/2006/wordprocessingDrawing" xmlns:w10="urn:schemas-microsoft-com:office:word" xmlns:w="http://schemas.openxmlformats.org/wordprocessingml/2006/main" xmlns:w14="http://schemas.microsoft.com/office/word/2010/wordml" xmlns:w15="http://schemas.microsoft.com/office/word/2012/wordml" xmlns:w16cid="http://schemas.microsoft.com/office/word/2016/wordml/cid" xmlns:w16se="http://schemas.microsoft.com/office/word/2015/wordml/symex" xmlns:wpg="http://schemas.microsoft.com/office/word/2010/wordprocessingGroup" xmlns:wpi="http://schemas.microsoft.com/office/word/2010/wordprocessingInk" xmlns:wne="http://schemas.microsoft.com/office/word/2006/wordml" xmlns:wps="http://schemas.microsoft.com/office/word/2010/wordprocessingShape" mc:Ignorable="w14 w15 w16se w16cid wp14">
+<w:ftr xmlns:ve="http://schemas.openxmlformats.org/markup-compatibility/2006" xmlns:o="urn:schemas-microsoft-com:office:office" xmlns:r="http://schemas.openxmlformats.org/officeDocument/2006/relationships" xmlns:m="http://schemas.openxmlformats.org/officeDocument/2006/math" xmlns:v="urn:schemas-microsoft-com:vml" xmlns:wp="http://schemas.openxmlformats.org/drawingml/2006/wordprocessingDrawing" xmlns:w10="urn:schemas-microsoft-com:office:word" xmlns:w="http://schemas.openxmlformats.org/wordprocessingml/2006/main" xmlns:wne="http://schemas.microsoft.com/office/word/2006/wordml">
   <w:p>
     <w:pPr>
       <w:widowControl w:val="0"/>
@@ -14458,7 +13773,7 @@
         <w:top w:val="single" w:sz="4" w:space="0" w:color="000000"/>
       </w:tblBorders>
       <w:tblLayout w:type="fixed"/>
-      <w:tblLook w:val="0000" w:firstRow="0" w:lastRow="0" w:firstColumn="0" w:lastColumn="0" w:noHBand="0" w:noVBand="0"/>
+      <w:tblLook w:val="0000"/>
     </w:tblPr>
     <w:tblGrid>
       <w:gridCol w:w="6487"/>
@@ -14577,15 +13892,15 @@
 </file>
 
 <file path=word/footnotes.xml><?xml version="1.0" encoding="utf-8"?>
-<w:footnotes xmlns:wpc="http://schemas.microsoft.com/office/word/2010/wordprocessingCanvas" xmlns:cx="http://schemas.microsoft.com/office/drawing/2014/chartex" xmlns:cx1="http://schemas.microsoft.com/office/drawing/2015/9/8/chartex" xmlns:cx2="http://schemas.microsoft.com/office/drawing/2015/10/21/chartex" xmlns:cx3="http://schemas.microsoft.com/office/drawing/2016/5/9/chartex" xmlns:cx4="http://schemas.microsoft.com/office/drawing/2016/5/10/chartex" xmlns:cx5="http://schemas.microsoft.com/office/drawing/2016/5/11/chartex" xmlns:cx6="http://schemas.microsoft.com/office/drawing/2016/5/12/chartex" xmlns:cx7="http://schemas.microsoft.com/office/drawing/2016/5/13/chartex" xmlns:cx8="http://schemas.microsoft.com/office/drawing/2016/5/14/chartex" xmlns:mc="http://schemas.openxmlformats.org/markup-compatibility/2006" xmlns:aink="http://schemas.microsoft.com/office/drawing/2016/ink" xmlns:am3d="http://schemas.microsoft.com/office/drawing/2017/model3d" xmlns:o="urn:schemas-microsoft-com:office:office" xmlns:r="http://schemas.openxmlformats.org/officeDocument/2006/relationships" xmlns:m="http://schemas.openxmlformats.org/officeDocument/2006/math" xmlns:v="urn:schemas-microsoft-com:vml" xmlns:wp14="http://schemas.microsoft.com/office/word/2010/wordprocessingDrawing" xmlns:wp="http://schemas.openxmlformats.org/drawingml/2006/wordprocessingDrawing" xmlns:w10="urn:schemas-microsoft-com:office:word" xmlns:w="http://schemas.openxmlformats.org/wordprocessingml/2006/main" xmlns:w14="http://schemas.microsoft.com/office/word/2010/wordml" xmlns:w15="http://schemas.microsoft.com/office/word/2012/wordml" xmlns:w16cid="http://schemas.microsoft.com/office/word/2016/wordml/cid" xmlns:w16se="http://schemas.microsoft.com/office/word/2015/wordml/symex" xmlns:wpg="http://schemas.microsoft.com/office/word/2010/wordprocessingGroup" xmlns:wpi="http://schemas.microsoft.com/office/word/2010/wordprocessingInk" xmlns:wne="http://schemas.microsoft.com/office/word/2006/wordml" xmlns:wps="http://schemas.microsoft.com/office/word/2010/wordprocessingShape" mc:Ignorable="w14 w15 w16se w16cid wp14">
-  <w:footnote w:type="separator" w:id="-1">
+<w:footnotes xmlns:ve="http://schemas.openxmlformats.org/markup-compatibility/2006" xmlns:o="urn:schemas-microsoft-com:office:office" xmlns:r="http://schemas.openxmlformats.org/officeDocument/2006/relationships" xmlns:m="http://schemas.openxmlformats.org/officeDocument/2006/math" xmlns:v="urn:schemas-microsoft-com:vml" xmlns:wp="http://schemas.openxmlformats.org/drawingml/2006/wordprocessingDrawing" xmlns:w10="urn:schemas-microsoft-com:office:word" xmlns:w="http://schemas.openxmlformats.org/wordprocessingml/2006/main" xmlns:wne="http://schemas.microsoft.com/office/word/2006/wordml">
+  <w:footnote w:type="separator" w:id="0">
     <w:p>
       <w:r>
         <w:separator/>
       </w:r>
     </w:p>
   </w:footnote>
-  <w:footnote w:type="continuationSeparator" w:id="0">
+  <w:footnote w:type="continuationSeparator" w:id="1">
     <w:p>
       <w:r>
         <w:continuationSeparator/>
@@ -14596,7 +13911,7 @@
 </file>
 
 <file path=word/header1.xml><?xml version="1.0" encoding="utf-8"?>
-<w:hdr xmlns:wpc="http://schemas.microsoft.com/office/word/2010/wordprocessingCanvas" xmlns:cx="http://schemas.microsoft.com/office/drawing/2014/chartex" xmlns:cx1="http://schemas.microsoft.com/office/drawing/2015/9/8/chartex" xmlns:cx2="http://schemas.microsoft.com/office/drawing/2015/10/21/chartex" xmlns:cx3="http://schemas.microsoft.com/office/drawing/2016/5/9/chartex" xmlns:cx4="http://schemas.microsoft.com/office/drawing/2016/5/10/chartex" xmlns:cx5="http://schemas.microsoft.com/office/drawing/2016/5/11/chartex" xmlns:cx6="http://schemas.microsoft.com/office/drawing/2016/5/12/chartex" xmlns:cx7="http://schemas.microsoft.com/office/drawing/2016/5/13/chartex" xmlns:cx8="http://schemas.microsoft.com/office/drawing/2016/5/14/chartex" xmlns:mc="http://schemas.openxmlformats.org/markup-compatibility/2006" xmlns:aink="http://schemas.microsoft.com/office/drawing/2016/ink" xmlns:am3d="http://schemas.microsoft.com/office/drawing/2017/model3d" xmlns:o="urn:schemas-microsoft-com:office:office" xmlns:r="http://schemas.openxmlformats.org/officeDocument/2006/relationships" xmlns:m="http://schemas.openxmlformats.org/officeDocument/2006/math" xmlns:v="urn:schemas-microsoft-com:vml" xmlns:wp14="http://schemas.microsoft.com/office/word/2010/wordprocessingDrawing" xmlns:wp="http://schemas.openxmlformats.org/drawingml/2006/wordprocessingDrawing" xmlns:w10="urn:schemas-microsoft-com:office:word" xmlns:w="http://schemas.openxmlformats.org/wordprocessingml/2006/main" xmlns:w14="http://schemas.microsoft.com/office/word/2010/wordml" xmlns:w15="http://schemas.microsoft.com/office/word/2012/wordml" xmlns:w16cid="http://schemas.microsoft.com/office/word/2016/wordml/cid" xmlns:w16se="http://schemas.microsoft.com/office/word/2015/wordml/symex" xmlns:wpg="http://schemas.microsoft.com/office/word/2010/wordprocessingGroup" xmlns:wpi="http://schemas.microsoft.com/office/word/2010/wordprocessingInk" xmlns:wne="http://schemas.microsoft.com/office/word/2006/wordml" xmlns:wps="http://schemas.microsoft.com/office/word/2010/wordprocessingShape" mc:Ignorable="w14 w15 w16se w16cid wp14">
+<w:hdr xmlns:ve="http://schemas.openxmlformats.org/markup-compatibility/2006" xmlns:o="urn:schemas-microsoft-com:office:office" xmlns:r="http://schemas.openxmlformats.org/officeDocument/2006/relationships" xmlns:m="http://schemas.openxmlformats.org/officeDocument/2006/math" xmlns:v="urn:schemas-microsoft-com:vml" xmlns:wp="http://schemas.openxmlformats.org/drawingml/2006/wordprocessingDrawing" xmlns:w10="urn:schemas-microsoft-com:office:word" xmlns:w="http://schemas.openxmlformats.org/wordprocessingml/2006/main" xmlns:wne="http://schemas.microsoft.com/office/word/2006/wordml">
   <w:p>
     <w:pPr>
       <w:pBdr>
@@ -14672,7 +13987,7 @@
 </file>
 
 <file path=word/header2.xml><?xml version="1.0" encoding="utf-8"?>
-<w:hdr xmlns:wpc="http://schemas.microsoft.com/office/word/2010/wordprocessingCanvas" xmlns:cx="http://schemas.microsoft.com/office/drawing/2014/chartex" xmlns:cx1="http://schemas.microsoft.com/office/drawing/2015/9/8/chartex" xmlns:cx2="http://schemas.microsoft.com/office/drawing/2015/10/21/chartex" xmlns:cx3="http://schemas.microsoft.com/office/drawing/2016/5/9/chartex" xmlns:cx4="http://schemas.microsoft.com/office/drawing/2016/5/10/chartex" xmlns:cx5="http://schemas.microsoft.com/office/drawing/2016/5/11/chartex" xmlns:cx6="http://schemas.microsoft.com/office/drawing/2016/5/12/chartex" xmlns:cx7="http://schemas.microsoft.com/office/drawing/2016/5/13/chartex" xmlns:cx8="http://schemas.microsoft.com/office/drawing/2016/5/14/chartex" xmlns:mc="http://schemas.openxmlformats.org/markup-compatibility/2006" xmlns:aink="http://schemas.microsoft.com/office/drawing/2016/ink" xmlns:am3d="http://schemas.microsoft.com/office/drawing/2017/model3d" xmlns:o="urn:schemas-microsoft-com:office:office" xmlns:r="http://schemas.openxmlformats.org/officeDocument/2006/relationships" xmlns:m="http://schemas.openxmlformats.org/officeDocument/2006/math" xmlns:v="urn:schemas-microsoft-com:vml" xmlns:wp14="http://schemas.microsoft.com/office/word/2010/wordprocessingDrawing" xmlns:wp="http://schemas.openxmlformats.org/drawingml/2006/wordprocessingDrawing" xmlns:w10="urn:schemas-microsoft-com:office:word" xmlns:w="http://schemas.openxmlformats.org/wordprocessingml/2006/main" xmlns:w14="http://schemas.microsoft.com/office/word/2010/wordml" xmlns:w15="http://schemas.microsoft.com/office/word/2012/wordml" xmlns:w16cid="http://schemas.microsoft.com/office/word/2016/wordml/cid" xmlns:w16se="http://schemas.microsoft.com/office/word/2015/wordml/symex" xmlns:wpg="http://schemas.microsoft.com/office/word/2010/wordprocessingGroup" xmlns:wpi="http://schemas.microsoft.com/office/word/2010/wordprocessingInk" xmlns:wne="http://schemas.microsoft.com/office/word/2006/wordml" xmlns:wps="http://schemas.microsoft.com/office/word/2010/wordprocessingShape" mc:Ignorable="w14 w15 w16se w16cid wp14">
+<w:hdr xmlns:ve="http://schemas.openxmlformats.org/markup-compatibility/2006" xmlns:o="urn:schemas-microsoft-com:office:office" xmlns:r="http://schemas.openxmlformats.org/officeDocument/2006/relationships" xmlns:m="http://schemas.openxmlformats.org/officeDocument/2006/math" xmlns:v="urn:schemas-microsoft-com:vml" xmlns:wp="http://schemas.openxmlformats.org/drawingml/2006/wordprocessingDrawing" xmlns:w10="urn:schemas-microsoft-com:office:word" xmlns:w="http://schemas.openxmlformats.org/wordprocessingml/2006/main" xmlns:wne="http://schemas.microsoft.com/office/word/2006/wordml">
   <w:p>
     <w:pPr>
       <w:pBdr>
@@ -14705,13 +14020,13 @@
 </file>
 
 <file path=word/header3.xml><?xml version="1.0" encoding="utf-8"?>
-<w:hdr xmlns:wpc="http://schemas.microsoft.com/office/word/2010/wordprocessingCanvas" xmlns:cx="http://schemas.microsoft.com/office/drawing/2014/chartex" xmlns:cx1="http://schemas.microsoft.com/office/drawing/2015/9/8/chartex" xmlns:cx2="http://schemas.microsoft.com/office/drawing/2015/10/21/chartex" xmlns:cx3="http://schemas.microsoft.com/office/drawing/2016/5/9/chartex" xmlns:cx4="http://schemas.microsoft.com/office/drawing/2016/5/10/chartex" xmlns:cx5="http://schemas.microsoft.com/office/drawing/2016/5/11/chartex" xmlns:cx6="http://schemas.microsoft.com/office/drawing/2016/5/12/chartex" xmlns:cx7="http://schemas.microsoft.com/office/drawing/2016/5/13/chartex" xmlns:cx8="http://schemas.microsoft.com/office/drawing/2016/5/14/chartex" xmlns:mc="http://schemas.openxmlformats.org/markup-compatibility/2006" xmlns:aink="http://schemas.microsoft.com/office/drawing/2016/ink" xmlns:am3d="http://schemas.microsoft.com/office/drawing/2017/model3d" xmlns:o="urn:schemas-microsoft-com:office:office" xmlns:r="http://schemas.openxmlformats.org/officeDocument/2006/relationships" xmlns:m="http://schemas.openxmlformats.org/officeDocument/2006/math" xmlns:v="urn:schemas-microsoft-com:vml" xmlns:wp14="http://schemas.microsoft.com/office/word/2010/wordprocessingDrawing" xmlns:wp="http://schemas.openxmlformats.org/drawingml/2006/wordprocessingDrawing" xmlns:w10="urn:schemas-microsoft-com:office:word" xmlns:w="http://schemas.openxmlformats.org/wordprocessingml/2006/main" xmlns:w14="http://schemas.microsoft.com/office/word/2010/wordml" xmlns:w15="http://schemas.microsoft.com/office/word/2012/wordml" xmlns:w16cid="http://schemas.microsoft.com/office/word/2016/wordml/cid" xmlns:w16se="http://schemas.microsoft.com/office/word/2015/wordml/symex" xmlns:wpg="http://schemas.microsoft.com/office/word/2010/wordprocessingGroup" xmlns:wpi="http://schemas.microsoft.com/office/word/2010/wordprocessingInk" xmlns:wne="http://schemas.microsoft.com/office/word/2006/wordml" xmlns:wps="http://schemas.microsoft.com/office/word/2010/wordprocessingShape" mc:Ignorable="w14 w15 w16se w16cid wp14">
+<w:hdr xmlns:ve="http://schemas.openxmlformats.org/markup-compatibility/2006" xmlns:o="urn:schemas-microsoft-com:office:office" xmlns:r="http://schemas.openxmlformats.org/officeDocument/2006/relationships" xmlns:m="http://schemas.openxmlformats.org/officeDocument/2006/math" xmlns:v="urn:schemas-microsoft-com:vml" xmlns:wp="http://schemas.openxmlformats.org/drawingml/2006/wordprocessingDrawing" xmlns:w10="urn:schemas-microsoft-com:office:word" xmlns:w="http://schemas.openxmlformats.org/wordprocessingml/2006/main" xmlns:wne="http://schemas.microsoft.com/office/word/2006/wordml">
   <w:p/>
 </w:hdr>
 </file>
 
 <file path=word/header4.xml><?xml version="1.0" encoding="utf-8"?>
-<w:hdr xmlns:wpc="http://schemas.microsoft.com/office/word/2010/wordprocessingCanvas" xmlns:cx="http://schemas.microsoft.com/office/drawing/2014/chartex" xmlns:cx1="http://schemas.microsoft.com/office/drawing/2015/9/8/chartex" xmlns:cx2="http://schemas.microsoft.com/office/drawing/2015/10/21/chartex" xmlns:cx3="http://schemas.microsoft.com/office/drawing/2016/5/9/chartex" xmlns:cx4="http://schemas.microsoft.com/office/drawing/2016/5/10/chartex" xmlns:cx5="http://schemas.microsoft.com/office/drawing/2016/5/11/chartex" xmlns:cx6="http://schemas.microsoft.com/office/drawing/2016/5/12/chartex" xmlns:cx7="http://schemas.microsoft.com/office/drawing/2016/5/13/chartex" xmlns:cx8="http://schemas.microsoft.com/office/drawing/2016/5/14/chartex" xmlns:mc="http://schemas.openxmlformats.org/markup-compatibility/2006" xmlns:aink="http://schemas.microsoft.com/office/drawing/2016/ink" xmlns:am3d="http://schemas.microsoft.com/office/drawing/2017/model3d" xmlns:o="urn:schemas-microsoft-com:office:office" xmlns:r="http://schemas.openxmlformats.org/officeDocument/2006/relationships" xmlns:m="http://schemas.openxmlformats.org/officeDocument/2006/math" xmlns:v="urn:schemas-microsoft-com:vml" xmlns:wp14="http://schemas.microsoft.com/office/word/2010/wordprocessingDrawing" xmlns:wp="http://schemas.openxmlformats.org/drawingml/2006/wordprocessingDrawing" xmlns:w10="urn:schemas-microsoft-com:office:word" xmlns:w="http://schemas.openxmlformats.org/wordprocessingml/2006/main" xmlns:w14="http://schemas.microsoft.com/office/word/2010/wordml" xmlns:w15="http://schemas.microsoft.com/office/word/2012/wordml" xmlns:w16cid="http://schemas.microsoft.com/office/word/2016/wordml/cid" xmlns:w16se="http://schemas.microsoft.com/office/word/2015/wordml/symex" xmlns:wpg="http://schemas.microsoft.com/office/word/2010/wordprocessingGroup" xmlns:wpi="http://schemas.microsoft.com/office/word/2010/wordprocessingInk" xmlns:wne="http://schemas.microsoft.com/office/word/2006/wordml" xmlns:wps="http://schemas.microsoft.com/office/word/2010/wordprocessingShape" mc:Ignorable="w14 w15 w16se w16cid wp14">
+<w:hdr xmlns:ve="http://schemas.openxmlformats.org/markup-compatibility/2006" xmlns:o="urn:schemas-microsoft-com:office:office" xmlns:r="http://schemas.openxmlformats.org/officeDocument/2006/relationships" xmlns:m="http://schemas.openxmlformats.org/officeDocument/2006/math" xmlns:v="urn:schemas-microsoft-com:vml" xmlns:wp="http://schemas.openxmlformats.org/drawingml/2006/wordprocessingDrawing" xmlns:w10="urn:schemas-microsoft-com:office:word" xmlns:w="http://schemas.openxmlformats.org/wordprocessingml/2006/main" xmlns:wne="http://schemas.microsoft.com/office/word/2006/wordml">
   <w:p>
     <w:pPr>
       <w:widowControl w:val="0"/>
@@ -14737,7 +14052,7 @@
       <w:tblW w:w="9242" w:type="dxa"/>
       <w:tblInd w:w="0" w:type="dxa"/>
       <w:tblLayout w:type="fixed"/>
-      <w:tblLook w:val="0000" w:firstRow="0" w:lastRow="0" w:firstColumn="0" w:lastColumn="0" w:noHBand="0" w:noVBand="0"/>
+      <w:tblLook w:val="0000"/>
     </w:tblPr>
     <w:tblGrid>
       <w:gridCol w:w="4621"/>
@@ -14848,7 +14163,7 @@
               <w:sz w:val="16"/>
               <w:szCs w:val="16"/>
             </w:rPr>
-            <w:t>5</w:t>
+            <w:t>6</w:t>
           </w:r>
           <w:r>
             <w:rPr>
@@ -14903,7 +14218,7 @@
               <w:sz w:val="16"/>
               <w:szCs w:val="16"/>
             </w:rPr>
-            <w:t>5</w:t>
+            <w:t>6</w:t>
           </w:r>
           <w:r>
             <w:rPr>
@@ -14943,7 +14258,7 @@
 </file>
 
 <file path=word/header5.xml><?xml version="1.0" encoding="utf-8"?>
-<w:hdr xmlns:wpc="http://schemas.microsoft.com/office/word/2010/wordprocessingCanvas" xmlns:cx="http://schemas.microsoft.com/office/drawing/2014/chartex" xmlns:cx1="http://schemas.microsoft.com/office/drawing/2015/9/8/chartex" xmlns:cx2="http://schemas.microsoft.com/office/drawing/2015/10/21/chartex" xmlns:cx3="http://schemas.microsoft.com/office/drawing/2016/5/9/chartex" xmlns:cx4="http://schemas.microsoft.com/office/drawing/2016/5/10/chartex" xmlns:cx5="http://schemas.microsoft.com/office/drawing/2016/5/11/chartex" xmlns:cx6="http://schemas.microsoft.com/office/drawing/2016/5/12/chartex" xmlns:cx7="http://schemas.microsoft.com/office/drawing/2016/5/13/chartex" xmlns:cx8="http://schemas.microsoft.com/office/drawing/2016/5/14/chartex" xmlns:mc="http://schemas.openxmlformats.org/markup-compatibility/2006" xmlns:aink="http://schemas.microsoft.com/office/drawing/2016/ink" xmlns:am3d="http://schemas.microsoft.com/office/drawing/2017/model3d" xmlns:o="urn:schemas-microsoft-com:office:office" xmlns:r="http://schemas.openxmlformats.org/officeDocument/2006/relationships" xmlns:m="http://schemas.openxmlformats.org/officeDocument/2006/math" xmlns:v="urn:schemas-microsoft-com:vml" xmlns:wp14="http://schemas.microsoft.com/office/word/2010/wordprocessingDrawing" xmlns:wp="http://schemas.openxmlformats.org/drawingml/2006/wordprocessingDrawing" xmlns:w10="urn:schemas-microsoft-com:office:word" xmlns:w="http://schemas.openxmlformats.org/wordprocessingml/2006/main" xmlns:w14="http://schemas.microsoft.com/office/word/2010/wordml" xmlns:w15="http://schemas.microsoft.com/office/word/2012/wordml" xmlns:w16cid="http://schemas.microsoft.com/office/word/2016/wordml/cid" xmlns:w16se="http://schemas.microsoft.com/office/word/2015/wordml/symex" xmlns:wpg="http://schemas.microsoft.com/office/word/2010/wordprocessingGroup" xmlns:wpi="http://schemas.microsoft.com/office/word/2010/wordprocessingInk" xmlns:wne="http://schemas.microsoft.com/office/word/2006/wordml" xmlns:wps="http://schemas.microsoft.com/office/word/2010/wordprocessingShape" mc:Ignorable="w14 w15 w16se w16cid wp14">
+<w:hdr xmlns:ve="http://schemas.openxmlformats.org/markup-compatibility/2006" xmlns:o="urn:schemas-microsoft-com:office:office" xmlns:r="http://schemas.openxmlformats.org/officeDocument/2006/relationships" xmlns:m="http://schemas.openxmlformats.org/officeDocument/2006/math" xmlns:v="urn:schemas-microsoft-com:vml" xmlns:wp="http://schemas.openxmlformats.org/drawingml/2006/wordprocessingDrawing" xmlns:w10="urn:schemas-microsoft-com:office:word" xmlns:w="http://schemas.openxmlformats.org/wordprocessingml/2006/main" xmlns:wne="http://schemas.microsoft.com/office/word/2006/wordml">
   <w:p>
     <w:pPr>
       <w:widowControl w:val="0"/>
@@ -14968,7 +14283,7 @@
       <w:tblW w:w="9242" w:type="dxa"/>
       <w:tblInd w:w="-108" w:type="dxa"/>
       <w:tblLayout w:type="fixed"/>
-      <w:tblLook w:val="0000" w:firstRow="0" w:lastRow="0" w:firstColumn="0" w:lastColumn="0" w:noHBand="0" w:noVBand="0"/>
+      <w:tblLook w:val="0000"/>
     </w:tblPr>
     <w:tblGrid>
       <w:gridCol w:w="4621"/>
@@ -15081,7 +14396,7 @@
               <w:sz w:val="16"/>
               <w:szCs w:val="16"/>
             </w:rPr>
-            <w:t>7</w:t>
+            <w:t>9</w:t>
           </w:r>
           <w:r>
             <w:rPr>
@@ -15136,7 +14451,7 @@
               <w:sz w:val="16"/>
               <w:szCs w:val="16"/>
             </w:rPr>
-            <w:t>7</w:t>
+            <w:t>9</w:t>
           </w:r>
           <w:r>
             <w:rPr>
@@ -15176,7 +14491,7 @@
 </file>
 
 <file path=word/header6.xml><?xml version="1.0" encoding="utf-8"?>
-<w:hdr xmlns:wpc="http://schemas.microsoft.com/office/word/2010/wordprocessingCanvas" xmlns:cx="http://schemas.microsoft.com/office/drawing/2014/chartex" xmlns:cx1="http://schemas.microsoft.com/office/drawing/2015/9/8/chartex" xmlns:cx2="http://schemas.microsoft.com/office/drawing/2015/10/21/chartex" xmlns:cx3="http://schemas.microsoft.com/office/drawing/2016/5/9/chartex" xmlns:cx4="http://schemas.microsoft.com/office/drawing/2016/5/10/chartex" xmlns:cx5="http://schemas.microsoft.com/office/drawing/2016/5/11/chartex" xmlns:cx6="http://schemas.microsoft.com/office/drawing/2016/5/12/chartex" xmlns:cx7="http://schemas.microsoft.com/office/drawing/2016/5/13/chartex" xmlns:cx8="http://schemas.microsoft.com/office/drawing/2016/5/14/chartex" xmlns:mc="http://schemas.openxmlformats.org/markup-compatibility/2006" xmlns:aink="http://schemas.microsoft.com/office/drawing/2016/ink" xmlns:am3d="http://schemas.microsoft.com/office/drawing/2017/model3d" xmlns:o="urn:schemas-microsoft-com:office:office" xmlns:r="http://schemas.openxmlformats.org/officeDocument/2006/relationships" xmlns:m="http://schemas.openxmlformats.org/officeDocument/2006/math" xmlns:v="urn:schemas-microsoft-com:vml" xmlns:wp14="http://schemas.microsoft.com/office/word/2010/wordprocessingDrawing" xmlns:wp="http://schemas.openxmlformats.org/drawingml/2006/wordprocessingDrawing" xmlns:w10="urn:schemas-microsoft-com:office:word" xmlns:w="http://schemas.openxmlformats.org/wordprocessingml/2006/main" xmlns:w14="http://schemas.microsoft.com/office/word/2010/wordml" xmlns:w15="http://schemas.microsoft.com/office/word/2012/wordml" xmlns:w16cid="http://schemas.microsoft.com/office/word/2016/wordml/cid" xmlns:w16se="http://schemas.microsoft.com/office/word/2015/wordml/symex" xmlns:wpg="http://schemas.microsoft.com/office/word/2010/wordprocessingGroup" xmlns:wpi="http://schemas.microsoft.com/office/word/2010/wordprocessingInk" xmlns:wne="http://schemas.microsoft.com/office/word/2006/wordml" xmlns:wps="http://schemas.microsoft.com/office/word/2010/wordprocessingShape" mc:Ignorable="w14 w15 w16se w16cid wp14">
+<w:hdr xmlns:ve="http://schemas.openxmlformats.org/markup-compatibility/2006" xmlns:o="urn:schemas-microsoft-com:office:office" xmlns:r="http://schemas.openxmlformats.org/officeDocument/2006/relationships" xmlns:m="http://schemas.openxmlformats.org/officeDocument/2006/math" xmlns:v="urn:schemas-microsoft-com:vml" xmlns:wp="http://schemas.openxmlformats.org/drawingml/2006/wordprocessingDrawing" xmlns:w10="urn:schemas-microsoft-com:office:word" xmlns:w="http://schemas.openxmlformats.org/wordprocessingml/2006/main" xmlns:wne="http://schemas.microsoft.com/office/word/2006/wordml">
   <w:p>
     <w:pPr>
       <w:widowControl w:val="0"/>
@@ -15202,7 +14517,7 @@
       <w:tblW w:w="9242" w:type="dxa"/>
       <w:tblInd w:w="0" w:type="dxa"/>
       <w:tblLayout w:type="fixed"/>
-      <w:tblLook w:val="0000" w:firstRow="0" w:lastRow="0" w:firstColumn="0" w:lastColumn="0" w:noHBand="0" w:noVBand="0"/>
+      <w:tblLook w:val="0000"/>
     </w:tblPr>
     <w:tblGrid>
       <w:gridCol w:w="4621"/>
@@ -15313,7 +14628,7 @@
               <w:sz w:val="16"/>
               <w:szCs w:val="16"/>
             </w:rPr>
-            <w:t>11</w:t>
+            <w:t>15</w:t>
           </w:r>
           <w:r>
             <w:rPr>
@@ -15368,7 +14683,7 @@
               <w:sz w:val="16"/>
               <w:szCs w:val="16"/>
             </w:rPr>
-            <w:t>11</w:t>
+            <w:t>15</w:t>
           </w:r>
           <w:r>
             <w:rPr>
@@ -15408,7 +14723,7 @@
 </file>
 
 <file path=word/header7.xml><?xml version="1.0" encoding="utf-8"?>
-<w:hdr xmlns:wpc="http://schemas.microsoft.com/office/word/2010/wordprocessingCanvas" xmlns:cx="http://schemas.microsoft.com/office/drawing/2014/chartex" xmlns:cx1="http://schemas.microsoft.com/office/drawing/2015/9/8/chartex" xmlns:cx2="http://schemas.microsoft.com/office/drawing/2015/10/21/chartex" xmlns:cx3="http://schemas.microsoft.com/office/drawing/2016/5/9/chartex" xmlns:cx4="http://schemas.microsoft.com/office/drawing/2016/5/10/chartex" xmlns:cx5="http://schemas.microsoft.com/office/drawing/2016/5/11/chartex" xmlns:cx6="http://schemas.microsoft.com/office/drawing/2016/5/12/chartex" xmlns:cx7="http://schemas.microsoft.com/office/drawing/2016/5/13/chartex" xmlns:cx8="http://schemas.microsoft.com/office/drawing/2016/5/14/chartex" xmlns:mc="http://schemas.openxmlformats.org/markup-compatibility/2006" xmlns:aink="http://schemas.microsoft.com/office/drawing/2016/ink" xmlns:am3d="http://schemas.microsoft.com/office/drawing/2017/model3d" xmlns:o="urn:schemas-microsoft-com:office:office" xmlns:r="http://schemas.openxmlformats.org/officeDocument/2006/relationships" xmlns:m="http://schemas.openxmlformats.org/officeDocument/2006/math" xmlns:v="urn:schemas-microsoft-com:vml" xmlns:wp14="http://schemas.microsoft.com/office/word/2010/wordprocessingDrawing" xmlns:wp="http://schemas.openxmlformats.org/drawingml/2006/wordprocessingDrawing" xmlns:w10="urn:schemas-microsoft-com:office:word" xmlns:w="http://schemas.openxmlformats.org/wordprocessingml/2006/main" xmlns:w14="http://schemas.microsoft.com/office/word/2010/wordml" xmlns:w15="http://schemas.microsoft.com/office/word/2012/wordml" xmlns:w16cid="http://schemas.microsoft.com/office/word/2016/wordml/cid" xmlns:w16se="http://schemas.microsoft.com/office/word/2015/wordml/symex" xmlns:wpg="http://schemas.microsoft.com/office/word/2010/wordprocessingGroup" xmlns:wpi="http://schemas.microsoft.com/office/word/2010/wordprocessingInk" xmlns:wne="http://schemas.microsoft.com/office/word/2006/wordml" xmlns:wps="http://schemas.microsoft.com/office/word/2010/wordprocessingShape" mc:Ignorable="w14 w15 w16se w16cid wp14">
+<w:hdr xmlns:ve="http://schemas.openxmlformats.org/markup-compatibility/2006" xmlns:o="urn:schemas-microsoft-com:office:office" xmlns:r="http://schemas.openxmlformats.org/officeDocument/2006/relationships" xmlns:m="http://schemas.openxmlformats.org/officeDocument/2006/math" xmlns:v="urn:schemas-microsoft-com:vml" xmlns:wp="http://schemas.openxmlformats.org/drawingml/2006/wordprocessingDrawing" xmlns:w10="urn:schemas-microsoft-com:office:word" xmlns:w="http://schemas.openxmlformats.org/wordprocessingml/2006/main" xmlns:wne="http://schemas.microsoft.com/office/word/2006/wordml">
   <w:p>
     <w:pPr>
       <w:widowControl w:val="0"/>
@@ -15434,7 +14749,7 @@
       <w:tblW w:w="9242" w:type="dxa"/>
       <w:tblInd w:w="0" w:type="dxa"/>
       <w:tblLayout w:type="fixed"/>
-      <w:tblLook w:val="0000" w:firstRow="0" w:lastRow="0" w:firstColumn="0" w:lastColumn="0" w:noHBand="0" w:noVBand="0"/>
+      <w:tblLook w:val="0000"/>
     </w:tblPr>
     <w:tblGrid>
       <w:gridCol w:w="4621"/>
@@ -15545,7 +14860,7 @@
               <w:sz w:val="16"/>
               <w:szCs w:val="16"/>
             </w:rPr>
-            <w:t>14</w:t>
+            <w:t>16</w:t>
           </w:r>
           <w:r>
             <w:rPr>
@@ -15600,7 +14915,7 @@
               <w:sz w:val="16"/>
               <w:szCs w:val="16"/>
             </w:rPr>
-            <w:t>14</w:t>
+            <w:t>16</w:t>
           </w:r>
           <w:r>
             <w:rPr>
@@ -15640,8 +14955,8 @@
 </file>
 
 <file path=word/numbering.xml><?xml version="1.0" encoding="utf-8"?>
-<w:numbering xmlns:wpc="http://schemas.microsoft.com/office/word/2010/wordprocessingCanvas" xmlns:cx="http://schemas.microsoft.com/office/drawing/2014/chartex" xmlns:cx1="http://schemas.microsoft.com/office/drawing/2015/9/8/chartex" xmlns:cx2="http://schemas.microsoft.com/office/drawing/2015/10/21/chartex" xmlns:cx3="http://schemas.microsoft.com/office/drawing/2016/5/9/chartex" xmlns:cx4="http://schemas.microsoft.com/office/drawing/2016/5/10/chartex" xmlns:cx5="http://schemas.microsoft.com/office/drawing/2016/5/11/chartex" xmlns:cx6="http://schemas.microsoft.com/office/drawing/2016/5/12/chartex" xmlns:cx7="http://schemas.microsoft.com/office/drawing/2016/5/13/chartex" xmlns:cx8="http://schemas.microsoft.com/office/drawing/2016/5/14/chartex" xmlns:mc="http://schemas.openxmlformats.org/markup-compatibility/2006" xmlns:aink="http://schemas.microsoft.com/office/drawing/2016/ink" xmlns:am3d="http://schemas.microsoft.com/office/drawing/2017/model3d" xmlns:o="urn:schemas-microsoft-com:office:office" xmlns:r="http://schemas.openxmlformats.org/officeDocument/2006/relationships" xmlns:m="http://schemas.openxmlformats.org/officeDocument/2006/math" xmlns:v="urn:schemas-microsoft-com:vml" xmlns:wp14="http://schemas.microsoft.com/office/word/2010/wordprocessingDrawing" xmlns:wp="http://schemas.openxmlformats.org/drawingml/2006/wordprocessingDrawing" xmlns:w10="urn:schemas-microsoft-com:office:word" xmlns:w="http://schemas.openxmlformats.org/wordprocessingml/2006/main" xmlns:w14="http://schemas.microsoft.com/office/word/2010/wordml" xmlns:w15="http://schemas.microsoft.com/office/word/2012/wordml" xmlns:w16cid="http://schemas.microsoft.com/office/word/2016/wordml/cid" xmlns:w16se="http://schemas.microsoft.com/office/word/2015/wordml/symex" xmlns:wpg="http://schemas.microsoft.com/office/word/2010/wordprocessingGroup" xmlns:wpi="http://schemas.microsoft.com/office/word/2010/wordprocessingInk" xmlns:wne="http://schemas.microsoft.com/office/word/2006/wordml" xmlns:wps="http://schemas.microsoft.com/office/word/2010/wordprocessingShape" mc:Ignorable="w14 w15 w16se w16cid wp14">
-  <w:abstractNum w:abstractNumId="0" w15:restartNumberingAfterBreak="0">
+<w:numbering xmlns:ve="http://schemas.openxmlformats.org/markup-compatibility/2006" xmlns:o="urn:schemas-microsoft-com:office:office" xmlns:r="http://schemas.openxmlformats.org/officeDocument/2006/relationships" xmlns:m="http://schemas.openxmlformats.org/officeDocument/2006/math" xmlns:v="urn:schemas-microsoft-com:vml" xmlns:wp="http://schemas.openxmlformats.org/drawingml/2006/wordprocessingDrawing" xmlns:w10="urn:schemas-microsoft-com:office:word" xmlns:w="http://schemas.openxmlformats.org/wordprocessingml/2006/main" xmlns:wne="http://schemas.microsoft.com/office/word/2006/wordml">
+  <w:abstractNum w:abstractNumId="0">
     <w:nsid w:val="02C167C3"/>
     <w:multiLevelType w:val="multilevel"/>
     <w:tmpl w:val="D352AD6E"/>
@@ -15727,7 +15042,7 @@
       </w:pPr>
     </w:lvl>
   </w:abstractNum>
-  <w:abstractNum w:abstractNumId="1" w15:restartNumberingAfterBreak="0">
+  <w:abstractNum w:abstractNumId="1">
     <w:nsid w:val="069F367F"/>
     <w:multiLevelType w:val="multilevel"/>
     <w:tmpl w:val="B2D07388"/>
@@ -15813,7 +15128,7 @@
       </w:pPr>
     </w:lvl>
   </w:abstractNum>
-  <w:abstractNum w:abstractNumId="2" w15:restartNumberingAfterBreak="0">
+  <w:abstractNum w:abstractNumId="2">
     <w:nsid w:val="0A8C3E75"/>
     <w:multiLevelType w:val="multilevel"/>
     <w:tmpl w:val="91B20794"/>
@@ -15926,7 +15241,7 @@
       </w:rPr>
     </w:lvl>
   </w:abstractNum>
-  <w:abstractNum w:abstractNumId="3" w15:restartNumberingAfterBreak="0">
+  <w:abstractNum w:abstractNumId="3">
     <w:nsid w:val="0BC77245"/>
     <w:multiLevelType w:val="multilevel"/>
     <w:tmpl w:val="B6649020"/>
@@ -16012,7 +15327,7 @@
       </w:pPr>
     </w:lvl>
   </w:abstractNum>
-  <w:abstractNum w:abstractNumId="4" w15:restartNumberingAfterBreak="0">
+  <w:abstractNum w:abstractNumId="4">
     <w:nsid w:val="0D9E0F0F"/>
     <w:multiLevelType w:val="multilevel"/>
     <w:tmpl w:val="DED05BA4"/>
@@ -16098,7 +15413,7 @@
       </w:pPr>
     </w:lvl>
   </w:abstractNum>
-  <w:abstractNum w:abstractNumId="5" w15:restartNumberingAfterBreak="0">
+  <w:abstractNum w:abstractNumId="5">
     <w:nsid w:val="144662F9"/>
     <w:multiLevelType w:val="multilevel"/>
     <w:tmpl w:val="4D9240F6"/>
@@ -16211,7 +15526,7 @@
       </w:rPr>
     </w:lvl>
   </w:abstractNum>
-  <w:abstractNum w:abstractNumId="6" w15:restartNumberingAfterBreak="0">
+  <w:abstractNum w:abstractNumId="6">
     <w:nsid w:val="1F9B45A2"/>
     <w:multiLevelType w:val="multilevel"/>
     <w:tmpl w:val="33E07A44"/>
@@ -16297,7 +15612,7 @@
       </w:pPr>
     </w:lvl>
   </w:abstractNum>
-  <w:abstractNum w:abstractNumId="7" w15:restartNumberingAfterBreak="0">
+  <w:abstractNum w:abstractNumId="7">
     <w:nsid w:val="25183F97"/>
     <w:multiLevelType w:val="multilevel"/>
     <w:tmpl w:val="95B81FC2"/>
@@ -16383,7 +15698,7 @@
       </w:pPr>
     </w:lvl>
   </w:abstractNum>
-  <w:abstractNum w:abstractNumId="8" w15:restartNumberingAfterBreak="0">
+  <w:abstractNum w:abstractNumId="8">
     <w:nsid w:val="2A1C3C3D"/>
     <w:multiLevelType w:val="multilevel"/>
     <w:tmpl w:val="8454E888"/>
@@ -16469,7 +15784,7 @@
       </w:pPr>
     </w:lvl>
   </w:abstractNum>
-  <w:abstractNum w:abstractNumId="9" w15:restartNumberingAfterBreak="0">
+  <w:abstractNum w:abstractNumId="9">
     <w:nsid w:val="2DEC6FF8"/>
     <w:multiLevelType w:val="multilevel"/>
     <w:tmpl w:val="B6649020"/>
@@ -16555,7 +15870,7 @@
       </w:pPr>
     </w:lvl>
   </w:abstractNum>
-  <w:abstractNum w:abstractNumId="10" w15:restartNumberingAfterBreak="0">
+  <w:abstractNum w:abstractNumId="10">
     <w:nsid w:val="2F7B2F37"/>
     <w:multiLevelType w:val="hybridMultilevel"/>
     <w:tmpl w:val="4906DB60"/>
@@ -16644,7 +15959,7 @@
       </w:pPr>
     </w:lvl>
   </w:abstractNum>
-  <w:abstractNum w:abstractNumId="11" w15:restartNumberingAfterBreak="0">
+  <w:abstractNum w:abstractNumId="11">
     <w:nsid w:val="345617BF"/>
     <w:multiLevelType w:val="multilevel"/>
     <w:tmpl w:val="3BD6ED68"/>
@@ -16766,7 +16081,7 @@
       </w:rPr>
     </w:lvl>
   </w:abstractNum>
-  <w:abstractNum w:abstractNumId="12" w15:restartNumberingAfterBreak="0">
+  <w:abstractNum w:abstractNumId="12">
     <w:nsid w:val="34CF3400"/>
     <w:multiLevelType w:val="multilevel"/>
     <w:tmpl w:val="457C2DDE"/>
@@ -16879,7 +16194,7 @@
       </w:rPr>
     </w:lvl>
   </w:abstractNum>
-  <w:abstractNum w:abstractNumId="13" w15:restartNumberingAfterBreak="0">
+  <w:abstractNum w:abstractNumId="13">
     <w:nsid w:val="367F6E57"/>
     <w:multiLevelType w:val="multilevel"/>
     <w:tmpl w:val="C1AA30A4"/>
@@ -17001,7 +16316,7 @@
       </w:rPr>
     </w:lvl>
   </w:abstractNum>
-  <w:abstractNum w:abstractNumId="14" w15:restartNumberingAfterBreak="0">
+  <w:abstractNum w:abstractNumId="14">
     <w:nsid w:val="390B1516"/>
     <w:multiLevelType w:val="multilevel"/>
     <w:tmpl w:val="55BA2CEE"/>
@@ -17087,7 +16402,7 @@
       </w:pPr>
     </w:lvl>
   </w:abstractNum>
-  <w:abstractNum w:abstractNumId="15" w15:restartNumberingAfterBreak="0">
+  <w:abstractNum w:abstractNumId="15">
     <w:nsid w:val="39510781"/>
     <w:multiLevelType w:val="hybridMultilevel"/>
     <w:tmpl w:val="918ADD8C"/>
@@ -17200,7 +16515,7 @@
       </w:rPr>
     </w:lvl>
   </w:abstractNum>
-  <w:abstractNum w:abstractNumId="16" w15:restartNumberingAfterBreak="0">
+  <w:abstractNum w:abstractNumId="16">
     <w:nsid w:val="3A587ACE"/>
     <w:multiLevelType w:val="multilevel"/>
     <w:tmpl w:val="F7D07BA4"/>
@@ -17313,7 +16628,7 @@
       </w:rPr>
     </w:lvl>
   </w:abstractNum>
-  <w:abstractNum w:abstractNumId="17" w15:restartNumberingAfterBreak="0">
+  <w:abstractNum w:abstractNumId="17">
     <w:nsid w:val="3BFA3040"/>
     <w:multiLevelType w:val="multilevel"/>
     <w:tmpl w:val="946EC076"/>
@@ -17399,7 +16714,7 @@
       </w:pPr>
     </w:lvl>
   </w:abstractNum>
-  <w:abstractNum w:abstractNumId="18" w15:restartNumberingAfterBreak="0">
+  <w:abstractNum w:abstractNumId="18">
     <w:nsid w:val="446C1D47"/>
     <w:multiLevelType w:val="multilevel"/>
     <w:tmpl w:val="D46E1776"/>
@@ -17485,7 +16800,7 @@
       </w:pPr>
     </w:lvl>
   </w:abstractNum>
-  <w:abstractNum w:abstractNumId="19" w15:restartNumberingAfterBreak="0">
+  <w:abstractNum w:abstractNumId="19">
     <w:nsid w:val="483E41AF"/>
     <w:multiLevelType w:val="multilevel"/>
     <w:tmpl w:val="320684AA"/>
@@ -17571,7 +16886,7 @@
       </w:pPr>
     </w:lvl>
   </w:abstractNum>
-  <w:abstractNum w:abstractNumId="20" w15:restartNumberingAfterBreak="0">
+  <w:abstractNum w:abstractNumId="20">
     <w:nsid w:val="4D835E7A"/>
     <w:multiLevelType w:val="multilevel"/>
     <w:tmpl w:val="B6649020"/>
@@ -17657,7 +16972,7 @@
       </w:pPr>
     </w:lvl>
   </w:abstractNum>
-  <w:abstractNum w:abstractNumId="21" w15:restartNumberingAfterBreak="0">
+  <w:abstractNum w:abstractNumId="21">
     <w:nsid w:val="5051055B"/>
     <w:multiLevelType w:val="multilevel"/>
     <w:tmpl w:val="B6649020"/>
@@ -17743,7 +17058,7 @@
       </w:pPr>
     </w:lvl>
   </w:abstractNum>
-  <w:abstractNum w:abstractNumId="22" w15:restartNumberingAfterBreak="0">
+  <w:abstractNum w:abstractNumId="22">
     <w:nsid w:val="507E3328"/>
     <w:multiLevelType w:val="multilevel"/>
     <w:tmpl w:val="6C545B12"/>
@@ -17857,7 +17172,7 @@
       </w:rPr>
     </w:lvl>
   </w:abstractNum>
-  <w:abstractNum w:abstractNumId="23" w15:restartNumberingAfterBreak="0">
+  <w:abstractNum w:abstractNumId="23">
     <w:nsid w:val="52E609F0"/>
     <w:multiLevelType w:val="multilevel"/>
     <w:tmpl w:val="C2A008E2"/>
@@ -17943,7 +17258,7 @@
       </w:pPr>
     </w:lvl>
   </w:abstractNum>
-  <w:abstractNum w:abstractNumId="24" w15:restartNumberingAfterBreak="0">
+  <w:abstractNum w:abstractNumId="24">
     <w:nsid w:val="54DB0FCF"/>
     <w:multiLevelType w:val="multilevel"/>
     <w:tmpl w:val="456E1AB4"/>
@@ -18029,7 +17344,7 @@
       </w:pPr>
     </w:lvl>
   </w:abstractNum>
-  <w:abstractNum w:abstractNumId="25" w15:restartNumberingAfterBreak="0">
+  <w:abstractNum w:abstractNumId="25">
     <w:nsid w:val="60735F9E"/>
     <w:multiLevelType w:val="multilevel"/>
     <w:tmpl w:val="F12E36CA"/>
@@ -18118,7 +17433,7 @@
       </w:pPr>
     </w:lvl>
   </w:abstractNum>
-  <w:abstractNum w:abstractNumId="26" w15:restartNumberingAfterBreak="0">
+  <w:abstractNum w:abstractNumId="26">
     <w:nsid w:val="60F30772"/>
     <w:multiLevelType w:val="multilevel"/>
     <w:tmpl w:val="8B0CDCEA"/>
@@ -18204,7 +17519,7 @@
       </w:pPr>
     </w:lvl>
   </w:abstractNum>
-  <w:abstractNum w:abstractNumId="27" w15:restartNumberingAfterBreak="0">
+  <w:abstractNum w:abstractNumId="27">
     <w:nsid w:val="620C3D12"/>
     <w:multiLevelType w:val="multilevel"/>
     <w:tmpl w:val="12A0D872"/>
@@ -18290,7 +17605,7 @@
       </w:pPr>
     </w:lvl>
   </w:abstractNum>
-  <w:abstractNum w:abstractNumId="28" w15:restartNumberingAfterBreak="0">
+  <w:abstractNum w:abstractNumId="28">
     <w:nsid w:val="627D1E62"/>
     <w:multiLevelType w:val="multilevel"/>
     <w:tmpl w:val="860E6F1E"/>
@@ -18376,7 +17691,7 @@
       </w:pPr>
     </w:lvl>
   </w:abstractNum>
-  <w:abstractNum w:abstractNumId="29" w15:restartNumberingAfterBreak="0">
+  <w:abstractNum w:abstractNumId="29">
     <w:nsid w:val="63DA724D"/>
     <w:multiLevelType w:val="multilevel"/>
     <w:tmpl w:val="B6649020"/>
@@ -18462,7 +17777,7 @@
       </w:pPr>
     </w:lvl>
   </w:abstractNum>
-  <w:abstractNum w:abstractNumId="30" w15:restartNumberingAfterBreak="0">
+  <w:abstractNum w:abstractNumId="30">
     <w:nsid w:val="67777F69"/>
     <w:multiLevelType w:val="multilevel"/>
     <w:tmpl w:val="58A2B83E"/>
@@ -18548,7 +17863,7 @@
       </w:pPr>
     </w:lvl>
   </w:abstractNum>
-  <w:abstractNum w:abstractNumId="31" w15:restartNumberingAfterBreak="0">
+  <w:abstractNum w:abstractNumId="31">
     <w:nsid w:val="68346F77"/>
     <w:multiLevelType w:val="multilevel"/>
     <w:tmpl w:val="E6FE3BCC"/>
@@ -18661,7 +17976,7 @@
       </w:rPr>
     </w:lvl>
   </w:abstractNum>
-  <w:abstractNum w:abstractNumId="32" w15:restartNumberingAfterBreak="0">
+  <w:abstractNum w:abstractNumId="32">
     <w:nsid w:val="6F1E1E5D"/>
     <w:multiLevelType w:val="multilevel"/>
     <w:tmpl w:val="14A0C100"/>
@@ -18747,7 +18062,7 @@
       </w:pPr>
     </w:lvl>
   </w:abstractNum>
-  <w:abstractNum w:abstractNumId="33" w15:restartNumberingAfterBreak="0">
+  <w:abstractNum w:abstractNumId="33">
     <w:nsid w:val="6F76570B"/>
     <w:multiLevelType w:val="multilevel"/>
     <w:tmpl w:val="347E0F64"/>
@@ -18833,7 +18148,7 @@
       </w:pPr>
     </w:lvl>
   </w:abstractNum>
-  <w:abstractNum w:abstractNumId="34" w15:restartNumberingAfterBreak="0">
+  <w:abstractNum w:abstractNumId="34">
     <w:nsid w:val="753F55BC"/>
     <w:multiLevelType w:val="multilevel"/>
     <w:tmpl w:val="A06602A2"/>
@@ -18919,7 +18234,7 @@
       </w:pPr>
     </w:lvl>
   </w:abstractNum>
-  <w:abstractNum w:abstractNumId="35" w15:restartNumberingAfterBreak="0">
+  <w:abstractNum w:abstractNumId="35">
     <w:nsid w:val="773750FC"/>
     <w:multiLevelType w:val="multilevel"/>
     <w:tmpl w:val="360CE810"/>
@@ -19009,7 +18324,7 @@
       </w:pPr>
     </w:lvl>
   </w:abstractNum>
-  <w:abstractNum w:abstractNumId="36" w15:restartNumberingAfterBreak="0">
+  <w:abstractNum w:abstractNumId="36">
     <w:nsid w:val="77AD024A"/>
     <w:multiLevelType w:val="multilevel"/>
     <w:tmpl w:val="1A629DE2"/>
@@ -19095,7 +18410,7 @@
       </w:pPr>
     </w:lvl>
   </w:abstractNum>
-  <w:abstractNum w:abstractNumId="37" w15:restartNumberingAfterBreak="0">
+  <w:abstractNum w:abstractNumId="37">
     <w:nsid w:val="7F327B9F"/>
     <w:multiLevelType w:val="multilevel"/>
     <w:tmpl w:val="9AECC810"/>
@@ -19181,7 +18496,7 @@
       </w:pPr>
     </w:lvl>
   </w:abstractNum>
-  <w:abstractNum w:abstractNumId="38" w15:restartNumberingAfterBreak="0">
+  <w:abstractNum w:abstractNumId="38">
     <w:nsid w:val="7FD67F91"/>
     <w:multiLevelType w:val="multilevel"/>
     <w:tmpl w:val="7F2E944E"/>
@@ -19415,7 +18730,7 @@
 </file>
 
 <file path=word/styles.xml><?xml version="1.0" encoding="utf-8"?>
-<w:styles xmlns:mc="http://schemas.openxmlformats.org/markup-compatibility/2006" xmlns:r="http://schemas.openxmlformats.org/officeDocument/2006/relationships" xmlns:w="http://schemas.openxmlformats.org/wordprocessingml/2006/main" xmlns:w14="http://schemas.microsoft.com/office/word/2010/wordml" xmlns:w15="http://schemas.microsoft.com/office/word/2012/wordml" xmlns:w16cid="http://schemas.microsoft.com/office/word/2016/wordml/cid" xmlns:w16se="http://schemas.microsoft.com/office/word/2015/wordml/symex" mc:Ignorable="w14 w15 w16se w16cid">
+<w:styles xmlns:r="http://schemas.openxmlformats.org/officeDocument/2006/relationships" xmlns:w="http://schemas.openxmlformats.org/wordprocessingml/2006/main">
   <w:docDefaults>
     <w:rPrDefault>
       <w:rPr>
@@ -19425,387 +18740,149 @@
     </w:rPrDefault>
     <w:pPrDefault/>
   </w:docDefaults>
-  <w:latentStyles w:defLockedState="0" w:defUIPriority="99" w:defSemiHidden="0" w:defUnhideWhenUsed="0" w:defQFormat="0" w:count="376">
-    <w:lsdException w:name="Normal" w:uiPriority="0" w:qFormat="1"/>
-    <w:lsdException w:name="heading 1" w:uiPriority="9" w:qFormat="1"/>
-    <w:lsdException w:name="heading 2" w:semiHidden="1" w:uiPriority="9" w:unhideWhenUsed="1" w:qFormat="1"/>
-    <w:lsdException w:name="heading 3" w:semiHidden="1" w:uiPriority="9" w:unhideWhenUsed="1" w:qFormat="1"/>
-    <w:lsdException w:name="heading 4" w:semiHidden="1" w:uiPriority="9" w:unhideWhenUsed="1" w:qFormat="1"/>
-    <w:lsdException w:name="heading 5" w:semiHidden="1" w:uiPriority="9" w:unhideWhenUsed="1" w:qFormat="1"/>
-    <w:lsdException w:name="heading 6" w:semiHidden="1" w:uiPriority="9" w:unhideWhenUsed="1" w:qFormat="1"/>
-    <w:lsdException w:name="heading 7" w:semiHidden="1" w:uiPriority="9" w:unhideWhenUsed="1" w:qFormat="1"/>
-    <w:lsdException w:name="heading 8" w:semiHidden="1" w:uiPriority="9" w:unhideWhenUsed="1" w:qFormat="1"/>
-    <w:lsdException w:name="heading 9" w:semiHidden="1" w:uiPriority="9" w:unhideWhenUsed="1" w:qFormat="1"/>
-    <w:lsdException w:name="index 1" w:semiHidden="1" w:unhideWhenUsed="1"/>
-    <w:lsdException w:name="index 2" w:semiHidden="1" w:unhideWhenUsed="1"/>
-    <w:lsdException w:name="index 3" w:semiHidden="1" w:unhideWhenUsed="1"/>
-    <w:lsdException w:name="index 4" w:semiHidden="1" w:unhideWhenUsed="1"/>
-    <w:lsdException w:name="index 5" w:semiHidden="1" w:unhideWhenUsed="1"/>
-    <w:lsdException w:name="index 6" w:semiHidden="1" w:unhideWhenUsed="1"/>
-    <w:lsdException w:name="index 7" w:semiHidden="1" w:unhideWhenUsed="1"/>
-    <w:lsdException w:name="index 8" w:semiHidden="1" w:unhideWhenUsed="1"/>
-    <w:lsdException w:name="index 9" w:semiHidden="1" w:unhideWhenUsed="1"/>
-    <w:lsdException w:name="toc 1" w:semiHidden="1" w:uiPriority="39" w:unhideWhenUsed="1"/>
-    <w:lsdException w:name="toc 2" w:semiHidden="1" w:uiPriority="39" w:unhideWhenUsed="1"/>
-    <w:lsdException w:name="toc 3" w:semiHidden="1" w:uiPriority="39" w:unhideWhenUsed="1"/>
-    <w:lsdException w:name="toc 4" w:semiHidden="1" w:uiPriority="39" w:unhideWhenUsed="1"/>
-    <w:lsdException w:name="toc 5" w:semiHidden="1" w:uiPriority="39" w:unhideWhenUsed="1"/>
-    <w:lsdException w:name="toc 6" w:semiHidden="1" w:uiPriority="39" w:unhideWhenUsed="1"/>
-    <w:lsdException w:name="toc 7" w:semiHidden="1" w:uiPriority="39" w:unhideWhenUsed="1"/>
-    <w:lsdException w:name="toc 8" w:semiHidden="1" w:uiPriority="39" w:unhideWhenUsed="1"/>
-    <w:lsdException w:name="toc 9" w:semiHidden="1" w:uiPriority="39" w:unhideWhenUsed="1"/>
-    <w:lsdException w:name="Normal Indent" w:semiHidden="1" w:unhideWhenUsed="1"/>
-    <w:lsdException w:name="footnote text" w:semiHidden="1" w:unhideWhenUsed="1"/>
-    <w:lsdException w:name="annotation text" w:semiHidden="1" w:unhideWhenUsed="1"/>
-    <w:lsdException w:name="header" w:semiHidden="1" w:unhideWhenUsed="1"/>
-    <w:lsdException w:name="footer" w:semiHidden="1" w:unhideWhenUsed="1"/>
-    <w:lsdException w:name="index heading" w:semiHidden="1" w:unhideWhenUsed="1"/>
-    <w:lsdException w:name="caption" w:semiHidden="1" w:uiPriority="35" w:unhideWhenUsed="1" w:qFormat="1"/>
-    <w:lsdException w:name="table of figures" w:semiHidden="1" w:unhideWhenUsed="1"/>
-    <w:lsdException w:name="envelope address" w:semiHidden="1" w:unhideWhenUsed="1"/>
-    <w:lsdException w:name="envelope return" w:semiHidden="1" w:unhideWhenUsed="1"/>
-    <w:lsdException w:name="footnote reference" w:semiHidden="1" w:unhideWhenUsed="1"/>
-    <w:lsdException w:name="annotation reference" w:semiHidden="1" w:unhideWhenUsed="1"/>
-    <w:lsdException w:name="line number" w:semiHidden="1" w:unhideWhenUsed="1"/>
-    <w:lsdException w:name="page number" w:semiHidden="1" w:unhideWhenUsed="1"/>
-    <w:lsdException w:name="endnote reference" w:semiHidden="1" w:unhideWhenUsed="1"/>
-    <w:lsdException w:name="endnote text" w:semiHidden="1" w:unhideWhenUsed="1"/>
-    <w:lsdException w:name="table of authorities" w:semiHidden="1" w:unhideWhenUsed="1"/>
-    <w:lsdException w:name="macro" w:semiHidden="1" w:unhideWhenUsed="1"/>
-    <w:lsdException w:name="toa heading" w:semiHidden="1" w:unhideWhenUsed="1"/>
-    <w:lsdException w:name="List" w:semiHidden="1" w:unhideWhenUsed="1"/>
-    <w:lsdException w:name="List Bullet" w:semiHidden="1" w:unhideWhenUsed="1"/>
-    <w:lsdException w:name="List Number" w:semiHidden="1" w:unhideWhenUsed="1"/>
-    <w:lsdException w:name="List 2" w:semiHidden="1" w:unhideWhenUsed="1"/>
-    <w:lsdException w:name="List 3" w:semiHidden="1" w:unhideWhenUsed="1"/>
-    <w:lsdException w:name="List 4" w:semiHidden="1" w:unhideWhenUsed="1"/>
-    <w:lsdException w:name="List 5" w:semiHidden="1" w:unhideWhenUsed="1"/>
-    <w:lsdException w:name="List Bullet 2" w:semiHidden="1" w:unhideWhenUsed="1"/>
-    <w:lsdException w:name="List Bullet 3" w:semiHidden="1" w:unhideWhenUsed="1"/>
-    <w:lsdException w:name="List Bullet 4" w:semiHidden="1" w:unhideWhenUsed="1"/>
-    <w:lsdException w:name="List Bullet 5" w:semiHidden="1" w:unhideWhenUsed="1"/>
-    <w:lsdException w:name="List Number 2" w:semiHidden="1" w:unhideWhenUsed="1"/>
-    <w:lsdException w:name="List Number 3" w:semiHidden="1" w:unhideWhenUsed="1"/>
-    <w:lsdException w:name="List Number 4" w:semiHidden="1" w:unhideWhenUsed="1"/>
-    <w:lsdException w:name="List Number 5" w:semiHidden="1" w:unhideWhenUsed="1"/>
-    <w:lsdException w:name="Title" w:uiPriority="10" w:qFormat="1"/>
-    <w:lsdException w:name="Closing" w:semiHidden="1" w:unhideWhenUsed="1"/>
-    <w:lsdException w:name="Signature" w:semiHidden="1" w:unhideWhenUsed="1"/>
-    <w:lsdException w:name="Default Paragraph Font" w:semiHidden="1" w:uiPriority="1" w:unhideWhenUsed="1"/>
-    <w:lsdException w:name="Body Text" w:semiHidden="1" w:unhideWhenUsed="1"/>
-    <w:lsdException w:name="Body Text Indent" w:semiHidden="1" w:unhideWhenUsed="1"/>
-    <w:lsdException w:name="List Continue" w:semiHidden="1" w:unhideWhenUsed="1"/>
-    <w:lsdException w:name="List Continue 2" w:semiHidden="1" w:unhideWhenUsed="1"/>
-    <w:lsdException w:name="List Continue 3" w:semiHidden="1" w:unhideWhenUsed="1"/>
-    <w:lsdException w:name="List Continue 4" w:semiHidden="1" w:unhideWhenUsed="1"/>
-    <w:lsdException w:name="List Continue 5" w:semiHidden="1" w:unhideWhenUsed="1"/>
-    <w:lsdException w:name="Message Header" w:semiHidden="1" w:unhideWhenUsed="1"/>
-    <w:lsdException w:name="Subtitle" w:uiPriority="11" w:qFormat="1"/>
-    <w:lsdException w:name="Salutation" w:semiHidden="1" w:unhideWhenUsed="1"/>
-    <w:lsdException w:name="Date" w:semiHidden="1" w:unhideWhenUsed="1"/>
-    <w:lsdException w:name="Body Text First Indent" w:semiHidden="1" w:unhideWhenUsed="1"/>
-    <w:lsdException w:name="Body Text First Indent 2" w:semiHidden="1" w:unhideWhenUsed="1"/>
-    <w:lsdException w:name="Note Heading" w:semiHidden="1" w:unhideWhenUsed="1"/>
-    <w:lsdException w:name="Body Text 2" w:semiHidden="1" w:unhideWhenUsed="1"/>
-    <w:lsdException w:name="Body Text 3" w:semiHidden="1" w:unhideWhenUsed="1"/>
-    <w:lsdException w:name="Body Text Indent 2" w:semiHidden="1" w:unhideWhenUsed="1"/>
-    <w:lsdException w:name="Body Text Indent 3" w:semiHidden="1" w:unhideWhenUsed="1"/>
-    <w:lsdException w:name="Block Text" w:semiHidden="1" w:unhideWhenUsed="1"/>
-    <w:lsdException w:name="Hyperlink" w:semiHidden="1" w:unhideWhenUsed="1"/>
-    <w:lsdException w:name="FollowedHyperlink" w:semiHidden="1" w:unhideWhenUsed="1"/>
-    <w:lsdException w:name="Strong" w:uiPriority="22" w:qFormat="1"/>
-    <w:lsdException w:name="Emphasis" w:uiPriority="20" w:qFormat="1"/>
-    <w:lsdException w:name="Document Map" w:semiHidden="1" w:unhideWhenUsed="1"/>
-    <w:lsdException w:name="Plain Text" w:semiHidden="1" w:unhideWhenUsed="1"/>
-    <w:lsdException w:name="E-mail Signature" w:semiHidden="1" w:unhideWhenUsed="1"/>
-    <w:lsdException w:name="HTML Top of Form" w:semiHidden="1" w:unhideWhenUsed="1"/>
-    <w:lsdException w:name="HTML Bottom of Form" w:semiHidden="1" w:unhideWhenUsed="1"/>
-    <w:lsdException w:name="Normal (Web)" w:semiHidden="1" w:unhideWhenUsed="1"/>
-    <w:lsdException w:name="HTML Acronym" w:semiHidden="1" w:unhideWhenUsed="1"/>
-    <w:lsdException w:name="HTML Address" w:semiHidden="1" w:unhideWhenUsed="1"/>
-    <w:lsdException w:name="HTML Cite" w:semiHidden="1" w:unhideWhenUsed="1"/>
-    <w:lsdException w:name="HTML Code" w:semiHidden="1" w:unhideWhenUsed="1"/>
-    <w:lsdException w:name="HTML Definition" w:semiHidden="1" w:unhideWhenUsed="1"/>
-    <w:lsdException w:name="HTML Keyboard" w:semiHidden="1" w:unhideWhenUsed="1"/>
-    <w:lsdException w:name="HTML Preformatted" w:semiHidden="1" w:unhideWhenUsed="1"/>
-    <w:lsdException w:name="HTML Sample" w:semiHidden="1" w:unhideWhenUsed="1"/>
-    <w:lsdException w:name="HTML Typewriter" w:semiHidden="1" w:unhideWhenUsed="1"/>
-    <w:lsdException w:name="HTML Variable" w:semiHidden="1" w:unhideWhenUsed="1"/>
-    <w:lsdException w:name="Normal Table" w:semiHidden="1" w:unhideWhenUsed="1"/>
-    <w:lsdException w:name="annotation subject" w:semiHidden="1" w:unhideWhenUsed="1"/>
-    <w:lsdException w:name="No List" w:semiHidden="1" w:unhideWhenUsed="1"/>
-    <w:lsdException w:name="Outline List 1" w:semiHidden="1" w:unhideWhenUsed="1"/>
-    <w:lsdException w:name="Outline List 2" w:semiHidden="1" w:unhideWhenUsed="1"/>
-    <w:lsdException w:name="Outline List 3" w:semiHidden="1" w:unhideWhenUsed="1"/>
-    <w:lsdException w:name="Table Simple 1" w:semiHidden="1" w:unhideWhenUsed="1"/>
-    <w:lsdException w:name="Table Simple 2" w:semiHidden="1" w:unhideWhenUsed="1"/>
-    <w:lsdException w:name="Table Simple 3" w:semiHidden="1" w:unhideWhenUsed="1"/>
-    <w:lsdException w:name="Table Classic 1" w:semiHidden="1" w:unhideWhenUsed="1"/>
-    <w:lsdException w:name="Table Classic 2" w:semiHidden="1" w:unhideWhenUsed="1"/>
-    <w:lsdException w:name="Table Classic 3" w:semiHidden="1" w:unhideWhenUsed="1"/>
-    <w:lsdException w:name="Table Classic 4" w:semiHidden="1" w:unhideWhenUsed="1"/>
-    <w:lsdException w:name="Table Colorful 1" w:semiHidden="1" w:unhideWhenUsed="1"/>
-    <w:lsdException w:name="Table Colorful 2" w:semiHidden="1" w:unhideWhenUsed="1"/>
-    <w:lsdException w:name="Table Colorful 3" w:semiHidden="1" w:unhideWhenUsed="1"/>
-    <w:lsdException w:name="Table Columns 1" w:semiHidden="1" w:unhideWhenUsed="1"/>
-    <w:lsdException w:name="Table Columns 2" w:semiHidden="1" w:unhideWhenUsed="1"/>
-    <w:lsdException w:name="Table Columns 3" w:semiHidden="1" w:unhideWhenUsed="1"/>
-    <w:lsdException w:name="Table Columns 4" w:semiHidden="1" w:unhideWhenUsed="1"/>
-    <w:lsdException w:name="Table Columns 5" w:semiHidden="1" w:unhideWhenUsed="1"/>
-    <w:lsdException w:name="Table Grid 1" w:semiHidden="1" w:unhideWhenUsed="1"/>
-    <w:lsdException w:name="Table Grid 2" w:semiHidden="1" w:unhideWhenUsed="1"/>
-    <w:lsdException w:name="Table Grid 3" w:semiHidden="1" w:unhideWhenUsed="1"/>
-    <w:lsdException w:name="Table Grid 4" w:semiHidden="1" w:unhideWhenUsed="1"/>
-    <w:lsdException w:name="Table Grid 5" w:semiHidden="1" w:unhideWhenUsed="1"/>
-    <w:lsdException w:name="Table Grid 6" w:semiHidden="1" w:unhideWhenUsed="1"/>
-    <w:lsdException w:name="Table Grid 7" w:semiHidden="1" w:unhideWhenUsed="1"/>
-    <w:lsdException w:name="Table Grid 8" w:semiHidden="1" w:unhideWhenUsed="1"/>
-    <w:lsdException w:name="Table List 1" w:semiHidden="1" w:unhideWhenUsed="1"/>
-    <w:lsdException w:name="Table List 2" w:semiHidden="1" w:unhideWhenUsed="1"/>
-    <w:lsdException w:name="Table List 3" w:semiHidden="1" w:unhideWhenUsed="1"/>
-    <w:lsdException w:name="Table List 4" w:semiHidden="1" w:unhideWhenUsed="1"/>
-    <w:lsdException w:name="Table List 5" w:semiHidden="1" w:unhideWhenUsed="1"/>
-    <w:lsdException w:name="Table List 6" w:semiHidden="1" w:unhideWhenUsed="1"/>
-    <w:lsdException w:name="Table List 7" w:semiHidden="1" w:unhideWhenUsed="1"/>
-    <w:lsdException w:name="Table List 8" w:semiHidden="1" w:unhideWhenUsed="1"/>
-    <w:lsdException w:name="Table 3D effects 1" w:semiHidden="1" w:unhideWhenUsed="1"/>
-    <w:lsdException w:name="Table 3D effects 2" w:semiHidden="1" w:unhideWhenUsed="1"/>
-    <w:lsdException w:name="Table 3D effects 3" w:semiHidden="1" w:unhideWhenUsed="1"/>
-    <w:lsdException w:name="Table Contemporary" w:semiHidden="1" w:unhideWhenUsed="1"/>
-    <w:lsdException w:name="Table Elegant" w:semiHidden="1" w:unhideWhenUsed="1"/>
-    <w:lsdException w:name="Table Professional" w:semiHidden="1" w:unhideWhenUsed="1"/>
-    <w:lsdException w:name="Table Subtle 1" w:semiHidden="1" w:unhideWhenUsed="1"/>
-    <w:lsdException w:name="Table Subtle 2" w:semiHidden="1" w:unhideWhenUsed="1"/>
-    <w:lsdException w:name="Table Web 1" w:semiHidden="1" w:unhideWhenUsed="1"/>
-    <w:lsdException w:name="Table Web 2" w:semiHidden="1" w:unhideWhenUsed="1"/>
-    <w:lsdException w:name="Table Web 3" w:semiHidden="1" w:unhideWhenUsed="1"/>
-    <w:lsdException w:name="Balloon Text" w:semiHidden="1" w:unhideWhenUsed="1"/>
-    <w:lsdException w:name="Table Grid" w:uiPriority="39"/>
-    <w:lsdException w:name="Table Theme" w:semiHidden="1" w:unhideWhenUsed="1"/>
-    <w:lsdException w:name="Placeholder Text" w:semiHidden="1"/>
-    <w:lsdException w:name="No Spacing" w:uiPriority="1" w:qFormat="1"/>
-    <w:lsdException w:name="Light Shading" w:uiPriority="60"/>
-    <w:lsdException w:name="Light List" w:uiPriority="61"/>
-    <w:lsdException w:name="Light Grid" w:uiPriority="62"/>
-    <w:lsdException w:name="Medium Shading 1" w:uiPriority="63"/>
-    <w:lsdException w:name="Medium Shading 2" w:uiPriority="64"/>
-    <w:lsdException w:name="Medium List 1" w:uiPriority="65"/>
-    <w:lsdException w:name="Medium List 2" w:uiPriority="66"/>
-    <w:lsdException w:name="Medium Grid 1" w:uiPriority="67"/>
-    <w:lsdException w:name="Medium Grid 2" w:uiPriority="68"/>
-    <w:lsdException w:name="Medium Grid 3" w:uiPriority="69"/>
-    <w:lsdException w:name="Dark List" w:uiPriority="70"/>
-    <w:lsdException w:name="Colorful Shading" w:uiPriority="71"/>
-    <w:lsdException w:name="Colorful List" w:uiPriority="72"/>
-    <w:lsdException w:name="Colorful Grid" w:uiPriority="73"/>
-    <w:lsdException w:name="Light Shading Accent 1" w:uiPriority="60"/>
-    <w:lsdException w:name="Light List Accent 1" w:uiPriority="61"/>
-    <w:lsdException w:name="Light Grid Accent 1" w:uiPriority="62"/>
-    <w:lsdException w:name="Medium Shading 1 Accent 1" w:uiPriority="63"/>
-    <w:lsdException w:name="Medium Shading 2 Accent 1" w:uiPriority="64"/>
-    <w:lsdException w:name="Medium List 1 Accent 1" w:uiPriority="65"/>
-    <w:lsdException w:name="Revision" w:semiHidden="1"/>
-    <w:lsdException w:name="List Paragraph" w:uiPriority="34" w:qFormat="1"/>
-    <w:lsdException w:name="Quote" w:uiPriority="29" w:qFormat="1"/>
-    <w:lsdException w:name="Intense Quote" w:uiPriority="30" w:qFormat="1"/>
-    <w:lsdException w:name="Medium List 2 Accent 1" w:uiPriority="66"/>
-    <w:lsdException w:name="Medium Grid 1 Accent 1" w:uiPriority="67"/>
-    <w:lsdException w:name="Medium Grid 2 Accent 1" w:uiPriority="68"/>
-    <w:lsdException w:name="Medium Grid 3 Accent 1" w:uiPriority="69"/>
-    <w:lsdException w:name="Dark List Accent 1" w:uiPriority="70"/>
-    <w:lsdException w:name="Colorful Shading Accent 1" w:uiPriority="71"/>
-    <w:lsdException w:name="Colorful List Accent 1" w:uiPriority="72"/>
-    <w:lsdException w:name="Colorful Grid Accent 1" w:uiPriority="73"/>
-    <w:lsdException w:name="Light Shading Accent 2" w:uiPriority="60"/>
-    <w:lsdException w:name="Light List Accent 2" w:uiPriority="61"/>
-    <w:lsdException w:name="Light Grid Accent 2" w:uiPriority="62"/>
-    <w:lsdException w:name="Medium Shading 1 Accent 2" w:uiPriority="63"/>
-    <w:lsdException w:name="Medium Shading 2 Accent 2" w:uiPriority="64"/>
-    <w:lsdException w:name="Medium List 1 Accent 2" w:uiPriority="65"/>
-    <w:lsdException w:name="Medium List 2 Accent 2" w:uiPriority="66"/>
-    <w:lsdException w:name="Medium Grid 1 Accent 2" w:uiPriority="67"/>
-    <w:lsdException w:name="Medium Grid 2 Accent 2" w:uiPriority="68"/>
-    <w:lsdException w:name="Medium Grid 3 Accent 2" w:uiPriority="69"/>
-    <w:lsdException w:name="Dark List Accent 2" w:uiPriority="70"/>
-    <w:lsdException w:name="Colorful Shading Accent 2" w:uiPriority="71"/>
-    <w:lsdException w:name="Colorful List Accent 2" w:uiPriority="72"/>
-    <w:lsdException w:name="Colorful Grid Accent 2" w:uiPriority="73"/>
-    <w:lsdException w:name="Light Shading Accent 3" w:uiPriority="60"/>
-    <w:lsdException w:name="Light List Accent 3" w:uiPriority="61"/>
-    <w:lsdException w:name="Light Grid Accent 3" w:uiPriority="62"/>
-    <w:lsdException w:name="Medium Shading 1 Accent 3" w:uiPriority="63"/>
-    <w:lsdException w:name="Medium Shading 2 Accent 3" w:uiPriority="64"/>
-    <w:lsdException w:name="Medium List 1 Accent 3" w:uiPriority="65"/>
-    <w:lsdException w:name="Medium List 2 Accent 3" w:uiPriority="66"/>
-    <w:lsdException w:name="Medium Grid 1 Accent 3" w:uiPriority="67"/>
-    <w:lsdException w:name="Medium Grid 2 Accent 3" w:uiPriority="68"/>
-    <w:lsdException w:name="Medium Grid 3 Accent 3" w:uiPriority="69"/>
-    <w:lsdException w:name="Dark List Accent 3" w:uiPriority="70"/>
-    <w:lsdException w:name="Colorful Shading Accent 3" w:uiPriority="71"/>
-    <w:lsdException w:name="Colorful List Accent 3" w:uiPriority="72"/>
-    <w:lsdException w:name="Colorful Grid Accent 3" w:uiPriority="73"/>
-    <w:lsdException w:name="Light Shading Accent 4" w:uiPriority="60"/>
-    <w:lsdException w:name="Light List Accent 4" w:uiPriority="61"/>
-    <w:lsdException w:name="Light Grid Accent 4" w:uiPriority="62"/>
-    <w:lsdException w:name="Medium Shading 1 Accent 4" w:uiPriority="63"/>
-    <w:lsdException w:name="Medium Shading 2 Accent 4" w:uiPriority="64"/>
-    <w:lsdException w:name="Medium List 1 Accent 4" w:uiPriority="65"/>
-    <w:lsdException w:name="Medium List 2 Accent 4" w:uiPriority="66"/>
-    <w:lsdException w:name="Medium Grid 1 Accent 4" w:uiPriority="67"/>
-    <w:lsdException w:name="Medium Grid 2 Accent 4" w:uiPriority="68"/>
-    <w:lsdException w:name="Medium Grid 3 Accent 4" w:uiPriority="69"/>
-    <w:lsdException w:name="Dark List Accent 4" w:uiPriority="70"/>
-    <w:lsdException w:name="Colorful Shading Accent 4" w:uiPriority="71"/>
-    <w:lsdException w:name="Colorful List Accent 4" w:uiPriority="72"/>
-    <w:lsdException w:name="Colorful Grid Accent 4" w:uiPriority="73"/>
-    <w:lsdException w:name="Light Shading Accent 5" w:uiPriority="60"/>
-    <w:lsdException w:name="Light List Accent 5" w:uiPriority="61"/>
-    <w:lsdException w:name="Light Grid Accent 5" w:uiPriority="62"/>
-    <w:lsdException w:name="Medium Shading 1 Accent 5" w:uiPriority="63"/>
-    <w:lsdException w:name="Medium Shading 2 Accent 5" w:uiPriority="64"/>
-    <w:lsdException w:name="Medium List 1 Accent 5" w:uiPriority="65"/>
-    <w:lsdException w:name="Medium List 2 Accent 5" w:uiPriority="66"/>
-    <w:lsdException w:name="Medium Grid 1 Accent 5" w:uiPriority="67"/>
-    <w:lsdException w:name="Medium Grid 2 Accent 5" w:uiPriority="68"/>
-    <w:lsdException w:name="Medium Grid 3 Accent 5" w:uiPriority="69"/>
-    <w:lsdException w:name="Dark List Accent 5" w:uiPriority="70"/>
-    <w:lsdException w:name="Colorful Shading Accent 5" w:uiPriority="71"/>
-    <w:lsdException w:name="Colorful List Accent 5" w:uiPriority="72"/>
-    <w:lsdException w:name="Colorful Grid Accent 5" w:uiPriority="73"/>
-    <w:lsdException w:name="Light Shading Accent 6" w:uiPriority="60"/>
-    <w:lsdException w:name="Light List Accent 6" w:uiPriority="61"/>
-    <w:lsdException w:name="Light Grid Accent 6" w:uiPriority="62"/>
-    <w:lsdException w:name="Medium Shading 1 Accent 6" w:uiPriority="63"/>
-    <w:lsdException w:name="Medium Shading 2 Accent 6" w:uiPriority="64"/>
-    <w:lsdException w:name="Medium List 1 Accent 6" w:uiPriority="65"/>
-    <w:lsdException w:name="Medium List 2 Accent 6" w:uiPriority="66"/>
-    <w:lsdException w:name="Medium Grid 1 Accent 6" w:uiPriority="67"/>
-    <w:lsdException w:name="Medium Grid 2 Accent 6" w:uiPriority="68"/>
-    <w:lsdException w:name="Medium Grid 3 Accent 6" w:uiPriority="69"/>
-    <w:lsdException w:name="Dark List Accent 6" w:uiPriority="70"/>
-    <w:lsdException w:name="Colorful Shading Accent 6" w:uiPriority="71"/>
-    <w:lsdException w:name="Colorful List Accent 6" w:uiPriority="72"/>
-    <w:lsdException w:name="Colorful Grid Accent 6" w:uiPriority="73"/>
-    <w:lsdException w:name="Subtle Emphasis" w:uiPriority="19" w:qFormat="1"/>
-    <w:lsdException w:name="Intense Emphasis" w:uiPriority="21" w:qFormat="1"/>
-    <w:lsdException w:name="Subtle Reference" w:uiPriority="31" w:qFormat="1"/>
-    <w:lsdException w:name="Intense Reference" w:uiPriority="32" w:qFormat="1"/>
-    <w:lsdException w:name="Book Title" w:uiPriority="33" w:qFormat="1"/>
-    <w:lsdException w:name="Bibliography" w:semiHidden="1" w:uiPriority="37" w:unhideWhenUsed="1"/>
-    <w:lsdException w:name="TOC Heading" w:semiHidden="1" w:uiPriority="39" w:unhideWhenUsed="1" w:qFormat="1"/>
-    <w:lsdException w:name="Plain Table 1" w:uiPriority="41"/>
-    <w:lsdException w:name="Plain Table 2" w:uiPriority="42"/>
-    <w:lsdException w:name="Plain Table 3" w:uiPriority="43"/>
-    <w:lsdException w:name="Plain Table 4" w:uiPriority="44"/>
-    <w:lsdException w:name="Plain Table 5" w:uiPriority="45"/>
-    <w:lsdException w:name="Grid Table Light" w:uiPriority="40"/>
-    <w:lsdException w:name="Grid Table 1 Light" w:uiPriority="46"/>
-    <w:lsdException w:name="Grid Table 2" w:uiPriority="47"/>
-    <w:lsdException w:name="Grid Table 3" w:uiPriority="48"/>
-    <w:lsdException w:name="Grid Table 4" w:uiPriority="49"/>
-    <w:lsdException w:name="Grid Table 5 Dark" w:uiPriority="50"/>
-    <w:lsdException w:name="Grid Table 6 Colorful" w:uiPriority="51"/>
-    <w:lsdException w:name="Grid Table 7 Colorful" w:uiPriority="52"/>
-    <w:lsdException w:name="Grid Table 1 Light Accent 1" w:uiPriority="46"/>
-    <w:lsdException w:name="Grid Table 2 Accent 1" w:uiPriority="47"/>
-    <w:lsdException w:name="Grid Table 3 Accent 1" w:uiPriority="48"/>
-    <w:lsdException w:name="Grid Table 4 Accent 1" w:uiPriority="49"/>
-    <w:lsdException w:name="Grid Table 5 Dark Accent 1" w:uiPriority="50"/>
-    <w:lsdException w:name="Grid Table 6 Colorful Accent 1" w:uiPriority="51"/>
-    <w:lsdException w:name="Grid Table 7 Colorful Accent 1" w:uiPriority="52"/>
-    <w:lsdException w:name="Grid Table 1 Light Accent 2" w:uiPriority="46"/>
-    <w:lsdException w:name="Grid Table 2 Accent 2" w:uiPriority="47"/>
-    <w:lsdException w:name="Grid Table 3 Accent 2" w:uiPriority="48"/>
-    <w:lsdException w:name="Grid Table 4 Accent 2" w:uiPriority="49"/>
-    <w:lsdException w:name="Grid Table 5 Dark Accent 2" w:uiPriority="50"/>
-    <w:lsdException w:name="Grid Table 6 Colorful Accent 2" w:uiPriority="51"/>
-    <w:lsdException w:name="Grid Table 7 Colorful Accent 2" w:uiPriority="52"/>
-    <w:lsdException w:name="Grid Table 1 Light Accent 3" w:uiPriority="46"/>
-    <w:lsdException w:name="Grid Table 2 Accent 3" w:uiPriority="47"/>
-    <w:lsdException w:name="Grid Table 3 Accent 3" w:uiPriority="48"/>
-    <w:lsdException w:name="Grid Table 4 Accent 3" w:uiPriority="49"/>
-    <w:lsdException w:name="Grid Table 5 Dark Accent 3" w:uiPriority="50"/>
-    <w:lsdException w:name="Grid Table 6 Colorful Accent 3" w:uiPriority="51"/>
-    <w:lsdException w:name="Grid Table 7 Colorful Accent 3" w:uiPriority="52"/>
-    <w:lsdException w:name="Grid Table 1 Light Accent 4" w:uiPriority="46"/>
-    <w:lsdException w:name="Grid Table 2 Accent 4" w:uiPriority="47"/>
-    <w:lsdException w:name="Grid Table 3 Accent 4" w:uiPriority="48"/>
-    <w:lsdException w:name="Grid Table 4 Accent 4" w:uiPriority="49"/>
-    <w:lsdException w:name="Grid Table 5 Dark Accent 4" w:uiPriority="50"/>
-    <w:lsdException w:name="Grid Table 6 Colorful Accent 4" w:uiPriority="51"/>
-    <w:lsdException w:name="Grid Table 7 Colorful Accent 4" w:uiPriority="52"/>
-    <w:lsdException w:name="Grid Table 1 Light Accent 5" w:uiPriority="46"/>
-    <w:lsdException w:name="Grid Table 2 Accent 5" w:uiPriority="47"/>
-    <w:lsdException w:name="Grid Table 3 Accent 5" w:uiPriority="48"/>
-    <w:lsdException w:name="Grid Table 4 Accent 5" w:uiPriority="49"/>
-    <w:lsdException w:name="Grid Table 5 Dark Accent 5" w:uiPriority="50"/>
-    <w:lsdException w:name="Grid Table 6 Colorful Accent 5" w:uiPriority="51"/>
-    <w:lsdException w:name="Grid Table 7 Colorful Accent 5" w:uiPriority="52"/>
-    <w:lsdException w:name="Grid Table 1 Light Accent 6" w:uiPriority="46"/>
-    <w:lsdException w:name="Grid Table 2 Accent 6" w:uiPriority="47"/>
-    <w:lsdException w:name="Grid Table 3 Accent 6" w:uiPriority="48"/>
-    <w:lsdException w:name="Grid Table 4 Accent 6" w:uiPriority="49"/>
-    <w:lsdException w:name="Grid Table 5 Dark Accent 6" w:uiPriority="50"/>
-    <w:lsdException w:name="Grid Table 6 Colorful Accent 6" w:uiPriority="51"/>
-    <w:lsdException w:name="Grid Table 7 Colorful Accent 6" w:uiPriority="52"/>
-    <w:lsdException w:name="List Table 1 Light" w:uiPriority="46"/>
-    <w:lsdException w:name="List Table 2" w:uiPriority="47"/>
-    <w:lsdException w:name="List Table 3" w:uiPriority="48"/>
-    <w:lsdException w:name="List Table 4" w:uiPriority="49"/>
-    <w:lsdException w:name="List Table 5 Dark" w:uiPriority="50"/>
-    <w:lsdException w:name="List Table 6 Colorful" w:uiPriority="51"/>
-    <w:lsdException w:name="List Table 7 Colorful" w:uiPriority="52"/>
-    <w:lsdException w:name="List Table 1 Light Accent 1" w:uiPriority="46"/>
-    <w:lsdException w:name="List Table 2 Accent 1" w:uiPriority="47"/>
-    <w:lsdException w:name="List Table 3 Accent 1" w:uiPriority="48"/>
-    <w:lsdException w:name="List Table 4 Accent 1" w:uiPriority="49"/>
-    <w:lsdException w:name="List Table 5 Dark Accent 1" w:uiPriority="50"/>
-    <w:lsdException w:name="List Table 6 Colorful Accent 1" w:uiPriority="51"/>
-    <w:lsdException w:name="List Table 7 Colorful Accent 1" w:uiPriority="52"/>
-    <w:lsdException w:name="List Table 1 Light Accent 2" w:uiPriority="46"/>
-    <w:lsdException w:name="List Table 2 Accent 2" w:uiPriority="47"/>
-    <w:lsdException w:name="List Table 3 Accent 2" w:uiPriority="48"/>
-    <w:lsdException w:name="List Table 4 Accent 2" w:uiPriority="49"/>
-    <w:lsdException w:name="List Table 5 Dark Accent 2" w:uiPriority="50"/>
-    <w:lsdException w:name="List Table 6 Colorful Accent 2" w:uiPriority="51"/>
-    <w:lsdException w:name="List Table 7 Colorful Accent 2" w:uiPriority="52"/>
-    <w:lsdException w:name="List Table 1 Light Accent 3" w:uiPriority="46"/>
-    <w:lsdException w:name="List Table 2 Accent 3" w:uiPriority="47"/>
-    <w:lsdException w:name="List Table 3 Accent 3" w:uiPriority="48"/>
-    <w:lsdException w:name="List Table 4 Accent 3" w:uiPriority="49"/>
-    <w:lsdException w:name="List Table 5 Dark Accent 3" w:uiPriority="50"/>
-    <w:lsdException w:name="List Table 6 Colorful Accent 3" w:uiPriority="51"/>
-    <w:lsdException w:name="List Table 7 Colorful Accent 3" w:uiPriority="52"/>
-    <w:lsdException w:name="List Table 1 Light Accent 4" w:uiPriority="46"/>
-    <w:lsdException w:name="List Table 2 Accent 4" w:uiPriority="47"/>
-    <w:lsdException w:name="List Table 3 Accent 4" w:uiPriority="48"/>
-    <w:lsdException w:name="List Table 4 Accent 4" w:uiPriority="49"/>
-    <w:lsdException w:name="List Table 5 Dark Accent 4" w:uiPriority="50"/>
-    <w:lsdException w:name="List Table 6 Colorful Accent 4" w:uiPriority="51"/>
-    <w:lsdException w:name="List Table 7 Colorful Accent 4" w:uiPriority="52"/>
-    <w:lsdException w:name="List Table 1 Light Accent 5" w:uiPriority="46"/>
-    <w:lsdException w:name="List Table 2 Accent 5" w:uiPriority="47"/>
-    <w:lsdException w:name="List Table 3 Accent 5" w:uiPriority="48"/>
-    <w:lsdException w:name="List Table 4 Accent 5" w:uiPriority="49"/>
-    <w:lsdException w:name="List Table 5 Dark Accent 5" w:uiPriority="50"/>
-    <w:lsdException w:name="List Table 6 Colorful Accent 5" w:uiPriority="51"/>
-    <w:lsdException w:name="List Table 7 Colorful Accent 5" w:uiPriority="52"/>
-    <w:lsdException w:name="List Table 1 Light Accent 6" w:uiPriority="46"/>
-    <w:lsdException w:name="List Table 2 Accent 6" w:uiPriority="47"/>
-    <w:lsdException w:name="List Table 3 Accent 6" w:uiPriority="48"/>
-    <w:lsdException w:name="List Table 4 Accent 6" w:uiPriority="49"/>
-    <w:lsdException w:name="List Table 5 Dark Accent 6" w:uiPriority="50"/>
-    <w:lsdException w:name="List Table 6 Colorful Accent 6" w:uiPriority="51"/>
-    <w:lsdException w:name="List Table 7 Colorful Accent 6" w:uiPriority="52"/>
-    <w:lsdException w:name="Mention" w:semiHidden="1" w:unhideWhenUsed="1"/>
-    <w:lsdException w:name="Smart Hyperlink" w:semiHidden="1" w:unhideWhenUsed="1"/>
-    <w:lsdException w:name="Hashtag" w:semiHidden="1" w:unhideWhenUsed="1"/>
-    <w:lsdException w:name="Unresolved Mention" w:semiHidden="1" w:unhideWhenUsed="1"/>
-    <w:lsdException w:name="Smart Link" w:semiHidden="1" w:unhideWhenUsed="1"/>
+  <w:latentStyles w:defLockedState="0" w:defUIPriority="99" w:defSemiHidden="1" w:defUnhideWhenUsed="1" w:defQFormat="0" w:count="267">
+    <w:lsdException w:name="Normal" w:semiHidden="0" w:uiPriority="0" w:unhideWhenUsed="0" w:qFormat="1"/>
+    <w:lsdException w:name="heading 1" w:semiHidden="0" w:uiPriority="9" w:unhideWhenUsed="0" w:qFormat="1"/>
+    <w:lsdException w:name="heading 2" w:uiPriority="9" w:qFormat="1"/>
+    <w:lsdException w:name="heading 3" w:uiPriority="9" w:qFormat="1"/>
+    <w:lsdException w:name="heading 4" w:uiPriority="9" w:qFormat="1"/>
+    <w:lsdException w:name="heading 5" w:uiPriority="9" w:qFormat="1"/>
+    <w:lsdException w:name="heading 6" w:uiPriority="9" w:qFormat="1"/>
+    <w:lsdException w:name="heading 7" w:uiPriority="9" w:qFormat="1"/>
+    <w:lsdException w:name="heading 8" w:uiPriority="9" w:qFormat="1"/>
+    <w:lsdException w:name="heading 9" w:uiPriority="9" w:qFormat="1"/>
+    <w:lsdException w:name="toc 1" w:uiPriority="39"/>
+    <w:lsdException w:name="toc 2" w:uiPriority="39"/>
+    <w:lsdException w:name="toc 3" w:uiPriority="39"/>
+    <w:lsdException w:name="toc 4" w:uiPriority="39"/>
+    <w:lsdException w:name="toc 5" w:uiPriority="39"/>
+    <w:lsdException w:name="toc 6" w:uiPriority="39"/>
+    <w:lsdException w:name="toc 7" w:uiPriority="39"/>
+    <w:lsdException w:name="toc 8" w:uiPriority="39"/>
+    <w:lsdException w:name="toc 9" w:uiPriority="39"/>
+    <w:lsdException w:name="caption" w:uiPriority="35" w:qFormat="1"/>
+    <w:lsdException w:name="Title" w:semiHidden="0" w:uiPriority="10" w:unhideWhenUsed="0" w:qFormat="1"/>
+    <w:lsdException w:name="Default Paragraph Font" w:uiPriority="1"/>
+    <w:lsdException w:name="Subtitle" w:semiHidden="0" w:uiPriority="11" w:unhideWhenUsed="0" w:qFormat="1"/>
+    <w:lsdException w:name="Strong" w:semiHidden="0" w:uiPriority="22" w:unhideWhenUsed="0" w:qFormat="1"/>
+    <w:lsdException w:name="Emphasis" w:semiHidden="0" w:uiPriority="20" w:unhideWhenUsed="0" w:qFormat="1"/>
+    <w:lsdException w:name="Table Grid" w:semiHidden="0" w:uiPriority="39" w:unhideWhenUsed="0"/>
+    <w:lsdException w:name="Placeholder Text" w:unhideWhenUsed="0"/>
+    <w:lsdException w:name="No Spacing" w:semiHidden="0" w:uiPriority="1" w:unhideWhenUsed="0" w:qFormat="1"/>
+    <w:lsdException w:name="Light Shading" w:semiHidden="0" w:uiPriority="60" w:unhideWhenUsed="0"/>
+    <w:lsdException w:name="Light List" w:semiHidden="0" w:uiPriority="61" w:unhideWhenUsed="0"/>
+    <w:lsdException w:name="Light Grid" w:semiHidden="0" w:uiPriority="62" w:unhideWhenUsed="0"/>
+    <w:lsdException w:name="Medium Shading 1" w:semiHidden="0" w:uiPriority="63" w:unhideWhenUsed="0"/>
+    <w:lsdException w:name="Medium Shading 2" w:semiHidden="0" w:uiPriority="64" w:unhideWhenUsed="0"/>
+    <w:lsdException w:name="Medium List 1" w:semiHidden="0" w:uiPriority="65" w:unhideWhenUsed="0"/>
+    <w:lsdException w:name="Medium List 2" w:semiHidden="0" w:uiPriority="66" w:unhideWhenUsed="0"/>
+    <w:lsdException w:name="Medium Grid 1" w:semiHidden="0" w:uiPriority="67" w:unhideWhenUsed="0"/>
+    <w:lsdException w:name="Medium Grid 2" w:semiHidden="0" w:uiPriority="68" w:unhideWhenUsed="0"/>
+    <w:lsdException w:name="Medium Grid 3" w:semiHidden="0" w:uiPriority="69" w:unhideWhenUsed="0"/>
+    <w:lsdException w:name="Dark List" w:semiHidden="0" w:uiPriority="70" w:unhideWhenUsed="0"/>
+    <w:lsdException w:name="Colorful Shading" w:semiHidden="0" w:uiPriority="71" w:unhideWhenUsed="0"/>
+    <w:lsdException w:name="Colorful List" w:semiHidden="0" w:uiPriority="72" w:unhideWhenUsed="0"/>
+    <w:lsdException w:name="Colorful Grid" w:semiHidden="0" w:uiPriority="73" w:unhideWhenUsed="0"/>
+    <w:lsdException w:name="Light Shading Accent 1" w:semiHidden="0" w:uiPriority="60" w:unhideWhenUsed="0"/>
+    <w:lsdException w:name="Light List Accent 1" w:semiHidden="0" w:uiPriority="61" w:unhideWhenUsed="0"/>
+    <w:lsdException w:name="Light Grid Accent 1" w:semiHidden="0" w:uiPriority="62" w:unhideWhenUsed="0"/>
+    <w:lsdException w:name="Medium Shading 1 Accent 1" w:semiHidden="0" w:uiPriority="63" w:unhideWhenUsed="0"/>
+    <w:lsdException w:name="Medium Shading 2 Accent 1" w:semiHidden="0" w:uiPriority="64" w:unhideWhenUsed="0"/>
+    <w:lsdException w:name="Medium List 1 Accent 1" w:semiHidden="0" w:uiPriority="65" w:unhideWhenUsed="0"/>
+    <w:lsdException w:name="Revision" w:unhideWhenUsed="0"/>
+    <w:lsdException w:name="List Paragraph" w:semiHidden="0" w:uiPriority="34" w:unhideWhenUsed="0" w:qFormat="1"/>
+    <w:lsdException w:name="Quote" w:semiHidden="0" w:uiPriority="29" w:unhideWhenUsed="0" w:qFormat="1"/>
+    <w:lsdException w:name="Intense Quote" w:semiHidden="0" w:uiPriority="30" w:unhideWhenUsed="0" w:qFormat="1"/>
+    <w:lsdException w:name="Medium List 2 Accent 1" w:semiHidden="0" w:uiPriority="66" w:unhideWhenUsed="0"/>
+    <w:lsdException w:name="Medium Grid 1 Accent 1" w:semiHidden="0" w:uiPriority="67" w:unhideWhenUsed="0"/>
+    <w:lsdException w:name="Medium Grid 2 Accent 1" w:semiHidden="0" w:uiPriority="68" w:unhideWhenUsed="0"/>
+    <w:lsdException w:name="Medium Grid 3 Accent 1" w:semiHidden="0" w:uiPriority="69" w:unhideWhenUsed="0"/>
+    <w:lsdException w:name="Dark List Accent 1" w:semiHidden="0" w:uiPriority="70" w:unhideWhenUsed="0"/>
+    <w:lsdException w:name="Colorful Shading Accent 1" w:semiHidden="0" w:uiPriority="71" w:unhideWhenUsed="0"/>
+    <w:lsdException w:name="Colorful List Accent 1" w:semiHidden="0" w:uiPriority="72" w:unhideWhenUsed="0"/>
+    <w:lsdException w:name="Colorful Grid Accent 1" w:semiHidden="0" w:uiPriority="73" w:unhideWhenUsed="0"/>
+    <w:lsdException w:name="Light Shading Accent 2" w:semiHidden="0" w:uiPriority="60" w:unhideWhenUsed="0"/>
+    <w:lsdException w:name="Light List Accent 2" w:semiHidden="0" w:uiPriority="61" w:unhideWhenUsed="0"/>
+    <w:lsdException w:name="Light Grid Accent 2" w:semiHidden="0" w:uiPriority="62" w:unhideWhenUsed="0"/>
+    <w:lsdException w:name="Medium Shading 1 Accent 2" w:semiHidden="0" w:uiPriority="63" w:unhideWhenUsed="0"/>
+    <w:lsdException w:name="Medium Shading 2 Accent 2" w:semiHidden="0" w:uiPriority="64" w:unhideWhenUsed="0"/>
+    <w:lsdException w:name="Medium List 1 Accent 2" w:semiHidden="0" w:uiPriority="65" w:unhideWhenUsed="0"/>
+    <w:lsdException w:name="Medium List 2 Accent 2" w:semiHidden="0" w:uiPriority="66" w:unhideWhenUsed="0"/>
+    <w:lsdException w:name="Medium Grid 1 Accent 2" w:semiHidden="0" w:uiPriority="67" w:unhideWhenUsed="0"/>
+    <w:lsdException w:name="Medium Grid 2 Accent 2" w:semiHidden="0" w:uiPriority="68" w:unhideWhenUsed="0"/>
+    <w:lsdException w:name="Medium Grid 3 Accent 2" w:semiHidden="0" w:uiPriority="69" w:unhideWhenUsed="0"/>
+    <w:lsdException w:name="Dark List Accent 2" w:semiHidden="0" w:uiPriority="70" w:unhideWhenUsed="0"/>
+    <w:lsdException w:name="Colorful Shading Accent 2" w:semiHidden="0" w:uiPriority="71" w:unhideWhenUsed="0"/>
+    <w:lsdException w:name="Colorful List Accent 2" w:semiHidden="0" w:uiPriority="72" w:unhideWhenUsed="0"/>
+    <w:lsdException w:name="Colorful Grid Accent 2" w:semiHidden="0" w:uiPriority="73" w:unhideWhenUsed="0"/>
+    <w:lsdException w:name="Light Shading Accent 3" w:semiHidden="0" w:uiPriority="60" w:unhideWhenUsed="0"/>
+    <w:lsdException w:name="Light List Accent 3" w:semiHidden="0" w:uiPriority="61" w:unhideWhenUsed="0"/>
+    <w:lsdException w:name="Light Grid Accent 3" w:semiHidden="0" w:uiPriority="62" w:unhideWhenUsed="0"/>
+    <w:lsdException w:name="Medium Shading 1 Accent 3" w:semiHidden="0" w:uiPriority="63" w:unhideWhenUsed="0"/>
+    <w:lsdException w:name="Medium Shading 2 Accent 3" w:semiHidden="0" w:uiPriority="64" w:unhideWhenUsed="0"/>
+    <w:lsdException w:name="Medium List 1 Accent 3" w:semiHidden="0" w:uiPriority="65" w:unhideWhenUsed="0"/>
+    <w:lsdException w:name="Medium List 2 Accent 3" w:semiHidden="0" w:uiPriority="66" w:unhideWhenUsed="0"/>
+    <w:lsdException w:name="Medium Grid 1 Accent 3" w:semiHidden="0" w:uiPriority="67" w:unhideWhenUsed="0"/>
+    <w:lsdException w:name="Medium Grid 2 Accent 3" w:semiHidden="0" w:uiPriority="68" w:unhideWhenUsed="0"/>
+    <w:lsdException w:name="Medium Grid 3 Accent 3" w:semiHidden="0" w:uiPriority="69" w:unhideWhenUsed="0"/>
+    <w:lsdException w:name="Dark List Accent 3" w:semiHidden="0" w:uiPriority="70" w:unhideWhenUsed="0"/>
+    <w:lsdException w:name="Colorful Shading Accent 3" w:semiHidden="0" w:uiPriority="71" w:unhideWhenUsed="0"/>
+    <w:lsdException w:name="Colorful List Accent 3" w:semiHidden="0" w:uiPriority="72" w:unhideWhenUsed="0"/>
+    <w:lsdException w:name="Colorful Grid Accent 3" w:semiHidden="0" w:uiPriority="73" w:unhideWhenUsed="0"/>
+    <w:lsdException w:name="Light Shading Accent 4" w:semiHidden="0" w:uiPriority="60" w:unhideWhenUsed="0"/>
+    <w:lsdException w:name="Light List Accent 4" w:semiHidden="0" w:uiPriority="61" w:unhideWhenUsed="0"/>
+    <w:lsdException w:name="Light Grid Accent 4" w:semiHidden="0" w:uiPriority="62" w:unhideWhenUsed="0"/>
+    <w:lsdException w:name="Medium Shading 1 Accent 4" w:semiHidden="0" w:uiPriority="63" w:unhideWhenUsed="0"/>
+    <w:lsdException w:name="Medium Shading 2 Accent 4" w:semiHidden="0" w:uiPriority="64" w:unhideWhenUsed="0"/>
+    <w:lsdException w:name="Medium List 1 Accent 4" w:semiHidden="0" w:uiPriority="65" w:unhideWhenUsed="0"/>
+    <w:lsdException w:name="Medium List 2 Accent 4" w:semiHidden="0" w:uiPriority="66" w:unhideWhenUsed="0"/>
+    <w:lsdException w:name="Medium Grid 1 Accent 4" w:semiHidden="0" w:uiPriority="67" w:unhideWhenUsed="0"/>
+    <w:lsdException w:name="Medium Grid 2 Accent 4" w:semiHidden="0" w:uiPriority="68" w:unhideWhenUsed="0"/>
+    <w:lsdException w:name="Medium Grid 3 Accent 4" w:semiHidden="0" w:uiPriority="69" w:unhideWhenUsed="0"/>
+    <w:lsdException w:name="Dark List Accent 4" w:semiHidden="0" w:uiPriority="70" w:unhideWhenUsed="0"/>
+    <w:lsdException w:name="Colorful Shading Accent 4" w:semiHidden="0" w:uiPriority="71" w:unhideWhenUsed="0"/>
+    <w:lsdException w:name="Colorful List Accent 4" w:semiHidden="0" w:uiPriority="72" w:unhideWhenUsed="0"/>
+    <w:lsdException w:name="Colorful Grid Accent 4" w:semiHidden="0" w:uiPriority="73" w:unhideWhenUsed="0"/>
+    <w:lsdException w:name="Light Shading Accent 5" w:semiHidden="0" w:uiPriority="60" w:unhideWhenUsed="0"/>
+    <w:lsdException w:name="Light List Accent 5" w:semiHidden="0" w:uiPriority="61" w:unhideWhenUsed="0"/>
+    <w:lsdException w:name="Light Grid Accent 5" w:semiHidden="0" w:uiPriority="62" w:unhideWhenUsed="0"/>
+    <w:lsdException w:name="Medium Shading 1 Accent 5" w:semiHidden="0" w:uiPriority="63" w:unhideWhenUsed="0"/>
+    <w:lsdException w:name="Medium Shading 2 Accent 5" w:semiHidden="0" w:uiPriority="64" w:unhideWhenUsed="0"/>
+    <w:lsdException w:name="Medium List 1 Accent 5" w:semiHidden="0" w:uiPriority="65" w:unhideWhenUsed="0"/>
+    <w:lsdException w:name="Medium List 2 Accent 5" w:semiHidden="0" w:uiPriority="66" w:unhideWhenUsed="0"/>
+    <w:lsdException w:name="Medium Grid 1 Accent 5" w:semiHidden="0" w:uiPriority="67" w:unhideWhenUsed="0"/>
+    <w:lsdException w:name="Medium Grid 2 Accent 5" w:semiHidden="0" w:uiPriority="68" w:unhideWhenUsed="0"/>
+    <w:lsdException w:name="Medium Grid 3 Accent 5" w:semiHidden="0" w:uiPriority="69" w:unhideWhenUsed="0"/>
+    <w:lsdException w:name="Dark List Accent 5" w:semiHidden="0" w:uiPriority="70" w:unhideWhenUsed="0"/>
+    <w:lsdException w:name="Colorful Shading Accent 5" w:semiHidden="0" w:uiPriority="71" w:unhideWhenUsed="0"/>
+    <w:lsdException w:name="Colorful List Accent 5" w:semiHidden="0" w:uiPriority="72" w:unhideWhenUsed="0"/>
+    <w:lsdException w:name="Colorful Grid Accent 5" w:semiHidden="0" w:uiPriority="73" w:unhideWhenUsed="0"/>
+    <w:lsdException w:name="Light Shading Accent 6" w:semiHidden="0" w:uiPriority="60" w:unhideWhenUsed="0"/>
+    <w:lsdException w:name="Light List Accent 6" w:semiHidden="0" w:uiPriority="61" w:unhideWhenUsed="0"/>
+    <w:lsdException w:name="Light Grid Accent 6" w:semiHidden="0" w:uiPriority="62" w:unhideWhenUsed="0"/>
+    <w:lsdException w:name="Medium Shading 1 Accent 6" w:semiHidden="0" w:uiPriority="63" w:unhideWhenUsed="0"/>
+    <w:lsdException w:name="Medium Shading 2 Accent 6" w:semiHidden="0" w:uiPriority="64" w:unhideWhenUsed="0"/>
+    <w:lsdException w:name="Medium List 1 Accent 6" w:semiHidden="0" w:uiPriority="65" w:unhideWhenUsed="0"/>
+    <w:lsdException w:name="Medium List 2 Accent 6" w:semiHidden="0" w:uiPriority="66" w:unhideWhenUsed="0"/>
+    <w:lsdException w:name="Medium Grid 1 Accent 6" w:semiHidden="0" w:uiPriority="67" w:unhideWhenUsed="0"/>
+    <w:lsdException w:name="Medium Grid 2 Accent 6" w:semiHidden="0" w:uiPriority="68" w:unhideWhenUsed="0"/>
+    <w:lsdException w:name="Medium Grid 3 Accent 6" w:semiHidden="0" w:uiPriority="69" w:unhideWhenUsed="0"/>
+    <w:lsdException w:name="Dark List Accent 6" w:semiHidden="0" w:uiPriority="70" w:unhideWhenUsed="0"/>
+    <w:lsdException w:name="Colorful Shading Accent 6" w:semiHidden="0" w:uiPriority="71" w:unhideWhenUsed="0"/>
+    <w:lsdException w:name="Colorful List Accent 6" w:semiHidden="0" w:uiPriority="72" w:unhideWhenUsed="0"/>
+    <w:lsdException w:name="Colorful Grid Accent 6" w:semiHidden="0" w:uiPriority="73" w:unhideWhenUsed="0"/>
+    <w:lsdException w:name="Subtle Emphasis" w:semiHidden="0" w:uiPriority="19" w:unhideWhenUsed="0" w:qFormat="1"/>
+    <w:lsdException w:name="Intense Emphasis" w:semiHidden="0" w:uiPriority="21" w:unhideWhenUsed="0" w:qFormat="1"/>
+    <w:lsdException w:name="Subtle Reference" w:semiHidden="0" w:uiPriority="31" w:unhideWhenUsed="0" w:qFormat="1"/>
+    <w:lsdException w:name="Intense Reference" w:semiHidden="0" w:uiPriority="32" w:unhideWhenUsed="0" w:qFormat="1"/>
+    <w:lsdException w:name="Book Title" w:semiHidden="0" w:uiPriority="33" w:unhideWhenUsed="0" w:qFormat="1"/>
+    <w:lsdException w:name="Bibliography" w:uiPriority="37"/>
+    <w:lsdException w:name="TOC Heading" w:uiPriority="39" w:qFormat="1"/>
   </w:latentStyles>
   <w:style w:type="paragraph" w:default="1" w:styleId="Normal">
     <w:name w:val="Normal"/>
     <w:qFormat/>
+    <w:rsid w:val="00C25DCC"/>
   </w:style>
   <w:style w:type="paragraph" w:styleId="Ttulo1">
     <w:name w:val="heading 1"/>
@@ -19813,6 +18890,7 @@
     <w:next w:val="Normal"/>
     <w:uiPriority w:val="9"/>
     <w:qFormat/>
+    <w:rsid w:val="00C25DCC"/>
     <w:pPr>
       <w:keepNext/>
       <w:keepLines/>
@@ -19833,6 +18911,7 @@
     <w:semiHidden/>
     <w:unhideWhenUsed/>
     <w:qFormat/>
+    <w:rsid w:val="00C25DCC"/>
     <w:pPr>
       <w:keepNext/>
       <w:keepLines/>
@@ -19853,6 +18932,7 @@
     <w:semiHidden/>
     <w:unhideWhenUsed/>
     <w:qFormat/>
+    <w:rsid w:val="00C25DCC"/>
     <w:pPr>
       <w:keepNext/>
       <w:keepLines/>
@@ -19873,6 +18953,7 @@
     <w:semiHidden/>
     <w:unhideWhenUsed/>
     <w:qFormat/>
+    <w:rsid w:val="00C25DCC"/>
     <w:pPr>
       <w:keepNext/>
       <w:keepLines/>
@@ -19893,6 +18974,7 @@
     <w:semiHidden/>
     <w:unhideWhenUsed/>
     <w:qFormat/>
+    <w:rsid w:val="00C25DCC"/>
     <w:pPr>
       <w:keepNext/>
       <w:keepLines/>
@@ -19913,6 +18995,7 @@
     <w:semiHidden/>
     <w:unhideWhenUsed/>
     <w:qFormat/>
+    <w:rsid w:val="00C25DCC"/>
     <w:pPr>
       <w:keepNext/>
       <w:keepLines/>
@@ -19934,6 +19017,7 @@
     <w:uiPriority w:val="99"/>
     <w:semiHidden/>
     <w:unhideWhenUsed/>
+    <w:qFormat/>
     <w:tblPr>
       <w:tblInd w:w="0" w:type="dxa"/>
       <w:tblCellMar>
@@ -19952,6 +19036,7 @@
   </w:style>
   <w:style w:type="table" w:customStyle="1" w:styleId="TableNormal">
     <w:name w:val="Table Normal"/>
+    <w:rsid w:val="00C25DCC"/>
     <w:tblPr>
       <w:tblCellMar>
         <w:top w:w="0" w:type="dxa"/>
@@ -19967,6 +19052,7 @@
     <w:next w:val="Normal"/>
     <w:uiPriority w:val="10"/>
     <w:qFormat/>
+    <w:rsid w:val="00C25DCC"/>
     <w:pPr>
       <w:keepNext/>
       <w:keepLines/>
@@ -19984,6 +19070,7 @@
     <w:next w:val="Normal"/>
     <w:uiPriority w:val="11"/>
     <w:qFormat/>
+    <w:rsid w:val="00C25DCC"/>
     <w:pPr>
       <w:keepNext/>
       <w:keepLines/>
@@ -19999,176 +19086,224 @@
   </w:style>
   <w:style w:type="table" w:customStyle="1" w:styleId="a">
     <w:basedOn w:val="TableNormal"/>
+    <w:rsid w:val="00C25DCC"/>
     <w:tblPr>
       <w:tblStyleRowBandSize w:val="1"/>
       <w:tblStyleColBandSize w:val="1"/>
       <w:tblCellMar>
+        <w:top w:w="0" w:type="dxa"/>
         <w:left w:w="108" w:type="dxa"/>
+        <w:bottom w:w="0" w:type="dxa"/>
         <w:right w:w="108" w:type="dxa"/>
       </w:tblCellMar>
     </w:tblPr>
   </w:style>
   <w:style w:type="table" w:customStyle="1" w:styleId="a0">
     <w:basedOn w:val="TableNormal"/>
+    <w:rsid w:val="00C25DCC"/>
     <w:tblPr>
       <w:tblStyleRowBandSize w:val="1"/>
       <w:tblStyleColBandSize w:val="1"/>
       <w:tblCellMar>
+        <w:top w:w="0" w:type="dxa"/>
         <w:left w:w="108" w:type="dxa"/>
+        <w:bottom w:w="0" w:type="dxa"/>
         <w:right w:w="108" w:type="dxa"/>
       </w:tblCellMar>
     </w:tblPr>
   </w:style>
   <w:style w:type="table" w:customStyle="1" w:styleId="a1">
     <w:basedOn w:val="TableNormal"/>
+    <w:rsid w:val="00C25DCC"/>
     <w:tblPr>
       <w:tblStyleRowBandSize w:val="1"/>
       <w:tblStyleColBandSize w:val="1"/>
       <w:tblCellMar>
+        <w:top w:w="0" w:type="dxa"/>
         <w:left w:w="108" w:type="dxa"/>
+        <w:bottom w:w="0" w:type="dxa"/>
         <w:right w:w="108" w:type="dxa"/>
       </w:tblCellMar>
     </w:tblPr>
   </w:style>
   <w:style w:type="table" w:customStyle="1" w:styleId="a2">
     <w:basedOn w:val="TableNormal"/>
+    <w:rsid w:val="00C25DCC"/>
     <w:tblPr>
       <w:tblStyleRowBandSize w:val="1"/>
       <w:tblStyleColBandSize w:val="1"/>
       <w:tblCellMar>
+        <w:top w:w="0" w:type="dxa"/>
         <w:left w:w="108" w:type="dxa"/>
+        <w:bottom w:w="0" w:type="dxa"/>
         <w:right w:w="108" w:type="dxa"/>
       </w:tblCellMar>
     </w:tblPr>
   </w:style>
   <w:style w:type="table" w:customStyle="1" w:styleId="a3">
     <w:basedOn w:val="TableNormal"/>
+    <w:rsid w:val="00C25DCC"/>
     <w:tblPr>
       <w:tblStyleRowBandSize w:val="1"/>
       <w:tblStyleColBandSize w:val="1"/>
       <w:tblCellMar>
+        <w:top w:w="0" w:type="dxa"/>
         <w:left w:w="108" w:type="dxa"/>
+        <w:bottom w:w="0" w:type="dxa"/>
         <w:right w:w="108" w:type="dxa"/>
       </w:tblCellMar>
     </w:tblPr>
   </w:style>
   <w:style w:type="table" w:customStyle="1" w:styleId="a4">
     <w:basedOn w:val="TableNormal"/>
+    <w:rsid w:val="00C25DCC"/>
     <w:tblPr>
       <w:tblStyleRowBandSize w:val="1"/>
       <w:tblStyleColBandSize w:val="1"/>
       <w:tblCellMar>
+        <w:top w:w="0" w:type="dxa"/>
         <w:left w:w="108" w:type="dxa"/>
+        <w:bottom w:w="0" w:type="dxa"/>
         <w:right w:w="108" w:type="dxa"/>
       </w:tblCellMar>
     </w:tblPr>
   </w:style>
   <w:style w:type="table" w:customStyle="1" w:styleId="a5">
     <w:basedOn w:val="TableNormal"/>
+    <w:rsid w:val="00C25DCC"/>
     <w:tblPr>
       <w:tblStyleRowBandSize w:val="1"/>
       <w:tblStyleColBandSize w:val="1"/>
       <w:tblCellMar>
+        <w:top w:w="0" w:type="dxa"/>
         <w:left w:w="108" w:type="dxa"/>
+        <w:bottom w:w="0" w:type="dxa"/>
         <w:right w:w="108" w:type="dxa"/>
       </w:tblCellMar>
     </w:tblPr>
   </w:style>
   <w:style w:type="table" w:customStyle="1" w:styleId="a6">
     <w:basedOn w:val="TableNormal"/>
+    <w:rsid w:val="00C25DCC"/>
     <w:tblPr>
       <w:tblStyleRowBandSize w:val="1"/>
       <w:tblStyleColBandSize w:val="1"/>
       <w:tblCellMar>
+        <w:top w:w="0" w:type="dxa"/>
         <w:left w:w="108" w:type="dxa"/>
+        <w:bottom w:w="0" w:type="dxa"/>
         <w:right w:w="108" w:type="dxa"/>
       </w:tblCellMar>
     </w:tblPr>
   </w:style>
   <w:style w:type="table" w:customStyle="1" w:styleId="a7">
     <w:basedOn w:val="TableNormal"/>
+    <w:rsid w:val="00C25DCC"/>
     <w:tblPr>
       <w:tblStyleRowBandSize w:val="1"/>
       <w:tblStyleColBandSize w:val="1"/>
       <w:tblCellMar>
+        <w:top w:w="0" w:type="dxa"/>
         <w:left w:w="108" w:type="dxa"/>
+        <w:bottom w:w="0" w:type="dxa"/>
         <w:right w:w="108" w:type="dxa"/>
       </w:tblCellMar>
     </w:tblPr>
   </w:style>
   <w:style w:type="table" w:customStyle="1" w:styleId="a8">
     <w:basedOn w:val="TableNormal"/>
+    <w:rsid w:val="00C25DCC"/>
     <w:tblPr>
       <w:tblStyleRowBandSize w:val="1"/>
       <w:tblStyleColBandSize w:val="1"/>
       <w:tblCellMar>
+        <w:top w:w="0" w:type="dxa"/>
         <w:left w:w="108" w:type="dxa"/>
+        <w:bottom w:w="0" w:type="dxa"/>
         <w:right w:w="108" w:type="dxa"/>
       </w:tblCellMar>
     </w:tblPr>
   </w:style>
   <w:style w:type="table" w:customStyle="1" w:styleId="a9">
     <w:basedOn w:val="TableNormal"/>
+    <w:rsid w:val="00C25DCC"/>
     <w:tblPr>
       <w:tblStyleRowBandSize w:val="1"/>
       <w:tblStyleColBandSize w:val="1"/>
       <w:tblCellMar>
+        <w:top w:w="0" w:type="dxa"/>
         <w:left w:w="108" w:type="dxa"/>
+        <w:bottom w:w="0" w:type="dxa"/>
         <w:right w:w="108" w:type="dxa"/>
       </w:tblCellMar>
     </w:tblPr>
   </w:style>
   <w:style w:type="table" w:customStyle="1" w:styleId="aa">
     <w:basedOn w:val="TableNormal"/>
+    <w:rsid w:val="00C25DCC"/>
     <w:tblPr>
       <w:tblStyleRowBandSize w:val="1"/>
       <w:tblStyleColBandSize w:val="1"/>
       <w:tblCellMar>
+        <w:top w:w="0" w:type="dxa"/>
         <w:left w:w="108" w:type="dxa"/>
+        <w:bottom w:w="0" w:type="dxa"/>
         <w:right w:w="108" w:type="dxa"/>
       </w:tblCellMar>
     </w:tblPr>
   </w:style>
   <w:style w:type="table" w:customStyle="1" w:styleId="ab">
     <w:basedOn w:val="TableNormal"/>
+    <w:rsid w:val="00C25DCC"/>
     <w:tblPr>
       <w:tblStyleRowBandSize w:val="1"/>
       <w:tblStyleColBandSize w:val="1"/>
       <w:tblCellMar>
+        <w:top w:w="0" w:type="dxa"/>
         <w:left w:w="108" w:type="dxa"/>
+        <w:bottom w:w="0" w:type="dxa"/>
         <w:right w:w="108" w:type="dxa"/>
       </w:tblCellMar>
     </w:tblPr>
   </w:style>
   <w:style w:type="table" w:customStyle="1" w:styleId="ac">
     <w:basedOn w:val="TableNormal"/>
+    <w:rsid w:val="00C25DCC"/>
     <w:tblPr>
       <w:tblStyleRowBandSize w:val="1"/>
       <w:tblStyleColBandSize w:val="1"/>
       <w:tblCellMar>
+        <w:top w:w="0" w:type="dxa"/>
         <w:left w:w="108" w:type="dxa"/>
+        <w:bottom w:w="0" w:type="dxa"/>
         <w:right w:w="108" w:type="dxa"/>
       </w:tblCellMar>
     </w:tblPr>
   </w:style>
   <w:style w:type="table" w:customStyle="1" w:styleId="ad">
     <w:basedOn w:val="TableNormal"/>
+    <w:rsid w:val="00C25DCC"/>
     <w:tblPr>
       <w:tblStyleRowBandSize w:val="1"/>
       <w:tblStyleColBandSize w:val="1"/>
       <w:tblCellMar>
+        <w:top w:w="0" w:type="dxa"/>
         <w:left w:w="108" w:type="dxa"/>
+        <w:bottom w:w="0" w:type="dxa"/>
         <w:right w:w="108" w:type="dxa"/>
       </w:tblCellMar>
     </w:tblPr>
   </w:style>
   <w:style w:type="table" w:customStyle="1" w:styleId="ae">
     <w:basedOn w:val="TableNormal"/>
+    <w:rsid w:val="00C25DCC"/>
     <w:tblPr>
       <w:tblStyleRowBandSize w:val="1"/>
       <w:tblStyleColBandSize w:val="1"/>
       <w:tblCellMar>
+        <w:top w:w="0" w:type="dxa"/>
         <w:left w:w="108" w:type="dxa"/>
+        <w:bottom w:w="0" w:type="dxa"/>
         <w:right w:w="108" w:type="dxa"/>
       </w:tblCellMar>
     </w:tblPr>
@@ -20320,6 +19455,33 @@
     <w:link w:val="Rodap"/>
     <w:uiPriority w:val="99"/>
     <w:rsid w:val="006A3CAF"/>
+  </w:style>
+  <w:style w:type="paragraph" w:styleId="Textodebalo">
+    <w:name w:val="Balloon Text"/>
+    <w:basedOn w:val="Normal"/>
+    <w:link w:val="TextodebaloChar"/>
+    <w:uiPriority w:val="99"/>
+    <w:semiHidden/>
+    <w:unhideWhenUsed/>
+    <w:rsid w:val="003C4043"/>
+    <w:rPr>
+      <w:rFonts w:ascii="Tahoma" w:hAnsi="Tahoma" w:cs="Tahoma"/>
+      <w:sz w:val="16"/>
+      <w:szCs w:val="16"/>
+    </w:rPr>
+  </w:style>
+  <w:style w:type="character" w:customStyle="1" w:styleId="TextodebaloChar">
+    <w:name w:val="Texto de balão Char"/>
+    <w:basedOn w:val="Fontepargpadro"/>
+    <w:link w:val="Textodebalo"/>
+    <w:uiPriority w:val="99"/>
+    <w:semiHidden/>
+    <w:rsid w:val="003C4043"/>
+    <w:rPr>
+      <w:rFonts w:ascii="Tahoma" w:hAnsi="Tahoma" w:cs="Tahoma"/>
+      <w:sz w:val="16"/>
+      <w:szCs w:val="16"/>
+    </w:rPr>
   </w:style>
 </w:styles>
 </file>

</xml_diff>